<commit_message>
Update report in GDM and SDM
</commit_message>
<xml_diff>
--- a/GDM/Method and result summary.docx
+++ b/GDM/Method and result summary.docx
@@ -1,19 +1,13 @@
 
 <file path=word/document.xml><?xml version="1.0" encoding="utf-8"?>
-<w:document xmlns:wpc="http://schemas.microsoft.com/office/word/2010/wordprocessingCanvas" xmlns:cx="http://schemas.microsoft.com/office/drawing/2014/chartex" xmlns:cx1="http://schemas.microsoft.com/office/drawing/2015/9/8/chartex" xmlns:cx2="http://schemas.microsoft.com/office/drawing/2015/10/21/chartex" xmlns:cx3="http://schemas.microsoft.com/office/drawing/2016/5/9/chartex" xmlns:cx4="http://schemas.microsoft.com/office/drawing/2016/5/10/chartex" xmlns:cx5="http://schemas.microsoft.com/office/drawing/2016/5/11/chartex" xmlns:cx6="http://schemas.microsoft.com/office/drawing/2016/5/12/chartex" xmlns:cx7="http://schemas.microsoft.com/office/drawing/2016/5/13/chartex" xmlns:cx8="http://schemas.microsoft.com/office/drawing/2016/5/14/chartex" xmlns:mc="http://schemas.openxmlformats.org/markup-compatibility/2006" xmlns:aink="http://schemas.microsoft.com/office/drawing/2016/ink" xmlns:am3d="http://schemas.microsoft.com/office/drawing/2017/model3d" xmlns:o="urn:schemas-microsoft-com:office:office" xmlns:oel="http://schemas.microsoft.com/office/2019/extlst" xmlns:r="http://schemas.openxmlformats.org/officeDocument/2006/relationships" xmlns:m="http://schemas.openxmlformats.org/officeDocument/2006/math" xmlns:v="urn:schemas-microsoft-com:vml" xmlns:wp14="http://schemas.microsoft.com/office/word/2010/wordprocessingDrawing" xmlns:wp="http://schemas.openxmlformats.org/drawingml/2006/wordprocessingDrawing" xmlns:w10="urn:schemas-microsoft-com:office:word" xmlns:w="http://schemas.openxmlformats.org/wordprocessingml/2006/main" xmlns:w14="http://schemas.microsoft.com/office/word/2010/wordml" xmlns:w15="http://schemas.microsoft.com/office/word/2012/wordml" xmlns:w16cex="http://schemas.microsoft.com/office/word/2018/wordml/cex" xmlns:w16cid="http://schemas.microsoft.com/office/word/2016/wordml/cid" xmlns:w16="http://schemas.microsoft.com/office/word/2018/wordml" xmlns:w16sdtdh="http://schemas.microsoft.com/office/word/2020/wordml/sdtdatahash" xmlns:w16se="http://schemas.microsoft.com/office/word/2015/wordml/symex" xmlns:wpg="http://schemas.microsoft.com/office/word/2010/wordprocessingGroup" xmlns:wpi="http://schemas.microsoft.com/office/word/2010/wordprocessingInk" xmlns:wne="http://schemas.microsoft.com/office/word/2006/wordml" xmlns:wps="http://schemas.microsoft.com/office/word/2010/wordprocessingShape" mc:Ignorable="w14 w15 w16se w16cid w16 w16cex w16sdtdh wp14">
+<w:document xmlns:wpc="http://schemas.microsoft.com/office/word/2010/wordprocessingCanvas" xmlns:cx="http://schemas.microsoft.com/office/drawing/2014/chartex" xmlns:cx1="http://schemas.microsoft.com/office/drawing/2015/9/8/chartex" xmlns:cx2="http://schemas.microsoft.com/office/drawing/2015/10/21/chartex" xmlns:cx3="http://schemas.microsoft.com/office/drawing/2016/5/9/chartex" xmlns:cx4="http://schemas.microsoft.com/office/drawing/2016/5/10/chartex" xmlns:cx5="http://schemas.microsoft.com/office/drawing/2016/5/11/chartex" xmlns:cx6="http://schemas.microsoft.com/office/drawing/2016/5/12/chartex" xmlns:cx7="http://schemas.microsoft.com/office/drawing/2016/5/13/chartex" xmlns:cx8="http://schemas.microsoft.com/office/drawing/2016/5/14/chartex" xmlns:mc="http://schemas.openxmlformats.org/markup-compatibility/2006" xmlns:aink="http://schemas.microsoft.com/office/drawing/2016/ink" xmlns:am3d="http://schemas.microsoft.com/office/drawing/2017/model3d" xmlns:o="urn:schemas-microsoft-com:office:office" xmlns:oel="http://schemas.microsoft.com/office/2019/extlst" xmlns:r="http://schemas.openxmlformats.org/officeDocument/2006/relationships" xmlns:m="http://schemas.openxmlformats.org/officeDocument/2006/math" xmlns:v="urn:schemas-microsoft-com:vml" xmlns:wp14="http://schemas.microsoft.com/office/word/2010/wordprocessingDrawing" xmlns:wp="http://schemas.openxmlformats.org/drawingml/2006/wordprocessingDrawing" xmlns:w10="urn:schemas-microsoft-com:office:word" xmlns:w="http://schemas.openxmlformats.org/wordprocessingml/2006/main" xmlns:w14="http://schemas.microsoft.com/office/word/2010/wordml" xmlns:w15="http://schemas.microsoft.com/office/word/2012/wordml" xmlns:w16cex="http://schemas.microsoft.com/office/word/2018/wordml/cex" xmlns:w16cid="http://schemas.microsoft.com/office/word/2016/wordml/cid" xmlns:w16="http://schemas.microsoft.com/office/word/2018/wordml" xmlns:w16du="http://schemas.microsoft.com/office/word/2023/wordml/word16du" xmlns:w16sdtdh="http://schemas.microsoft.com/office/word/2020/wordml/sdtdatahash" xmlns:w16se="http://schemas.microsoft.com/office/word/2015/wordml/symex" xmlns:wpg="http://schemas.microsoft.com/office/word/2010/wordprocessingGroup" xmlns:wpi="http://schemas.microsoft.com/office/word/2010/wordprocessingInk" xmlns:wne="http://schemas.microsoft.com/office/word/2006/wordml" xmlns:wps="http://schemas.microsoft.com/office/word/2010/wordprocessingShape" mc:Ignorable="w14 w15 w16se w16cid w16 w16cex w16sdtdh w16du wp14">
   <w:body>
     <w:p>
       <w:pPr>
-        <w:autoSpaceDE w:val="0"/>
-        <w:autoSpaceDN w:val="0"/>
-        <w:adjustRightInd w:val="0"/>
-        <w:spacing w:after="0" w:line="276" w:lineRule="auto"/>
         <w:rPr>
           <w:rFonts w:asciiTheme="minorBidi" w:hAnsiTheme="minorBidi"/>
           <w:b/>
           <w:bCs/>
-          <w:sz w:val="28"/>
-          <w:szCs w:val="28"/>
         </w:rPr>
       </w:pPr>
       <w:r>
@@ -21,22 +15,18 @@
           <w:rFonts w:asciiTheme="minorBidi" w:hAnsiTheme="minorBidi"/>
           <w:b/>
           <w:bCs/>
-          <w:sz w:val="28"/>
-          <w:szCs w:val="28"/>
         </w:rPr>
         <w:t>Methods</w:t>
       </w:r>
     </w:p>
     <w:p>
       <w:pPr>
-        <w:autoSpaceDE w:val="0"/>
-        <w:autoSpaceDN w:val="0"/>
-        <w:adjustRightInd w:val="0"/>
-        <w:spacing w:after="0" w:line="276" w:lineRule="auto"/>
         <w:rPr>
           <w:rFonts w:asciiTheme="minorBidi" w:hAnsiTheme="minorBidi"/>
           <w:b/>
           <w:bCs/>
+          <w:sz w:val="20"/>
+          <w:szCs w:val="20"/>
         </w:rPr>
       </w:pPr>
       <w:r>
@@ -44,9 +34,337 @@
           <w:rFonts w:asciiTheme="minorBidi" w:hAnsiTheme="minorBidi"/>
           <w:b/>
           <w:bCs/>
+          <w:sz w:val="20"/>
+          <w:szCs w:val="20"/>
         </w:rPr>
         <w:t>Environmental variables</w:t>
       </w:r>
+    </w:p>
+    <w:p>
+      <w:pPr>
+        <w:rPr>
+          <w:rFonts w:asciiTheme="minorBidi" w:hAnsiTheme="minorBidi"/>
+        </w:rPr>
+      </w:pPr>
+      <w:r>
+        <w:rPr>
+          <w:rFonts w:asciiTheme="minorBidi" w:hAnsiTheme="minorBidi"/>
+        </w:rPr>
+        <w:t xml:space="preserve">We used the </w:t>
+      </w:r>
+      <w:proofErr w:type="spellStart"/>
+      <w:r>
+        <w:rPr>
+          <w:rFonts w:asciiTheme="minorBidi" w:hAnsiTheme="minorBidi"/>
+        </w:rPr>
+        <w:t>WorldClim</w:t>
+      </w:r>
+      <w:proofErr w:type="spellEnd"/>
+      <w:r>
+        <w:rPr>
+          <w:rFonts w:asciiTheme="minorBidi" w:hAnsiTheme="minorBidi"/>
+        </w:rPr>
+        <w:t xml:space="preserve"> database (www.worldclim.org), which includes 19 bioclimatic variables, monthly precipitation, and minimum, maximum, and average monthly temperature, wind, vapor, and solar radiation. The variables identified as important in the model are shown in Table 1.</w:t>
+      </w:r>
+    </w:p>
+    <w:p>
+      <w:pPr>
+        <w:rPr>
+          <w:rFonts w:asciiTheme="minorBidi" w:hAnsiTheme="minorBidi"/>
+          <w:b/>
+          <w:bCs/>
+        </w:rPr>
+      </w:pPr>
+      <w:r>
+        <w:rPr>
+          <w:rFonts w:asciiTheme="minorBidi" w:hAnsiTheme="minorBidi"/>
+          <w:b/>
+          <w:bCs/>
+        </w:rPr>
+        <w:t>Generalized dissimilarity model</w:t>
+      </w:r>
+    </w:p>
+    <w:p>
+      <w:pPr>
+        <w:rPr>
+          <w:rFonts w:asciiTheme="minorBidi" w:hAnsiTheme="minorBidi"/>
+        </w:rPr>
+      </w:pPr>
+      <w:r>
+        <w:rPr>
+          <w:rFonts w:asciiTheme="minorBidi" w:hAnsiTheme="minorBidi"/>
+        </w:rPr>
+        <w:t>The generalized dissimilarity model (hereafter GDM) is a matrix regression technique (Ferrier et al., 2007) used to analyze and predict primarily beta diversity patterns. However, it has been shown that GDM can also be used to explore the relationship between morphological traits variation and environmental variation (Thomassen et al., 2010; Baldassarre et al., 2013).</w:t>
+      </w:r>
+    </w:p>
+    <w:p>
+      <w:pPr>
+        <w:rPr>
+          <w:rFonts w:asciiTheme="minorBidi" w:hAnsiTheme="minorBidi"/>
+        </w:rPr>
+      </w:pPr>
+      <w:r>
+        <w:rPr>
+          <w:rFonts w:asciiTheme="minorBidi" w:hAnsiTheme="minorBidi"/>
+        </w:rPr>
+        <w:t>In GDM, we use matrix correlation among biotic and environmental dissimilarity, plus geographic distance between sample sites, to predict biotic dissimilarity across landscapes. One of the advantages of GDM is that it can fit nonlinear relationships of variables with the help of the I-spline function. GDM consists of two steps:</w:t>
+      </w:r>
+    </w:p>
+    <w:p>
+      <w:pPr>
+        <w:rPr>
+          <w:rFonts w:asciiTheme="minorBidi" w:hAnsiTheme="minorBidi"/>
+        </w:rPr>
+      </w:pPr>
+    </w:p>
+    <w:p>
+      <w:pPr>
+        <w:rPr>
+          <w:rFonts w:asciiTheme="minorBidi" w:hAnsiTheme="minorBidi"/>
+        </w:rPr>
+      </w:pPr>
+      <w:r>
+        <w:rPr>
+          <w:rFonts w:asciiTheme="minorBidi" w:hAnsiTheme="minorBidi"/>
+        </w:rPr>
+        <w:t>In the first step, using all pairwise combinations of sampling sites, it fits dissimilarities in predictor variables (environmental variables) to dissimilarities in response variables (phenotypic variables). In this step, all environmental predictors with a sum of I-spline coefficients of zero were removed. The remaining environmental data were permuted and introduced in random order to the model. GDM was fitted with these permuted data, and the result of deviance explained by this model was compared with the deviance explained by GDM fitted to unpermuted data. Predictor importance was calculated based on the difference in deviance explained between the permuted model and the unpermuted model. In this step, backward elimination could be used to drop less important predictors from the model (Ferrier et al., 2007).</w:t>
+      </w:r>
+    </w:p>
+    <w:p>
+      <w:pPr>
+        <w:rPr>
+          <w:rFonts w:asciiTheme="minorBidi" w:hAnsiTheme="minorBidi"/>
+        </w:rPr>
+      </w:pPr>
+      <w:r>
+        <w:rPr>
+          <w:rFonts w:asciiTheme="minorBidi" w:hAnsiTheme="minorBidi"/>
+        </w:rPr>
+        <w:t>In the final step, using the results of the above procedures, a spatial prediction of response variable patterns across the entire range of study areas was made.</w:t>
+      </w:r>
+    </w:p>
+    <w:p>
+      <w:pPr>
+        <w:rPr>
+          <w:rFonts w:asciiTheme="minorBidi" w:hAnsiTheme="minorBidi"/>
+        </w:rPr>
+      </w:pPr>
+      <w:r>
+        <w:rPr>
+          <w:rFonts w:asciiTheme="minorBidi" w:hAnsiTheme="minorBidi"/>
+        </w:rPr>
+        <w:t>For each response variable, we ran four different models:</w:t>
+      </w:r>
+    </w:p>
+    <w:p>
+      <w:pPr>
+        <w:rPr>
+          <w:rFonts w:asciiTheme="minorBidi" w:hAnsiTheme="minorBidi"/>
+        </w:rPr>
+      </w:pPr>
+      <w:r>
+        <w:rPr>
+          <w:rFonts w:asciiTheme="minorBidi" w:hAnsiTheme="minorBidi"/>
+        </w:rPr>
+        <w:t>A full model that includes environmental and geographic distance as predictor variables.</w:t>
+      </w:r>
+    </w:p>
+    <w:p>
+      <w:pPr>
+        <w:rPr>
+          <w:rFonts w:asciiTheme="minorBidi" w:hAnsiTheme="minorBidi"/>
+        </w:rPr>
+      </w:pPr>
+      <w:r>
+        <w:rPr>
+          <w:rFonts w:asciiTheme="minorBidi" w:hAnsiTheme="minorBidi"/>
+        </w:rPr>
+        <w:t>To examine possible correlation between geographic distance and environmental dissimilarity, we ran two additional models, each selecting only one of them (geographic distance and environmental dissimilarity) as predictor variables.</w:t>
+      </w:r>
+    </w:p>
+    <w:p>
+      <w:pPr>
+        <w:rPr>
+          <w:rFonts w:asciiTheme="minorBidi" w:hAnsiTheme="minorBidi"/>
+        </w:rPr>
+      </w:pPr>
+      <w:r>
+        <w:rPr>
+          <w:rFonts w:asciiTheme="minorBidi" w:hAnsiTheme="minorBidi"/>
+        </w:rPr>
+        <w:t>We also ran a random model to compare with fitted models to ensure the null hypothesis was not rejected randomly. To run the random model, we produced random values of environmental variables for each location. As we have few locations, we produced 100,000 random models. Then, we used the mean deviance explained by these random models and compared them with the full, environment, and geographic distance models. If the difference between deviance explained by the random model was lower than any of the other three models, we considered the relationship of response variables with predictor variables to be non-random (Thomassen et al., 2010; Baldassarre et al., 2013).</w:t>
+      </w:r>
+    </w:p>
+    <w:p>
+      <w:pPr>
+        <w:rPr>
+          <w:rFonts w:asciiTheme="minorBidi" w:hAnsiTheme="minorBidi"/>
+        </w:rPr>
+      </w:pPr>
+    </w:p>
+    <w:p>
+      <w:pPr>
+        <w:rPr>
+          <w:rFonts w:asciiTheme="minorBidi" w:hAnsiTheme="minorBidi"/>
+          <w:b/>
+          <w:bCs/>
+        </w:rPr>
+      </w:pPr>
+      <w:r>
+        <w:rPr>
+          <w:rFonts w:asciiTheme="minorBidi" w:hAnsiTheme="minorBidi"/>
+          <w:b/>
+          <w:bCs/>
+        </w:rPr>
+        <w:lastRenderedPageBreak/>
+        <w:t>Results</w:t>
+      </w:r>
+    </w:p>
+    <w:p>
+      <w:pPr>
+        <w:rPr>
+          <w:rFonts w:asciiTheme="minorBidi" w:hAnsiTheme="minorBidi"/>
+        </w:rPr>
+      </w:pPr>
+    </w:p>
+    <w:p>
+      <w:pPr>
+        <w:rPr>
+          <w:rFonts w:asciiTheme="minorBidi" w:hAnsiTheme="minorBidi"/>
+        </w:rPr>
+      </w:pPr>
+      <w:r>
+        <w:rPr>
+          <w:rFonts w:asciiTheme="minorBidi" w:hAnsiTheme="minorBidi"/>
+        </w:rPr>
+        <w:t xml:space="preserve">We ran the full model (environmental variables and geographic distance as predictor variables), the environmental model (only environmental variables as predictor variables), and the geographic distance model (only geographic distance as predictor variables) for all phenotypic traits. As mentioned in the method, to verify the performance of the models, we compared the deviance explained by each model to the deviance explained by the random model (t-test comparison of mean deviance explained by environmental models and random models: t = 9.33, </w:t>
+      </w:r>
+      <w:proofErr w:type="spellStart"/>
+      <w:r>
+        <w:rPr>
+          <w:rFonts w:asciiTheme="minorBidi" w:hAnsiTheme="minorBidi"/>
+        </w:rPr>
+        <w:t>df</w:t>
+      </w:r>
+      <w:proofErr w:type="spellEnd"/>
+      <w:r>
+        <w:rPr>
+          <w:rFonts w:asciiTheme="minorBidi" w:hAnsiTheme="minorBidi"/>
+        </w:rPr>
+        <w:t xml:space="preserve"> = 8.97, p &lt; 0.001, CI = 54.36). The environmental models explained most of the proportion of variation in all phenotypic traits compared to the full and geographic distance models (Table 2). The geographic distance model did not explain the variation in any phenotypic traits (Table 3). For all phenotypic variables, the environmental model (range = 43.69-78.52, mean = 60.53, SD = 12.39) explained most of the variation compared to the associated random model (range = 11.18-24.08, mean = 16.78, SD = 4.70). Eight phenotypic variables showed relationships with some of the predictor variables. There was a different combination of predictor variables for each phenotypic trait (Table 3). Two predictor variables that influenced fecundity (</w:t>
+      </w:r>
+      <w:proofErr w:type="spellStart"/>
+      <w:r>
+        <w:rPr>
+          <w:rFonts w:asciiTheme="minorBidi" w:hAnsiTheme="minorBidi"/>
+        </w:rPr>
+        <w:t>Fec</w:t>
+      </w:r>
+      <w:proofErr w:type="spellEnd"/>
+      <w:r>
+        <w:rPr>
+          <w:rFonts w:asciiTheme="minorBidi" w:hAnsiTheme="minorBidi"/>
+        </w:rPr>
+        <w:t>), solar radiation in January, and wind speed in July were identified; however, solar radiation in January had a response curve dramatically higher than wind speed in July (Figure 1). The environmental model explained most of the variation in male dry weight (64.05%), derived from bio 02 (diurnal temperature range) and water vapor pressure in July (Table 3). The life span in male and female and thorax length in females had more than two predictor variables that explained their variation (Table 3). Solar radiation in May was the most important predictor of variation in the lifespan of males and females (Figure 1). Most of the variation in thorax length was explained by solar radiation in June, followed by precipitation in May (Figure 1).</w:t>
+      </w:r>
+    </w:p>
+    <w:p>
+      <w:pPr>
+        <w:rPr>
+          <w:rFonts w:asciiTheme="minorBidi" w:hAnsiTheme="minorBidi"/>
+        </w:rPr>
+      </w:pPr>
+    </w:p>
+    <w:p>
+      <w:pPr>
+        <w:rPr>
+          <w:rFonts w:asciiTheme="minorBidi" w:hAnsiTheme="minorBidi"/>
+        </w:rPr>
+      </w:pPr>
+    </w:p>
+    <w:p>
+      <w:pPr>
+        <w:rPr>
+          <w:rFonts w:asciiTheme="minorBidi" w:hAnsiTheme="minorBidi"/>
+        </w:rPr>
+      </w:pPr>
+    </w:p>
+    <w:p>
+      <w:pPr>
+        <w:rPr>
+          <w:rFonts w:asciiTheme="minorBidi" w:hAnsiTheme="minorBidi"/>
+        </w:rPr>
+      </w:pPr>
+    </w:p>
+    <w:p>
+      <w:pPr>
+        <w:rPr>
+          <w:rFonts w:asciiTheme="minorBidi" w:hAnsiTheme="minorBidi"/>
+        </w:rPr>
+      </w:pPr>
+    </w:p>
+    <w:p>
+      <w:pPr>
+        <w:rPr>
+          <w:rFonts w:asciiTheme="minorBidi" w:hAnsiTheme="minorBidi"/>
+        </w:rPr>
+      </w:pPr>
+    </w:p>
+    <w:p>
+      <w:pPr>
+        <w:rPr>
+          <w:rFonts w:asciiTheme="minorBidi" w:hAnsiTheme="minorBidi"/>
+        </w:rPr>
+      </w:pPr>
+    </w:p>
+    <w:p>
+      <w:pPr>
+        <w:rPr>
+          <w:rFonts w:asciiTheme="minorBidi" w:hAnsiTheme="minorBidi"/>
+        </w:rPr>
+      </w:pPr>
+    </w:p>
+    <w:p>
+      <w:pPr>
+        <w:rPr>
+          <w:rFonts w:asciiTheme="minorBidi" w:hAnsiTheme="minorBidi"/>
+        </w:rPr>
+      </w:pPr>
+    </w:p>
+    <w:p>
+      <w:pPr>
+        <w:rPr>
+          <w:rFonts w:asciiTheme="minorBidi" w:hAnsiTheme="minorBidi"/>
+        </w:rPr>
+      </w:pPr>
+    </w:p>
+    <w:p>
+      <w:pPr>
+        <w:rPr>
+          <w:rFonts w:asciiTheme="minorBidi" w:hAnsiTheme="minorBidi"/>
+        </w:rPr>
+      </w:pPr>
+    </w:p>
+    <w:p>
+      <w:pPr>
+        <w:rPr>
+          <w:rFonts w:asciiTheme="minorBidi" w:hAnsiTheme="minorBidi"/>
+        </w:rPr>
+      </w:pPr>
+    </w:p>
+    <w:p>
+      <w:pPr>
+        <w:rPr>
+          <w:rFonts w:asciiTheme="minorBidi" w:hAnsiTheme="minorBidi"/>
+        </w:rPr>
+      </w:pPr>
+    </w:p>
+    <w:p>
+      <w:pPr>
+        <w:rPr>
+          <w:rFonts w:asciiTheme="minorBidi" w:hAnsiTheme="minorBidi"/>
+        </w:rPr>
+      </w:pPr>
     </w:p>
     <w:p>
       <w:pPr>
@@ -66,2440 +384,8 @@
           <w:sz w:val="24"/>
           <w:szCs w:val="24"/>
         </w:rPr>
-        <w:t xml:space="preserve">We </w:t>
-      </w:r>
-      <w:r>
-        <w:rPr>
-          <w:rFonts w:asciiTheme="minorBidi" w:hAnsiTheme="minorBidi"/>
-          <w:sz w:val="24"/>
-          <w:szCs w:val="24"/>
-        </w:rPr>
-        <w:t>used the</w:t>
-      </w:r>
-      <w:r>
-        <w:rPr>
-          <w:rFonts w:asciiTheme="minorBidi" w:hAnsiTheme="minorBidi"/>
-          <w:sz w:val="24"/>
-          <w:szCs w:val="24"/>
-        </w:rPr>
-        <w:t xml:space="preserve"> WorldClim database (www.worldclim.org) </w:t>
-      </w:r>
-      <w:r>
-        <w:rPr>
-          <w:rFonts w:asciiTheme="minorBidi" w:hAnsiTheme="minorBidi"/>
-          <w:sz w:val="24"/>
-          <w:szCs w:val="24"/>
-        </w:rPr>
-        <w:t>which includes</w:t>
-      </w:r>
-      <w:r>
-        <w:rPr>
-          <w:rFonts w:asciiTheme="minorBidi" w:hAnsiTheme="minorBidi"/>
-          <w:sz w:val="24"/>
-          <w:szCs w:val="24"/>
-        </w:rPr>
-        <w:t xml:space="preserve"> 19 bioclimatic variables, monthly precipitation, minimum, maximum and average monthly temperature, wind, </w:t>
-      </w:r>
-      <w:r>
-        <w:rPr>
-          <w:rFonts w:asciiTheme="minorBidi" w:hAnsiTheme="minorBidi"/>
-          <w:sz w:val="24"/>
-          <w:szCs w:val="24"/>
-        </w:rPr>
-        <w:t>vapor</w:t>
-      </w:r>
-      <w:r>
-        <w:rPr>
-          <w:rFonts w:asciiTheme="minorBidi" w:hAnsiTheme="minorBidi"/>
-          <w:sz w:val="24"/>
-          <w:szCs w:val="24"/>
-        </w:rPr>
-        <w:t xml:space="preserve"> and solar radiation</w:t>
-      </w:r>
-      <w:r>
-        <w:rPr>
-          <w:rFonts w:asciiTheme="minorBidi" w:hAnsiTheme="minorBidi"/>
-          <w:sz w:val="24"/>
-          <w:szCs w:val="24"/>
-        </w:rPr>
-        <w:t xml:space="preserve">. Those variables that are </w:t>
-      </w:r>
-      <w:r>
-        <w:rPr>
-          <w:rFonts w:asciiTheme="minorBidi" w:hAnsiTheme="minorBidi"/>
-          <w:sz w:val="24"/>
-          <w:szCs w:val="24"/>
-        </w:rPr>
-        <w:t xml:space="preserve">identified as </w:t>
-      </w:r>
-      <w:r>
-        <w:rPr>
-          <w:rFonts w:asciiTheme="minorBidi" w:hAnsiTheme="minorBidi"/>
-          <w:sz w:val="24"/>
-          <w:szCs w:val="24"/>
-        </w:rPr>
-        <w:t xml:space="preserve">important </w:t>
-      </w:r>
-      <w:r>
-        <w:rPr>
-          <w:rFonts w:asciiTheme="minorBidi" w:hAnsiTheme="minorBidi"/>
-          <w:sz w:val="24"/>
-          <w:szCs w:val="24"/>
-        </w:rPr>
-        <w:t>in the</w:t>
-      </w:r>
-      <w:r>
-        <w:rPr>
-          <w:rFonts w:asciiTheme="minorBidi" w:hAnsiTheme="minorBidi"/>
-          <w:sz w:val="24"/>
-          <w:szCs w:val="24"/>
-        </w:rPr>
-        <w:t xml:space="preserve"> model </w:t>
-      </w:r>
-      <w:r>
-        <w:rPr>
-          <w:rFonts w:asciiTheme="minorBidi" w:hAnsiTheme="minorBidi"/>
-          <w:sz w:val="24"/>
-          <w:szCs w:val="24"/>
-        </w:rPr>
-        <w:t>are</w:t>
-      </w:r>
-      <w:r>
-        <w:rPr>
-          <w:rFonts w:asciiTheme="minorBidi" w:hAnsiTheme="minorBidi"/>
-          <w:sz w:val="24"/>
-          <w:szCs w:val="24"/>
-        </w:rPr>
-        <w:t xml:space="preserve"> </w:t>
-      </w:r>
-      <w:r>
-        <w:rPr>
-          <w:rFonts w:asciiTheme="minorBidi" w:hAnsiTheme="minorBidi"/>
-          <w:sz w:val="24"/>
-          <w:szCs w:val="24"/>
-        </w:rPr>
-        <w:t>shown in table 1.</w:t>
-      </w:r>
-    </w:p>
-    <w:p>
-      <w:pPr>
-        <w:autoSpaceDE w:val="0"/>
-        <w:autoSpaceDN w:val="0"/>
-        <w:adjustRightInd w:val="0"/>
-        <w:spacing w:after="0" w:line="276" w:lineRule="auto"/>
-        <w:rPr>
-          <w:rFonts w:asciiTheme="minorBidi" w:hAnsiTheme="minorBidi"/>
-          <w:b/>
-          <w:bCs/>
-        </w:rPr>
-      </w:pPr>
-      <w:r>
-        <w:rPr>
-          <w:rFonts w:asciiTheme="minorBidi" w:hAnsiTheme="minorBidi"/>
-          <w:b/>
-          <w:bCs/>
-        </w:rPr>
-        <w:t>Generalized dissimilarity model</w:t>
-      </w:r>
-    </w:p>
-    <w:p>
-      <w:pPr>
-        <w:autoSpaceDE w:val="0"/>
-        <w:autoSpaceDN w:val="0"/>
-        <w:adjustRightInd w:val="0"/>
-        <w:spacing w:after="0" w:line="276" w:lineRule="auto"/>
-        <w:rPr>
-          <w:rFonts w:asciiTheme="minorBidi" w:hAnsiTheme="minorBidi"/>
-          <w:sz w:val="24"/>
-          <w:szCs w:val="24"/>
-        </w:rPr>
-      </w:pPr>
-      <w:r>
-        <w:rPr>
-          <w:rFonts w:asciiTheme="minorBidi" w:hAnsiTheme="minorBidi"/>
-          <w:sz w:val="24"/>
-          <w:szCs w:val="24"/>
-        </w:rPr>
-        <w:t>The generalized</w:t>
-      </w:r>
-      <w:r>
-        <w:rPr>
-          <w:rFonts w:asciiTheme="minorBidi" w:hAnsiTheme="minorBidi"/>
-          <w:sz w:val="24"/>
-          <w:szCs w:val="24"/>
-        </w:rPr>
-        <w:t xml:space="preserve"> dissimilarity model here after GDM is </w:t>
-      </w:r>
-      <w:r>
-        <w:rPr>
-          <w:rFonts w:asciiTheme="minorBidi" w:hAnsiTheme="minorBidi"/>
-          <w:sz w:val="24"/>
-          <w:szCs w:val="24"/>
-        </w:rPr>
-        <w:t>a matrix regression technique</w:t>
-      </w:r>
-      <w:r>
-        <w:rPr>
-          <w:rFonts w:asciiTheme="minorBidi" w:hAnsiTheme="minorBidi"/>
-          <w:sz w:val="24"/>
-          <w:szCs w:val="24"/>
-        </w:rPr>
-        <w:t xml:space="preserve"> </w:t>
-      </w:r>
-      <w:r>
-        <w:rPr>
-          <w:rFonts w:asciiTheme="minorBidi" w:hAnsiTheme="minorBidi"/>
-          <w:sz w:val="24"/>
-          <w:szCs w:val="24"/>
-        </w:rPr>
-        <w:fldChar w:fldCharType="begin"/>
-      </w:r>
-      <w:r>
-        <w:rPr>
-          <w:rFonts w:asciiTheme="minorBidi" w:hAnsiTheme="minorBidi"/>
-          <w:sz w:val="24"/>
-          <w:szCs w:val="24"/>
-        </w:rPr>
-        <w:instrText xml:space="preserve"> ADDIN EN.CITE &lt;EndNote&gt;&lt;Cite&gt;&lt;Author&gt;Ferrier&lt;/Author&gt;&lt;Year&gt;2007&lt;/Year&gt;&lt;RecNum&gt;4294&lt;/RecNum&gt;&lt;DisplayText&gt;(Ferrier et al., 2007)&lt;/DisplayText&gt;&lt;record&gt;&lt;rec-number&gt;4294&lt;/rec-number&gt;&lt;foreign-keys&gt;&lt;key app="EN" db-id="xfatp2df8fwx2letdx15z5plev9va9rdpxw2" timestamp="1664546617"&gt;4294&lt;/key&gt;&lt;/foreign-keys&gt;&lt;ref-type name="Journal Article"&gt;17&lt;/ref-type&gt;&lt;contributors&gt;&lt;authors&gt;&lt;author&gt;Ferrier, Simon&lt;/author&gt;&lt;author&gt;Manion, Glenn&lt;/author&gt;&lt;author&gt;Elith, Jane&lt;/author&gt;&lt;author&gt;Richardson, Karen&lt;/author&gt;&lt;/authors&gt;&lt;/contributors&gt;&lt;titles&gt;&lt;title&gt;Using generalized dissimilarity modelling to analyse and predict patterns of beta diversity in regional biodiversity assessment&lt;/title&gt;&lt;secondary-title&gt;Diversity and Distributions&lt;/secondary-title&gt;&lt;/titles&gt;&lt;periodical&gt;&lt;full-title&gt;Diversity and Distributions&lt;/full-title&gt;&lt;/periodical&gt;&lt;pages&gt;252-264&lt;/pages&gt;&lt;volume&gt;13&lt;/volume&gt;&lt;number&gt;3&lt;/number&gt;&lt;dates&gt;&lt;year&gt;2007&lt;/year&gt;&lt;/dates&gt;&lt;isbn&gt;1366-9516&lt;/isbn&gt;&lt;urls&gt;&lt;related-urls&gt;&lt;url&gt;https://onlinelibrary.wiley.com/doi/abs/10.1111/j.1472-4642.2007.00341.x&lt;/url&gt;&lt;/related-urls&gt;&lt;/urls&gt;&lt;electronic-resource-num&gt;https://doi.org/10.1111/j.1472-4642.2007.00341.x&lt;/electronic-resource-num&gt;&lt;/record&gt;&lt;/Cite&gt;&lt;/EndNote&gt;</w:instrText>
-      </w:r>
-      <w:r>
-        <w:rPr>
-          <w:rFonts w:asciiTheme="minorBidi" w:hAnsiTheme="minorBidi"/>
-          <w:sz w:val="24"/>
-          <w:szCs w:val="24"/>
-        </w:rPr>
-        <w:fldChar w:fldCharType="separate"/>
-      </w:r>
-      <w:r>
-        <w:rPr>
-          <w:rFonts w:asciiTheme="minorBidi" w:hAnsiTheme="minorBidi"/>
-          <w:noProof/>
-          <w:sz w:val="24"/>
-          <w:szCs w:val="24"/>
-        </w:rPr>
-        <w:t>(Ferrier et al., 2007)</w:t>
-      </w:r>
-      <w:r>
-        <w:rPr>
-          <w:rFonts w:asciiTheme="minorBidi" w:hAnsiTheme="minorBidi"/>
-          <w:sz w:val="24"/>
-          <w:szCs w:val="24"/>
-        </w:rPr>
-        <w:fldChar w:fldCharType="end"/>
-      </w:r>
-      <w:r>
-        <w:rPr>
-          <w:rFonts w:asciiTheme="minorBidi" w:hAnsiTheme="minorBidi"/>
-          <w:sz w:val="24"/>
-          <w:szCs w:val="24"/>
-        </w:rPr>
-        <w:t xml:space="preserve"> to analyze and predict </w:t>
-      </w:r>
-      <w:r>
-        <w:rPr>
-          <w:rFonts w:asciiTheme="minorBidi" w:hAnsiTheme="minorBidi"/>
-          <w:sz w:val="24"/>
-          <w:szCs w:val="24"/>
-        </w:rPr>
-        <w:t xml:space="preserve">primarily </w:t>
-      </w:r>
-      <w:r>
-        <w:rPr>
-          <w:rFonts w:asciiTheme="minorBidi" w:hAnsiTheme="minorBidi"/>
-          <w:sz w:val="24"/>
-          <w:szCs w:val="24"/>
-        </w:rPr>
-        <w:t xml:space="preserve">beta diversity patterns. </w:t>
-      </w:r>
-      <w:r>
-        <w:rPr>
-          <w:rFonts w:asciiTheme="minorBidi" w:hAnsiTheme="minorBidi"/>
-          <w:sz w:val="24"/>
-          <w:szCs w:val="24"/>
-        </w:rPr>
-        <w:t xml:space="preserve">However, it was shown that </w:t>
-      </w:r>
-      <w:r>
-        <w:rPr>
-          <w:rFonts w:asciiTheme="minorBidi" w:hAnsiTheme="minorBidi"/>
-          <w:sz w:val="24"/>
-          <w:szCs w:val="24"/>
-        </w:rPr>
-        <w:t xml:space="preserve">GDM </w:t>
-      </w:r>
-      <w:r>
-        <w:rPr>
-          <w:rFonts w:asciiTheme="minorBidi" w:hAnsiTheme="minorBidi"/>
-          <w:sz w:val="24"/>
-          <w:szCs w:val="24"/>
-        </w:rPr>
-        <w:t xml:space="preserve">could be used </w:t>
-      </w:r>
-      <w:r>
-        <w:rPr>
-          <w:rFonts w:asciiTheme="minorBidi" w:hAnsiTheme="minorBidi"/>
-          <w:sz w:val="24"/>
-          <w:szCs w:val="24"/>
-        </w:rPr>
-        <w:t xml:space="preserve">to </w:t>
-      </w:r>
-      <w:r>
-        <w:rPr>
-          <w:rFonts w:asciiTheme="minorBidi" w:hAnsiTheme="minorBidi"/>
-          <w:sz w:val="24"/>
-          <w:szCs w:val="24"/>
-        </w:rPr>
-        <w:t>explore</w:t>
-      </w:r>
-      <w:r>
-        <w:rPr>
-          <w:rFonts w:asciiTheme="minorBidi" w:hAnsiTheme="minorBidi"/>
-          <w:sz w:val="24"/>
-          <w:szCs w:val="24"/>
-        </w:rPr>
-        <w:t xml:space="preserve"> relationship</w:t>
-      </w:r>
-      <w:r>
-        <w:rPr>
-          <w:rFonts w:asciiTheme="minorBidi" w:hAnsiTheme="minorBidi"/>
-          <w:sz w:val="24"/>
-          <w:szCs w:val="24"/>
-        </w:rPr>
-        <w:t xml:space="preserve"> between</w:t>
-      </w:r>
-      <w:r>
-        <w:rPr>
-          <w:rFonts w:asciiTheme="minorBidi" w:hAnsiTheme="minorBidi"/>
-          <w:sz w:val="24"/>
-          <w:szCs w:val="24"/>
-        </w:rPr>
-        <w:t xml:space="preserve"> morphological traits </w:t>
-      </w:r>
-      <w:r>
-        <w:rPr>
-          <w:rFonts w:asciiTheme="minorBidi" w:hAnsiTheme="minorBidi"/>
-          <w:sz w:val="24"/>
-          <w:szCs w:val="24"/>
-        </w:rPr>
-        <w:t xml:space="preserve">variation </w:t>
-      </w:r>
-      <w:r>
-        <w:rPr>
-          <w:rFonts w:asciiTheme="minorBidi" w:hAnsiTheme="minorBidi"/>
-          <w:sz w:val="24"/>
-          <w:szCs w:val="24"/>
-        </w:rPr>
-        <w:t>and environmental variation</w:t>
-      </w:r>
-      <w:r>
-        <w:rPr>
-          <w:rFonts w:asciiTheme="minorBidi" w:hAnsiTheme="minorBidi"/>
-          <w:sz w:val="24"/>
-          <w:szCs w:val="24"/>
-        </w:rPr>
-        <w:t xml:space="preserve"> </w:t>
-      </w:r>
-      <w:r>
-        <w:rPr>
-          <w:rFonts w:asciiTheme="minorBidi" w:hAnsiTheme="minorBidi"/>
-          <w:sz w:val="24"/>
-          <w:szCs w:val="24"/>
-        </w:rPr>
-        <w:fldChar w:fldCharType="begin">
-          <w:fldData xml:space="preserve">PEVuZE5vdGU+PENpdGU+PEF1dGhvcj5CYWxkYXNzYXJyZTwvQXV0aG9yPjxZZWFyPjIwMTM8L1ll
-YXI+PFJlY051bT40Mjk1PC9SZWNOdW0+PERpc3BsYXlUZXh0PihUaG9tYXNzZW4gZXQgYWwuLCAy
-MDEwOyBCYWxkYXNzYXJyZSBldCBhbC4sIDIwMTMpPC9EaXNwbGF5VGV4dD48cmVjb3JkPjxyZWMt
-bnVtYmVyPjQyOTU8L3JlYy1udW1iZXI+PGZvcmVpZ24ta2V5cz48a2V5IGFwcD0iRU4iIGRiLWlk
-PSJ4ZmF0cDJkZjhmd3gybGV0ZHgxNXo1cGxldjl2YTlyZHB4dzIiIHRpbWVzdGFtcD0iMTY2NDU0
-NzEyNCI+NDI5NTwva2V5PjwvZm9yZWlnbi1rZXlzPjxyZWYtdHlwZSBuYW1lPSJKb3VybmFsIEFy
-dGljbGUiPjE3PC9yZWYtdHlwZT48Y29udHJpYnV0b3JzPjxhdXRob3JzPjxhdXRob3I+QmFsZGFz
-c2FycmUsIERhbmllbCBULjwvYXV0aG9yPjxhdXRob3I+VGhvbWFzc2VuLCBIZW5yaSBBLjwvYXV0
-aG9yPjxhdXRob3I+S2FydWJpYW4sIEpvcmRhbjwvYXV0aG9yPjxhdXRob3I+V2Vic3RlciwgTWlj
-aGFlbCBTLjwvYXV0aG9yPjwvYXV0aG9ycz48L2NvbnRyaWJ1dG9ycz48dGl0bGVzPjx0aXRsZT5U
-aGUgcm9sZSBvZiBlY29sb2dpY2FsIHZhcmlhdGlvbiBpbiBkcml2aW5nIGRpdmVyZ2VuY2Ugb2Yg
-c2V4dWFsIGFuZCBub24tc2V4dWFsIHRyYWl0cyBpbiB0aGUgcmVkLWJhY2tlZCBmYWlyeS13cmVu
-IChNYWx1cnVzIG1lbGFub2NlcGhhbHVzKTwvdGl0bGU+PHNlY29uZGFyeS10aXRsZT5CTUMgRXZv
-bHV0aW9uYXJ5IEJpb2xvZ3k8L3NlY29uZGFyeS10aXRsZT48L3RpdGxlcz48cGVyaW9kaWNhbD48
-ZnVsbC10aXRsZT5CTUMgRXZvbHV0aW9uYXJ5IEJpb2xvZ3k8L2Z1bGwtdGl0bGU+PC9wZXJpb2Rp
-Y2FsPjxwYWdlcz43NTwvcGFnZXM+PHZvbHVtZT4xMzwvdm9sdW1lPjxudW1iZXI+MTwvbnVtYmVy
-PjxkYXRlcz48eWVhcj4yMDEzPC95ZWFyPjxwdWItZGF0ZXM+PGRhdGU+MjAxMy8wMy8yODwvZGF0
-ZT48L3B1Yi1kYXRlcz48L2RhdGVzPjxpc2JuPjE0NzEtMjE0ODwvaXNibj48dXJscz48cmVsYXRl
-ZC11cmxzPjx1cmw+aHR0cHM6Ly9kb2kub3JnLzEwLjExODYvMTQ3MS0yMTQ4LTEzLTc1PC91cmw+
-PC9yZWxhdGVkLXVybHM+PC91cmxzPjxlbGVjdHJvbmljLXJlc291cmNlLW51bT4xMC4xMTg2LzE0
-NzEtMjE0OC0xMy03NTwvZWxlY3Ryb25pYy1yZXNvdXJjZS1udW0+PC9yZWNvcmQ+PC9DaXRlPjxD
-aXRlPjxBdXRob3I+VGhvbWFzc2VuPC9BdXRob3I+PFllYXI+MjAxMDwvWWVhcj48UmVjTnVtPjQy
-OTc8L1JlY051bT48cmVjb3JkPjxyZWMtbnVtYmVyPjQyOTc8L3JlYy1udW1iZXI+PGZvcmVpZ24t
-a2V5cz48a2V5IGFwcD0iRU4iIGRiLWlkPSJ4ZmF0cDJkZjhmd3gybGV0ZHgxNXo1cGxldjl2YTly
-ZHB4dzIiIHRpbWVzdGFtcD0iMTY2NDU1MjM2MSI+NDI5Nzwva2V5PjwvZm9yZWlnbi1rZXlzPjxy
-ZWYtdHlwZSBuYW1lPSJKb3VybmFsIEFydGljbGUiPjE3PC9yZWYtdHlwZT48Y29udHJpYnV0b3Jz
-PjxhdXRob3JzPjxhdXRob3I+VGhvbWFzc2VuLCBIZW5yaSBBLjwvYXV0aG9yPjxhdXRob3I+QnVl
-cm1hbm4sIFdvbGZnYW5nPC9hdXRob3I+PGF1dGhvcj5NaWzDoSwgQm9yamE8L2F1dGhvcj48YXV0
-aG9yPkdyYWhhbSwgQ2F0aGVyaW5lIEguPC9hdXRob3I+PGF1dGhvcj5DYW1lcm9uLCBTdXNhbiBF
-LjwvYXV0aG9yPjxhdXRob3I+U2NobmVpZGVyLCBDaHJpc3RvcGhlciBKLjwvYXV0aG9yPjxhdXRo
-b3I+UG9sbGluZ2VyLCBKb2huIFAuPC9hdXRob3I+PGF1dGhvcj5TYWF0Y2hpLCBTYXNzYW48L2F1
-dGhvcj48YXV0aG9yPldheW5lLCBSb2JlcnQgSy48L2F1dGhvcj48YXV0aG9yPlNtaXRoLCBUaG9t
-YXMgQi48L2F1dGhvcj48L2F1dGhvcnM+PC9jb250cmlidXRvcnM+PHRpdGxlcz48dGl0bGU+TW9k
-ZWxpbmcgZW52aXJvbm1lbnRhbGx5IGFzc29jaWF0ZWQgbW9ycGhvbG9naWNhbCBhbmQgZ2VuZXRp
-YyB2YXJpYXRpb24gaW4gYSByYWluZm9yZXN0IGJpcmQsIGFuZCBpdHMgYXBwbGljYXRpb24gdG8g
-Y29uc2VydmF0aW9uIHByaW9yaXRpemF0aW9uPC90aXRsZT48c2Vjb25kYXJ5LXRpdGxlPkV2b2x1
-dGlvbmFyeSBBcHBsaWNhdGlvbnM8L3NlY29uZGFyeS10aXRsZT48L3RpdGxlcz48cGVyaW9kaWNh
-bD48ZnVsbC10aXRsZT5Fdm9sdXRpb25hcnkgQXBwbGljYXRpb25zPC9mdWxsLXRpdGxlPjwvcGVy
-aW9kaWNhbD48cGFnZXM+MS0xNjwvcGFnZXM+PHZvbHVtZT4zPC92b2x1bWU+PG51bWJlcj4xPC9u
-dW1iZXI+PGRhdGVzPjx5ZWFyPjIwMTA8L3llYXI+PC9kYXRlcz48aXNibj4xNzUyLTQ1NzE8L2lz
-Ym4+PHVybHM+PHJlbGF0ZWQtdXJscz48dXJsPmh0dHBzOi8vb25saW5lbGlicmFyeS53aWxleS5j
-b20vZG9pL2Ficy8xMC4xMTExL2ouMTc1Mi00NTcxLjIwMDkuMDAwOTMueDwvdXJsPjx1cmw+aHR0
-cHM6Ly93d3cubmNiaS5ubG0ubmloLmdvdi9wbWMvYXJ0aWNsZXMvUE1DMzM1MjQ1NS9wZGYvZXZh
-MDAwMy0wMDAxLnBkZjwvdXJsPjwvcmVsYXRlZC11cmxzPjwvdXJscz48ZWxlY3Ryb25pYy1yZXNv
-dXJjZS1udW0+aHR0cHM6Ly9kb2kub3JnLzEwLjExMTEvai4xNzUyLTQ1NzEuMjAwOS4wMDA5My54
-PC9lbGVjdHJvbmljLXJlc291cmNlLW51bT48L3JlY29yZD48L0NpdGU+PC9FbmROb3RlPgB=
-</w:fldData>
-        </w:fldChar>
-      </w:r>
-      <w:r>
-        <w:rPr>
-          <w:rFonts w:asciiTheme="minorBidi" w:hAnsiTheme="minorBidi"/>
-          <w:sz w:val="24"/>
-          <w:szCs w:val="24"/>
-        </w:rPr>
-        <w:instrText xml:space="preserve"> ADDIN EN.CITE </w:instrText>
-      </w:r>
-      <w:r>
-        <w:rPr>
-          <w:rFonts w:asciiTheme="minorBidi" w:hAnsiTheme="minorBidi"/>
-          <w:sz w:val="24"/>
-          <w:szCs w:val="24"/>
-        </w:rPr>
-        <w:fldChar w:fldCharType="begin">
-          <w:fldData xml:space="preserve">PEVuZE5vdGU+PENpdGU+PEF1dGhvcj5CYWxkYXNzYXJyZTwvQXV0aG9yPjxZZWFyPjIwMTM8L1ll
-YXI+PFJlY051bT40Mjk1PC9SZWNOdW0+PERpc3BsYXlUZXh0PihUaG9tYXNzZW4gZXQgYWwuLCAy
-MDEwOyBCYWxkYXNzYXJyZSBldCBhbC4sIDIwMTMpPC9EaXNwbGF5VGV4dD48cmVjb3JkPjxyZWMt
-bnVtYmVyPjQyOTU8L3JlYy1udW1iZXI+PGZvcmVpZ24ta2V5cz48a2V5IGFwcD0iRU4iIGRiLWlk
-PSJ4ZmF0cDJkZjhmd3gybGV0ZHgxNXo1cGxldjl2YTlyZHB4dzIiIHRpbWVzdGFtcD0iMTY2NDU0
-NzEyNCI+NDI5NTwva2V5PjwvZm9yZWlnbi1rZXlzPjxyZWYtdHlwZSBuYW1lPSJKb3VybmFsIEFy
-dGljbGUiPjE3PC9yZWYtdHlwZT48Y29udHJpYnV0b3JzPjxhdXRob3JzPjxhdXRob3I+QmFsZGFz
-c2FycmUsIERhbmllbCBULjwvYXV0aG9yPjxhdXRob3I+VGhvbWFzc2VuLCBIZW5yaSBBLjwvYXV0
-aG9yPjxhdXRob3I+S2FydWJpYW4sIEpvcmRhbjwvYXV0aG9yPjxhdXRob3I+V2Vic3RlciwgTWlj
-aGFlbCBTLjwvYXV0aG9yPjwvYXV0aG9ycz48L2NvbnRyaWJ1dG9ycz48dGl0bGVzPjx0aXRsZT5U
-aGUgcm9sZSBvZiBlY29sb2dpY2FsIHZhcmlhdGlvbiBpbiBkcml2aW5nIGRpdmVyZ2VuY2Ugb2Yg
-c2V4dWFsIGFuZCBub24tc2V4dWFsIHRyYWl0cyBpbiB0aGUgcmVkLWJhY2tlZCBmYWlyeS13cmVu
-IChNYWx1cnVzIG1lbGFub2NlcGhhbHVzKTwvdGl0bGU+PHNlY29uZGFyeS10aXRsZT5CTUMgRXZv
-bHV0aW9uYXJ5IEJpb2xvZ3k8L3NlY29uZGFyeS10aXRsZT48L3RpdGxlcz48cGVyaW9kaWNhbD48
-ZnVsbC10aXRsZT5CTUMgRXZvbHV0aW9uYXJ5IEJpb2xvZ3k8L2Z1bGwtdGl0bGU+PC9wZXJpb2Rp
-Y2FsPjxwYWdlcz43NTwvcGFnZXM+PHZvbHVtZT4xMzwvdm9sdW1lPjxudW1iZXI+MTwvbnVtYmVy
-PjxkYXRlcz48eWVhcj4yMDEzPC95ZWFyPjxwdWItZGF0ZXM+PGRhdGU+MjAxMy8wMy8yODwvZGF0
-ZT48L3B1Yi1kYXRlcz48L2RhdGVzPjxpc2JuPjE0NzEtMjE0ODwvaXNibj48dXJscz48cmVsYXRl
-ZC11cmxzPjx1cmw+aHR0cHM6Ly9kb2kub3JnLzEwLjExODYvMTQ3MS0yMTQ4LTEzLTc1PC91cmw+
-PC9yZWxhdGVkLXVybHM+PC91cmxzPjxlbGVjdHJvbmljLXJlc291cmNlLW51bT4xMC4xMTg2LzE0
-NzEtMjE0OC0xMy03NTwvZWxlY3Ryb25pYy1yZXNvdXJjZS1udW0+PC9yZWNvcmQ+PC9DaXRlPjxD
-aXRlPjxBdXRob3I+VGhvbWFzc2VuPC9BdXRob3I+PFllYXI+MjAxMDwvWWVhcj48UmVjTnVtPjQy
-OTc8L1JlY051bT48cmVjb3JkPjxyZWMtbnVtYmVyPjQyOTc8L3JlYy1udW1iZXI+PGZvcmVpZ24t
-a2V5cz48a2V5IGFwcD0iRU4iIGRiLWlkPSJ4ZmF0cDJkZjhmd3gybGV0ZHgxNXo1cGxldjl2YTly
-ZHB4dzIiIHRpbWVzdGFtcD0iMTY2NDU1MjM2MSI+NDI5Nzwva2V5PjwvZm9yZWlnbi1rZXlzPjxy
-ZWYtdHlwZSBuYW1lPSJKb3VybmFsIEFydGljbGUiPjE3PC9yZWYtdHlwZT48Y29udHJpYnV0b3Jz
-PjxhdXRob3JzPjxhdXRob3I+VGhvbWFzc2VuLCBIZW5yaSBBLjwvYXV0aG9yPjxhdXRob3I+QnVl
-cm1hbm4sIFdvbGZnYW5nPC9hdXRob3I+PGF1dGhvcj5NaWzDoSwgQm9yamE8L2F1dGhvcj48YXV0
-aG9yPkdyYWhhbSwgQ2F0aGVyaW5lIEguPC9hdXRob3I+PGF1dGhvcj5DYW1lcm9uLCBTdXNhbiBF
-LjwvYXV0aG9yPjxhdXRob3I+U2NobmVpZGVyLCBDaHJpc3RvcGhlciBKLjwvYXV0aG9yPjxhdXRo
-b3I+UG9sbGluZ2VyLCBKb2huIFAuPC9hdXRob3I+PGF1dGhvcj5TYWF0Y2hpLCBTYXNzYW48L2F1
-dGhvcj48YXV0aG9yPldheW5lLCBSb2JlcnQgSy48L2F1dGhvcj48YXV0aG9yPlNtaXRoLCBUaG9t
-YXMgQi48L2F1dGhvcj48L2F1dGhvcnM+PC9jb250cmlidXRvcnM+PHRpdGxlcz48dGl0bGU+TW9k
-ZWxpbmcgZW52aXJvbm1lbnRhbGx5IGFzc29jaWF0ZWQgbW9ycGhvbG9naWNhbCBhbmQgZ2VuZXRp
-YyB2YXJpYXRpb24gaW4gYSByYWluZm9yZXN0IGJpcmQsIGFuZCBpdHMgYXBwbGljYXRpb24gdG8g
-Y29uc2VydmF0aW9uIHByaW9yaXRpemF0aW9uPC90aXRsZT48c2Vjb25kYXJ5LXRpdGxlPkV2b2x1
-dGlvbmFyeSBBcHBsaWNhdGlvbnM8L3NlY29uZGFyeS10aXRsZT48L3RpdGxlcz48cGVyaW9kaWNh
-bD48ZnVsbC10aXRsZT5Fdm9sdXRpb25hcnkgQXBwbGljYXRpb25zPC9mdWxsLXRpdGxlPjwvcGVy
-aW9kaWNhbD48cGFnZXM+MS0xNjwvcGFnZXM+PHZvbHVtZT4zPC92b2x1bWU+PG51bWJlcj4xPC9u
-dW1iZXI+PGRhdGVzPjx5ZWFyPjIwMTA8L3llYXI+PC9kYXRlcz48aXNibj4xNzUyLTQ1NzE8L2lz
-Ym4+PHVybHM+PHJlbGF0ZWQtdXJscz48dXJsPmh0dHBzOi8vb25saW5lbGlicmFyeS53aWxleS5j
-b20vZG9pL2Ficy8xMC4xMTExL2ouMTc1Mi00NTcxLjIwMDkuMDAwOTMueDwvdXJsPjx1cmw+aHR0
-cHM6Ly93d3cubmNiaS5ubG0ubmloLmdvdi9wbWMvYXJ0aWNsZXMvUE1DMzM1MjQ1NS9wZGYvZXZh
-MDAwMy0wMDAxLnBkZjwvdXJsPjwvcmVsYXRlZC11cmxzPjwvdXJscz48ZWxlY3Ryb25pYy1yZXNv
-dXJjZS1udW0+aHR0cHM6Ly9kb2kub3JnLzEwLjExMTEvai4xNzUyLTQ1NzEuMjAwOS4wMDA5My54
-PC9lbGVjdHJvbmljLXJlc291cmNlLW51bT48L3JlY29yZD48L0NpdGU+PC9FbmROb3RlPgB=
-</w:fldData>
-        </w:fldChar>
-      </w:r>
-      <w:r>
-        <w:rPr>
-          <w:rFonts w:asciiTheme="minorBidi" w:hAnsiTheme="minorBidi"/>
-          <w:sz w:val="24"/>
-          <w:szCs w:val="24"/>
-        </w:rPr>
-        <w:instrText xml:space="preserve"> ADDIN EN.CITE.DATA </w:instrText>
-      </w:r>
-      <w:r>
-        <w:rPr>
-          <w:rFonts w:asciiTheme="minorBidi" w:hAnsiTheme="minorBidi"/>
-          <w:sz w:val="24"/>
-          <w:szCs w:val="24"/>
-        </w:rPr>
-      </w:r>
-      <w:r>
-        <w:rPr>
-          <w:rFonts w:asciiTheme="minorBidi" w:hAnsiTheme="minorBidi"/>
-          <w:sz w:val="24"/>
-          <w:szCs w:val="24"/>
-        </w:rPr>
-        <w:fldChar w:fldCharType="end"/>
-      </w:r>
-      <w:r>
-        <w:rPr>
-          <w:rFonts w:asciiTheme="minorBidi" w:hAnsiTheme="minorBidi"/>
-          <w:sz w:val="24"/>
-          <w:szCs w:val="24"/>
-        </w:rPr>
-      </w:r>
-      <w:r>
-        <w:rPr>
-          <w:rFonts w:asciiTheme="minorBidi" w:hAnsiTheme="minorBidi"/>
-          <w:sz w:val="24"/>
-          <w:szCs w:val="24"/>
-        </w:rPr>
-        <w:fldChar w:fldCharType="separate"/>
-      </w:r>
-      <w:r>
-        <w:rPr>
-          <w:rFonts w:asciiTheme="minorBidi" w:hAnsiTheme="minorBidi"/>
-          <w:noProof/>
-          <w:sz w:val="24"/>
-          <w:szCs w:val="24"/>
-        </w:rPr>
-        <w:t>(Thomassen et al., 2010; Baldassarre et al., 2013)</w:t>
-      </w:r>
-      <w:r>
-        <w:rPr>
-          <w:rFonts w:asciiTheme="minorBidi" w:hAnsiTheme="minorBidi"/>
-          <w:sz w:val="24"/>
-          <w:szCs w:val="24"/>
-        </w:rPr>
-        <w:fldChar w:fldCharType="end"/>
-      </w:r>
-      <w:r>
-        <w:rPr>
-          <w:rFonts w:asciiTheme="minorBidi" w:hAnsiTheme="minorBidi"/>
-          <w:sz w:val="24"/>
-          <w:szCs w:val="24"/>
-        </w:rPr>
-        <w:t>.</w:t>
-      </w:r>
-    </w:p>
-    <w:p>
-      <w:pPr>
-        <w:autoSpaceDE w:val="0"/>
-        <w:autoSpaceDN w:val="0"/>
-        <w:adjustRightInd w:val="0"/>
-        <w:spacing w:after="0" w:line="276" w:lineRule="auto"/>
-        <w:rPr>
-          <w:rFonts w:asciiTheme="minorBidi" w:hAnsiTheme="minorBidi"/>
-          <w:sz w:val="24"/>
-          <w:szCs w:val="24"/>
-        </w:rPr>
-      </w:pPr>
-      <w:r>
-        <w:rPr>
-          <w:rFonts w:asciiTheme="minorBidi" w:hAnsiTheme="minorBidi"/>
-          <w:sz w:val="24"/>
-          <w:szCs w:val="24"/>
-        </w:rPr>
-        <w:t xml:space="preserve">In GDM we </w:t>
-      </w:r>
-      <w:r>
-        <w:rPr>
-          <w:rFonts w:asciiTheme="minorBidi" w:hAnsiTheme="minorBidi"/>
-          <w:sz w:val="24"/>
-          <w:szCs w:val="24"/>
-        </w:rPr>
-        <w:t xml:space="preserve">use </w:t>
-      </w:r>
-      <w:r>
-        <w:rPr>
-          <w:rFonts w:asciiTheme="minorBidi" w:hAnsiTheme="minorBidi"/>
-          <w:sz w:val="24"/>
-          <w:szCs w:val="24"/>
-        </w:rPr>
-        <w:t>matrix</w:t>
-      </w:r>
-      <w:r>
-        <w:rPr>
-          <w:rFonts w:asciiTheme="minorBidi" w:hAnsiTheme="minorBidi"/>
-          <w:sz w:val="24"/>
-          <w:szCs w:val="24"/>
-        </w:rPr>
-        <w:t xml:space="preserve"> correlation among biotic and environmental dissimilarity plus geographic distance between sample sites to predict biotic dissimilarity across landscape. </w:t>
-      </w:r>
-      <w:r>
-        <w:rPr>
-          <w:rFonts w:asciiTheme="minorBidi" w:hAnsiTheme="minorBidi"/>
-          <w:sz w:val="24"/>
-          <w:szCs w:val="24"/>
-        </w:rPr>
-        <w:t xml:space="preserve">One of the advantages of GDM is that it can fit nonlinear relationship of variables by the help of I-spline function. GDM consists of two steps; in the first step </w:t>
-      </w:r>
-      <w:r>
-        <w:rPr>
-          <w:rFonts w:asciiTheme="minorBidi" w:hAnsiTheme="minorBidi"/>
-          <w:sz w:val="24"/>
-          <w:szCs w:val="24"/>
-        </w:rPr>
-        <w:t>using all pairwise combinations of sampling sites, it fits dissimilarities in predictor variables</w:t>
-      </w:r>
-      <w:r>
-        <w:rPr>
-          <w:rFonts w:asciiTheme="minorBidi" w:hAnsiTheme="minorBidi"/>
-          <w:sz w:val="24"/>
-          <w:szCs w:val="24"/>
-        </w:rPr>
-        <w:t xml:space="preserve"> (environmental variables)</w:t>
-      </w:r>
-      <w:r>
-        <w:rPr>
-          <w:rFonts w:asciiTheme="minorBidi" w:hAnsiTheme="minorBidi"/>
-          <w:sz w:val="24"/>
-          <w:szCs w:val="24"/>
-        </w:rPr>
-        <w:t xml:space="preserve"> to dissimilarities in response variables</w:t>
-      </w:r>
-      <w:r>
-        <w:rPr>
-          <w:rFonts w:asciiTheme="minorBidi" w:hAnsiTheme="minorBidi"/>
-          <w:sz w:val="24"/>
-          <w:szCs w:val="24"/>
-        </w:rPr>
-        <w:t xml:space="preserve"> (phenotypic variables)</w:t>
-      </w:r>
-      <w:r>
-        <w:rPr>
-          <w:rFonts w:asciiTheme="minorBidi" w:hAnsiTheme="minorBidi"/>
-          <w:sz w:val="24"/>
-          <w:szCs w:val="24"/>
-        </w:rPr>
-        <w:t>.</w:t>
-      </w:r>
-      <w:r>
-        <w:rPr>
-          <w:rFonts w:asciiTheme="minorBidi" w:hAnsiTheme="minorBidi"/>
-          <w:sz w:val="24"/>
-          <w:szCs w:val="24"/>
-        </w:rPr>
-        <w:t xml:space="preserve"> In this step all environmental predictors with sum of I-spline coefficients of zero were removed then the remaining environmental data were permuted and</w:t>
-      </w:r>
-      <w:r>
-        <w:rPr>
-          <w:rFonts w:asciiTheme="minorBidi" w:hAnsiTheme="minorBidi"/>
-          <w:sz w:val="24"/>
-          <w:szCs w:val="24"/>
-        </w:rPr>
-        <w:t xml:space="preserve"> introduced in the random order to the model. GDM were fitted with these permuted </w:t>
-      </w:r>
-      <w:r>
-        <w:rPr>
-          <w:rFonts w:asciiTheme="minorBidi" w:hAnsiTheme="minorBidi"/>
-          <w:sz w:val="24"/>
-          <w:szCs w:val="24"/>
-        </w:rPr>
-        <w:t>data,</w:t>
-      </w:r>
-      <w:r>
-        <w:rPr>
-          <w:rFonts w:asciiTheme="minorBidi" w:hAnsiTheme="minorBidi"/>
-          <w:sz w:val="24"/>
-          <w:szCs w:val="24"/>
-        </w:rPr>
-        <w:t xml:space="preserve"> and the result of deviance explained by this model compared with deviance explained by GDM fitted to unpermuted data. Predictors importance is calculated based on the difference in deviance explained between permuted model and unpermuted model. </w:t>
-      </w:r>
-      <w:r>
-        <w:rPr>
-          <w:rFonts w:asciiTheme="minorBidi" w:hAnsiTheme="minorBidi"/>
-          <w:sz w:val="24"/>
-          <w:szCs w:val="24"/>
-        </w:rPr>
-        <w:t>In this step</w:t>
-      </w:r>
-      <w:r>
-        <w:rPr>
-          <w:rFonts w:asciiTheme="minorBidi" w:hAnsiTheme="minorBidi"/>
-          <w:sz w:val="24"/>
-          <w:szCs w:val="24"/>
-        </w:rPr>
-        <w:t xml:space="preserve"> backward elimination </w:t>
-      </w:r>
-      <w:r>
-        <w:rPr>
-          <w:rFonts w:asciiTheme="minorBidi" w:hAnsiTheme="minorBidi"/>
-          <w:sz w:val="24"/>
-          <w:szCs w:val="24"/>
-        </w:rPr>
-        <w:t xml:space="preserve">could be </w:t>
-      </w:r>
-      <w:r>
-        <w:rPr>
-          <w:rFonts w:asciiTheme="minorBidi" w:hAnsiTheme="minorBidi"/>
-          <w:sz w:val="24"/>
-          <w:szCs w:val="24"/>
-        </w:rPr>
-        <w:t>used so</w:t>
-      </w:r>
-      <w:r>
-        <w:rPr>
-          <w:rFonts w:asciiTheme="minorBidi" w:hAnsiTheme="minorBidi"/>
-          <w:sz w:val="24"/>
-          <w:szCs w:val="24"/>
-        </w:rPr>
-        <w:t xml:space="preserve"> that </w:t>
-      </w:r>
-      <w:r>
-        <w:rPr>
-          <w:rFonts w:asciiTheme="minorBidi" w:hAnsiTheme="minorBidi"/>
-          <w:sz w:val="24"/>
-          <w:szCs w:val="24"/>
-        </w:rPr>
-        <w:t xml:space="preserve">less important </w:t>
-      </w:r>
-      <w:r>
-        <w:rPr>
-          <w:rFonts w:asciiTheme="minorBidi" w:hAnsiTheme="minorBidi"/>
-          <w:sz w:val="24"/>
-          <w:szCs w:val="24"/>
-        </w:rPr>
-        <w:t>predictors</w:t>
-      </w:r>
-      <w:r>
-        <w:rPr>
-          <w:rFonts w:asciiTheme="minorBidi" w:hAnsiTheme="minorBidi"/>
-          <w:sz w:val="24"/>
-          <w:szCs w:val="24"/>
-        </w:rPr>
-        <w:t xml:space="preserve"> were dropped </w:t>
-      </w:r>
-      <w:r>
-        <w:rPr>
-          <w:rFonts w:asciiTheme="minorBidi" w:hAnsiTheme="minorBidi"/>
-          <w:sz w:val="24"/>
-          <w:szCs w:val="24"/>
-        </w:rPr>
-        <w:t>from the</w:t>
-      </w:r>
-      <w:r>
-        <w:rPr>
-          <w:rFonts w:asciiTheme="minorBidi" w:hAnsiTheme="minorBidi"/>
-          <w:sz w:val="24"/>
-          <w:szCs w:val="24"/>
-        </w:rPr>
-        <w:t xml:space="preserve"> model </w:t>
-      </w:r>
-      <w:r>
-        <w:rPr>
-          <w:rFonts w:asciiTheme="minorBidi" w:hAnsiTheme="minorBidi"/>
-          <w:sz w:val="24"/>
-          <w:szCs w:val="24"/>
-        </w:rPr>
-        <w:fldChar w:fldCharType="begin"/>
-      </w:r>
-      <w:r>
-        <w:rPr>
-          <w:rFonts w:asciiTheme="minorBidi" w:hAnsiTheme="minorBidi"/>
-          <w:sz w:val="24"/>
-          <w:szCs w:val="24"/>
-        </w:rPr>
-        <w:instrText xml:space="preserve"> ADDIN EN.CITE &lt;EndNote&gt;&lt;Cite&gt;&lt;Author&gt;Ferrier&lt;/Author&gt;&lt;Year&gt;2007&lt;/Year&gt;&lt;RecNum&gt;4294&lt;/RecNum&gt;&lt;DisplayText&gt;(Ferrier et al., 2007)&lt;/DisplayText&gt;&lt;record&gt;&lt;rec-number&gt;4294&lt;/rec-number&gt;&lt;foreign-keys&gt;&lt;key app="EN" db-id="xfatp2df8fwx2letdx15z5plev9va9rdpxw2" timestamp="1664546617"&gt;4294&lt;/key&gt;&lt;/foreign-keys&gt;&lt;ref-type name="Journal Article"&gt;17&lt;/ref-type&gt;&lt;contributors&gt;&lt;authors&gt;&lt;author&gt;Ferrier, Simon&lt;/author&gt;&lt;author&gt;Manion, Glenn&lt;/author&gt;&lt;author&gt;Elith, Jane&lt;/author&gt;&lt;author&gt;Richardson, Karen&lt;/author&gt;&lt;/authors&gt;&lt;/contributors&gt;&lt;titles&gt;&lt;title&gt;Using generalized dissimilarity modelling to analyse and predict patterns of beta diversity in regional biodiversity assessment&lt;/title&gt;&lt;secondary-title&gt;Diversity and Distributions&lt;/secondary-title&gt;&lt;/titles&gt;&lt;periodical&gt;&lt;full-title&gt;Diversity and Distributions&lt;/full-title&gt;&lt;/periodical&gt;&lt;pages&gt;252-264&lt;/pages&gt;&lt;volume&gt;13&lt;/volume&gt;&lt;number&gt;3&lt;/number&gt;&lt;dates&gt;&lt;year&gt;2007&lt;/year&gt;&lt;/dates&gt;&lt;isbn&gt;1366-9516&lt;/isbn&gt;&lt;urls&gt;&lt;related-urls&gt;&lt;url&gt;https://onlinelibrary.wiley.com/doi/abs/10.1111/j.1472-4642.2007.00341.x&lt;/url&gt;&lt;/related-urls&gt;&lt;/urls&gt;&lt;electronic-resource-num&gt;https://doi.org/10.1111/j.1472-4642.2007.00341.x&lt;/electronic-resource-num&gt;&lt;/record&gt;&lt;/Cite&gt;&lt;/EndNote&gt;</w:instrText>
-      </w:r>
-      <w:r>
-        <w:rPr>
-          <w:rFonts w:asciiTheme="minorBidi" w:hAnsiTheme="minorBidi"/>
-          <w:sz w:val="24"/>
-          <w:szCs w:val="24"/>
-        </w:rPr>
-        <w:fldChar w:fldCharType="separate"/>
-      </w:r>
-      <w:r>
-        <w:rPr>
-          <w:rFonts w:asciiTheme="minorBidi" w:hAnsiTheme="minorBidi"/>
-          <w:noProof/>
-          <w:sz w:val="24"/>
-          <w:szCs w:val="24"/>
-        </w:rPr>
-        <w:t>(Ferrier et al., 2007)</w:t>
-      </w:r>
-      <w:r>
-        <w:rPr>
-          <w:rFonts w:asciiTheme="minorBidi" w:hAnsiTheme="minorBidi"/>
-          <w:sz w:val="24"/>
-          <w:szCs w:val="24"/>
-        </w:rPr>
-        <w:fldChar w:fldCharType="end"/>
-      </w:r>
-      <w:r>
-        <w:rPr>
-          <w:rFonts w:asciiTheme="minorBidi" w:hAnsiTheme="minorBidi"/>
-          <w:sz w:val="24"/>
-          <w:szCs w:val="24"/>
-        </w:rPr>
-        <w:t>.</w:t>
-      </w:r>
-      <w:r>
-        <w:rPr>
-          <w:rFonts w:asciiTheme="minorBidi" w:hAnsiTheme="minorBidi"/>
-          <w:sz w:val="24"/>
-          <w:szCs w:val="24"/>
-        </w:rPr>
-        <w:t xml:space="preserve"> </w:t>
-      </w:r>
-      <w:r>
-        <w:rPr>
-          <w:rFonts w:asciiTheme="minorBidi" w:hAnsiTheme="minorBidi"/>
-          <w:sz w:val="24"/>
-          <w:szCs w:val="24"/>
-        </w:rPr>
-        <w:t>In the final step</w:t>
-      </w:r>
-      <w:r>
-        <w:rPr>
-          <w:rFonts w:asciiTheme="minorBidi" w:hAnsiTheme="minorBidi"/>
-          <w:sz w:val="24"/>
-          <w:szCs w:val="24"/>
-        </w:rPr>
-        <w:t>, using the result of above procedures spatial prediction of response variables pattern across</w:t>
-      </w:r>
-      <w:r>
-        <w:rPr>
-          <w:rFonts w:asciiTheme="minorBidi" w:hAnsiTheme="minorBidi"/>
-          <w:sz w:val="24"/>
-          <w:szCs w:val="24"/>
-        </w:rPr>
-        <w:t xml:space="preserve"> the entire range of study areas were made. </w:t>
-      </w:r>
-    </w:p>
-    <w:p>
-      <w:pPr>
-        <w:autoSpaceDE w:val="0"/>
-        <w:autoSpaceDN w:val="0"/>
-        <w:adjustRightInd w:val="0"/>
-        <w:spacing w:after="0" w:line="276" w:lineRule="auto"/>
-        <w:rPr>
-          <w:rFonts w:asciiTheme="minorBidi" w:hAnsiTheme="minorBidi"/>
-          <w:sz w:val="24"/>
-          <w:szCs w:val="24"/>
-        </w:rPr>
-      </w:pPr>
-    </w:p>
-    <w:p>
-      <w:pPr>
-        <w:autoSpaceDE w:val="0"/>
-        <w:autoSpaceDN w:val="0"/>
-        <w:adjustRightInd w:val="0"/>
-        <w:spacing w:after="0" w:line="276" w:lineRule="auto"/>
-        <w:rPr>
-          <w:rFonts w:asciiTheme="minorBidi" w:hAnsiTheme="minorBidi"/>
-          <w:sz w:val="24"/>
-          <w:szCs w:val="24"/>
-        </w:rPr>
-      </w:pPr>
-      <w:r>
-        <w:rPr>
-          <w:rFonts w:asciiTheme="minorBidi" w:hAnsiTheme="minorBidi"/>
-          <w:sz w:val="24"/>
-          <w:szCs w:val="24"/>
-        </w:rPr>
-        <w:t xml:space="preserve">For each response </w:t>
-      </w:r>
-      <w:r>
-        <w:rPr>
-          <w:rFonts w:asciiTheme="minorBidi" w:hAnsiTheme="minorBidi"/>
-          <w:sz w:val="24"/>
-          <w:szCs w:val="24"/>
-        </w:rPr>
-        <w:t>variable</w:t>
-      </w:r>
-      <w:r>
-        <w:rPr>
-          <w:rFonts w:asciiTheme="minorBidi" w:hAnsiTheme="minorBidi"/>
-          <w:sz w:val="24"/>
-          <w:szCs w:val="24"/>
-        </w:rPr>
-        <w:t xml:space="preserve"> we ran four different models. Ful model that includes environmental and geographic distance as predictor variables. To examine possible correlation between geographic distance and environmental </w:t>
-      </w:r>
-      <w:r>
-        <w:rPr>
-          <w:rFonts w:asciiTheme="minorBidi" w:hAnsiTheme="minorBidi"/>
-          <w:sz w:val="24"/>
-          <w:szCs w:val="24"/>
-        </w:rPr>
-        <w:t>dissimilarity,</w:t>
-      </w:r>
-      <w:r>
-        <w:rPr>
-          <w:rFonts w:asciiTheme="minorBidi" w:hAnsiTheme="minorBidi"/>
-          <w:sz w:val="24"/>
-          <w:szCs w:val="24"/>
-        </w:rPr>
-        <w:t xml:space="preserve"> </w:t>
-      </w:r>
-      <w:r>
-        <w:rPr>
-          <w:rFonts w:asciiTheme="minorBidi" w:hAnsiTheme="minorBidi"/>
-          <w:sz w:val="24"/>
-          <w:szCs w:val="24"/>
-        </w:rPr>
-        <w:t xml:space="preserve">we ran two additional </w:t>
-      </w:r>
-      <w:r>
-        <w:rPr>
-          <w:rFonts w:asciiTheme="minorBidi" w:hAnsiTheme="minorBidi"/>
-          <w:sz w:val="24"/>
-          <w:szCs w:val="24"/>
-        </w:rPr>
-        <w:t>models</w:t>
-      </w:r>
-      <w:r>
-        <w:rPr>
-          <w:rFonts w:asciiTheme="minorBidi" w:hAnsiTheme="minorBidi"/>
-          <w:sz w:val="24"/>
-          <w:szCs w:val="24"/>
-        </w:rPr>
-        <w:t xml:space="preserve"> each selecting only one of them (geographic distance and environmental dissimilarity) as predator variables. We also ran a random model to </w:t>
-      </w:r>
-      <w:r>
-        <w:rPr>
-          <w:rFonts w:asciiTheme="minorBidi" w:hAnsiTheme="minorBidi"/>
-          <w:sz w:val="24"/>
-          <w:szCs w:val="24"/>
-        </w:rPr>
-        <w:t xml:space="preserve">compare with fitted models to make sure null hypothesis were </w:t>
-      </w:r>
-      <w:r>
-        <w:rPr>
-          <w:rFonts w:asciiTheme="minorBidi" w:hAnsiTheme="minorBidi"/>
-          <w:sz w:val="24"/>
-          <w:szCs w:val="24"/>
-        </w:rPr>
-        <w:t xml:space="preserve">not </w:t>
-      </w:r>
-      <w:r>
-        <w:rPr>
-          <w:rFonts w:asciiTheme="minorBidi" w:hAnsiTheme="minorBidi"/>
-          <w:sz w:val="24"/>
-          <w:szCs w:val="24"/>
-        </w:rPr>
-        <w:t>rejected randomly</w:t>
-      </w:r>
-      <w:r>
-        <w:rPr>
-          <w:rFonts w:asciiTheme="minorBidi" w:hAnsiTheme="minorBidi"/>
-          <w:sz w:val="24"/>
-          <w:szCs w:val="24"/>
-        </w:rPr>
-        <w:t xml:space="preserve">. </w:t>
-      </w:r>
-      <w:r>
-        <w:rPr>
-          <w:rFonts w:asciiTheme="minorBidi" w:hAnsiTheme="minorBidi"/>
-          <w:sz w:val="24"/>
-          <w:szCs w:val="24"/>
-        </w:rPr>
-        <w:t xml:space="preserve">To run random </w:t>
-      </w:r>
-      <w:r>
-        <w:rPr>
-          <w:rFonts w:asciiTheme="minorBidi" w:hAnsiTheme="minorBidi"/>
-          <w:sz w:val="24"/>
-          <w:szCs w:val="24"/>
-        </w:rPr>
-        <w:t>model,</w:t>
-      </w:r>
-      <w:r>
-        <w:rPr>
-          <w:rFonts w:asciiTheme="minorBidi" w:hAnsiTheme="minorBidi"/>
-          <w:sz w:val="24"/>
-          <w:szCs w:val="24"/>
-        </w:rPr>
-        <w:t xml:space="preserve"> we produced random values </w:t>
-      </w:r>
-      <w:r>
-        <w:rPr>
-          <w:rFonts w:asciiTheme="minorBidi" w:hAnsiTheme="minorBidi"/>
-          <w:sz w:val="24"/>
-          <w:szCs w:val="24"/>
-        </w:rPr>
-        <w:t xml:space="preserve">of environmental variables for each location and as we have few locations, we produced 100000 random models. Then we used mean deviance explained by these random models and compared them with full, environment and geographic distance models. If the difference between deviance explained by random model were lower than any other three models, we consider the </w:t>
-      </w:r>
-      <w:r>
-        <w:rPr>
-          <w:rFonts w:asciiTheme="minorBidi" w:hAnsiTheme="minorBidi"/>
-          <w:sz w:val="24"/>
-          <w:szCs w:val="24"/>
-        </w:rPr>
         <w:lastRenderedPageBreak/>
-        <w:t xml:space="preserve">relationship of response variables with predictor variables not random </w:t>
-      </w:r>
-      <w:r>
-        <w:rPr>
-          <w:rFonts w:asciiTheme="minorBidi" w:hAnsiTheme="minorBidi"/>
-          <w:sz w:val="24"/>
-          <w:szCs w:val="24"/>
-        </w:rPr>
-        <w:fldChar w:fldCharType="begin">
-          <w:fldData xml:space="preserve">PEVuZE5vdGU+PENpdGU+PEF1dGhvcj5UaG9tYXNzZW48L0F1dGhvcj48WWVhcj4yMDEwPC9ZZWFy
-PjxSZWNOdW0+NDI5NzwvUmVjTnVtPjxEaXNwbGF5VGV4dD4oVGhvbWFzc2VuIGV0IGFsLiwgMjAx
-MDsgQmFsZGFzc2FycmUgZXQgYWwuLCAyMDEzKTwvRGlzcGxheVRleHQ+PHJlY29yZD48cmVjLW51
-bWJlcj40Mjk3PC9yZWMtbnVtYmVyPjxmb3JlaWduLWtleXM+PGtleSBhcHA9IkVOIiBkYi1pZD0i
-eGZhdHAyZGY4Znd4MmxldGR4MTV6NXBsZXY5dmE5cmRweHcyIiB0aW1lc3RhbXA9IjE2NjQ1NTIz
-NjEiPjQyOTc8L2tleT48L2ZvcmVpZ24ta2V5cz48cmVmLXR5cGUgbmFtZT0iSm91cm5hbCBBcnRp
-Y2xlIj4xNzwvcmVmLXR5cGU+PGNvbnRyaWJ1dG9ycz48YXV0aG9ycz48YXV0aG9yPlRob21hc3Nl
-biwgSGVucmkgQS48L2F1dGhvcj48YXV0aG9yPkJ1ZXJtYW5uLCBXb2xmZ2FuZzwvYXV0aG9yPjxh
-dXRob3I+TWlsw6EsIEJvcmphPC9hdXRob3I+PGF1dGhvcj5HcmFoYW0sIENhdGhlcmluZSBILjwv
-YXV0aG9yPjxhdXRob3I+Q2FtZXJvbiwgU3VzYW4gRS48L2F1dGhvcj48YXV0aG9yPlNjaG5laWRl
-ciwgQ2hyaXN0b3BoZXIgSi48L2F1dGhvcj48YXV0aG9yPlBvbGxpbmdlciwgSm9obiBQLjwvYXV0
-aG9yPjxhdXRob3I+U2FhdGNoaSwgU2Fzc2FuPC9hdXRob3I+PGF1dGhvcj5XYXluZSwgUm9iZXJ0
-IEsuPC9hdXRob3I+PGF1dGhvcj5TbWl0aCwgVGhvbWFzIEIuPC9hdXRob3I+PC9hdXRob3JzPjwv
-Y29udHJpYnV0b3JzPjx0aXRsZXM+PHRpdGxlPk1vZGVsaW5nIGVudmlyb25tZW50YWxseSBhc3Nv
-Y2lhdGVkIG1vcnBob2xvZ2ljYWwgYW5kIGdlbmV0aWMgdmFyaWF0aW9uIGluIGEgcmFpbmZvcmVz
-dCBiaXJkLCBhbmQgaXRzIGFwcGxpY2F0aW9uIHRvIGNvbnNlcnZhdGlvbiBwcmlvcml0aXphdGlv
-bjwvdGl0bGU+PHNlY29uZGFyeS10aXRsZT5Fdm9sdXRpb25hcnkgQXBwbGljYXRpb25zPC9zZWNv
-bmRhcnktdGl0bGU+PC90aXRsZXM+PHBlcmlvZGljYWw+PGZ1bGwtdGl0bGU+RXZvbHV0aW9uYXJ5
-IEFwcGxpY2F0aW9uczwvZnVsbC10aXRsZT48L3BlcmlvZGljYWw+PHBhZ2VzPjEtMTY8L3BhZ2Vz
-Pjx2b2x1bWU+Mzwvdm9sdW1lPjxudW1iZXI+MTwvbnVtYmVyPjxkYXRlcz48eWVhcj4yMDEwPC95
-ZWFyPjwvZGF0ZXM+PGlzYm4+MTc1Mi00NTcxPC9pc2JuPjx1cmxzPjxyZWxhdGVkLXVybHM+PHVy
-bD5odHRwczovL29ubGluZWxpYnJhcnkud2lsZXkuY29tL2RvaS9hYnMvMTAuMTExMS9qLjE3NTIt
-NDU3MS4yMDA5LjAwMDkzLng8L3VybD48dXJsPmh0dHBzOi8vd3d3Lm5jYmkubmxtLm5paC5nb3Yv
-cG1jL2FydGljbGVzL1BNQzMzNTI0NTUvcGRmL2V2YTAwMDMtMDAwMS5wZGY8L3VybD48L3JlbGF0
-ZWQtdXJscz48L3VybHM+PGVsZWN0cm9uaWMtcmVzb3VyY2UtbnVtPmh0dHBzOi8vZG9pLm9yZy8x
-MC4xMTExL2ouMTc1Mi00NTcxLjIwMDkuMDAwOTMueDwvZWxlY3Ryb25pYy1yZXNvdXJjZS1udW0+
-PC9yZWNvcmQ+PC9DaXRlPjxDaXRlPjxBdXRob3I+QmFsZGFzc2FycmU8L0F1dGhvcj48WWVhcj4y
-MDEzPC9ZZWFyPjxSZWNOdW0+NDI5NTwvUmVjTnVtPjxyZWNvcmQ+PHJlYy1udW1iZXI+NDI5NTwv
-cmVjLW51bWJlcj48Zm9yZWlnbi1rZXlzPjxrZXkgYXBwPSJFTiIgZGItaWQ9InhmYXRwMmRmOGZ3
-eDJsZXRkeDE1ejVwbGV2OXZhOXJkcHh3MiIgdGltZXN0YW1wPSIxNjY0NTQ3MTI0Ij40Mjk1PC9r
-ZXk+PC9mb3JlaWduLWtleXM+PHJlZi10eXBlIG5hbWU9IkpvdXJuYWwgQXJ0aWNsZSI+MTc8L3Jl
-Zi10eXBlPjxjb250cmlidXRvcnM+PGF1dGhvcnM+PGF1dGhvcj5CYWxkYXNzYXJyZSwgRGFuaWVs
-IFQuPC9hdXRob3I+PGF1dGhvcj5UaG9tYXNzZW4sIEhlbnJpIEEuPC9hdXRob3I+PGF1dGhvcj5L
-YXJ1YmlhbiwgSm9yZGFuPC9hdXRob3I+PGF1dGhvcj5XZWJzdGVyLCBNaWNoYWVsIFMuPC9hdXRo
-b3I+PC9hdXRob3JzPjwvY29udHJpYnV0b3JzPjx0aXRsZXM+PHRpdGxlPlRoZSByb2xlIG9mIGVj
-b2xvZ2ljYWwgdmFyaWF0aW9uIGluIGRyaXZpbmcgZGl2ZXJnZW5jZSBvZiBzZXh1YWwgYW5kIG5v
-bi1zZXh1YWwgdHJhaXRzIGluIHRoZSByZWQtYmFja2VkIGZhaXJ5LXdyZW4gKE1hbHVydXMgbWVs
-YW5vY2VwaGFsdXMpPC90aXRsZT48c2Vjb25kYXJ5LXRpdGxlPkJNQyBFdm9sdXRpb25hcnkgQmlv
-bG9neTwvc2Vjb25kYXJ5LXRpdGxlPjwvdGl0bGVzPjxwZXJpb2RpY2FsPjxmdWxsLXRpdGxlPkJN
-QyBFdm9sdXRpb25hcnkgQmlvbG9neTwvZnVsbC10aXRsZT48L3BlcmlvZGljYWw+PHBhZ2VzPjc1
-PC9wYWdlcz48dm9sdW1lPjEzPC92b2x1bWU+PG51bWJlcj4xPC9udW1iZXI+PGRhdGVzPjx5ZWFy
-PjIwMTM8L3llYXI+PHB1Yi1kYXRlcz48ZGF0ZT4yMDEzLzAzLzI4PC9kYXRlPjwvcHViLWRhdGVz
-PjwvZGF0ZXM+PGlzYm4+MTQ3MS0yMTQ4PC9pc2JuPjx1cmxzPjxyZWxhdGVkLXVybHM+PHVybD5o
-dHRwczovL2RvaS5vcmcvMTAuMTE4Ni8xNDcxLTIxNDgtMTMtNzU8L3VybD48L3JlbGF0ZWQtdXJs
-cz48L3VybHM+PGVsZWN0cm9uaWMtcmVzb3VyY2UtbnVtPjEwLjExODYvMTQ3MS0yMTQ4LTEzLTc1
-PC9lbGVjdHJvbmljLXJlc291cmNlLW51bT48L3JlY29yZD48L0NpdGU+PC9FbmROb3RlPgB=
-</w:fldData>
-        </w:fldChar>
-      </w:r>
-      <w:r>
-        <w:rPr>
-          <w:rFonts w:asciiTheme="minorBidi" w:hAnsiTheme="minorBidi"/>
-          <w:sz w:val="24"/>
-          <w:szCs w:val="24"/>
-        </w:rPr>
-        <w:instrText xml:space="preserve"> ADDIN EN.CITE </w:instrText>
-      </w:r>
-      <w:r>
-        <w:rPr>
-          <w:rFonts w:asciiTheme="minorBidi" w:hAnsiTheme="minorBidi"/>
-          <w:sz w:val="24"/>
-          <w:szCs w:val="24"/>
-        </w:rPr>
-        <w:fldChar w:fldCharType="begin">
-          <w:fldData xml:space="preserve">PEVuZE5vdGU+PENpdGU+PEF1dGhvcj5UaG9tYXNzZW48L0F1dGhvcj48WWVhcj4yMDEwPC9ZZWFy
-PjxSZWNOdW0+NDI5NzwvUmVjTnVtPjxEaXNwbGF5VGV4dD4oVGhvbWFzc2VuIGV0IGFsLiwgMjAx
-MDsgQmFsZGFzc2FycmUgZXQgYWwuLCAyMDEzKTwvRGlzcGxheVRleHQ+PHJlY29yZD48cmVjLW51
-bWJlcj40Mjk3PC9yZWMtbnVtYmVyPjxmb3JlaWduLWtleXM+PGtleSBhcHA9IkVOIiBkYi1pZD0i
-eGZhdHAyZGY4Znd4MmxldGR4MTV6NXBsZXY5dmE5cmRweHcyIiB0aW1lc3RhbXA9IjE2NjQ1NTIz
-NjEiPjQyOTc8L2tleT48L2ZvcmVpZ24ta2V5cz48cmVmLXR5cGUgbmFtZT0iSm91cm5hbCBBcnRp
-Y2xlIj4xNzwvcmVmLXR5cGU+PGNvbnRyaWJ1dG9ycz48YXV0aG9ycz48YXV0aG9yPlRob21hc3Nl
-biwgSGVucmkgQS48L2F1dGhvcj48YXV0aG9yPkJ1ZXJtYW5uLCBXb2xmZ2FuZzwvYXV0aG9yPjxh
-dXRob3I+TWlsw6EsIEJvcmphPC9hdXRob3I+PGF1dGhvcj5HcmFoYW0sIENhdGhlcmluZSBILjwv
-YXV0aG9yPjxhdXRob3I+Q2FtZXJvbiwgU3VzYW4gRS48L2F1dGhvcj48YXV0aG9yPlNjaG5laWRl
-ciwgQ2hyaXN0b3BoZXIgSi48L2F1dGhvcj48YXV0aG9yPlBvbGxpbmdlciwgSm9obiBQLjwvYXV0
-aG9yPjxhdXRob3I+U2FhdGNoaSwgU2Fzc2FuPC9hdXRob3I+PGF1dGhvcj5XYXluZSwgUm9iZXJ0
-IEsuPC9hdXRob3I+PGF1dGhvcj5TbWl0aCwgVGhvbWFzIEIuPC9hdXRob3I+PC9hdXRob3JzPjwv
-Y29udHJpYnV0b3JzPjx0aXRsZXM+PHRpdGxlPk1vZGVsaW5nIGVudmlyb25tZW50YWxseSBhc3Nv
-Y2lhdGVkIG1vcnBob2xvZ2ljYWwgYW5kIGdlbmV0aWMgdmFyaWF0aW9uIGluIGEgcmFpbmZvcmVz
-dCBiaXJkLCBhbmQgaXRzIGFwcGxpY2F0aW9uIHRvIGNvbnNlcnZhdGlvbiBwcmlvcml0aXphdGlv
-bjwvdGl0bGU+PHNlY29uZGFyeS10aXRsZT5Fdm9sdXRpb25hcnkgQXBwbGljYXRpb25zPC9zZWNv
-bmRhcnktdGl0bGU+PC90aXRsZXM+PHBlcmlvZGljYWw+PGZ1bGwtdGl0bGU+RXZvbHV0aW9uYXJ5
-IEFwcGxpY2F0aW9uczwvZnVsbC10aXRsZT48L3BlcmlvZGljYWw+PHBhZ2VzPjEtMTY8L3BhZ2Vz
-Pjx2b2x1bWU+Mzwvdm9sdW1lPjxudW1iZXI+MTwvbnVtYmVyPjxkYXRlcz48eWVhcj4yMDEwPC95
-ZWFyPjwvZGF0ZXM+PGlzYm4+MTc1Mi00NTcxPC9pc2JuPjx1cmxzPjxyZWxhdGVkLXVybHM+PHVy
-bD5odHRwczovL29ubGluZWxpYnJhcnkud2lsZXkuY29tL2RvaS9hYnMvMTAuMTExMS9qLjE3NTIt
-NDU3MS4yMDA5LjAwMDkzLng8L3VybD48dXJsPmh0dHBzOi8vd3d3Lm5jYmkubmxtLm5paC5nb3Yv
-cG1jL2FydGljbGVzL1BNQzMzNTI0NTUvcGRmL2V2YTAwMDMtMDAwMS5wZGY8L3VybD48L3JlbGF0
-ZWQtdXJscz48L3VybHM+PGVsZWN0cm9uaWMtcmVzb3VyY2UtbnVtPmh0dHBzOi8vZG9pLm9yZy8x
-MC4xMTExL2ouMTc1Mi00NTcxLjIwMDkuMDAwOTMueDwvZWxlY3Ryb25pYy1yZXNvdXJjZS1udW0+
-PC9yZWNvcmQ+PC9DaXRlPjxDaXRlPjxBdXRob3I+QmFsZGFzc2FycmU8L0F1dGhvcj48WWVhcj4y
-MDEzPC9ZZWFyPjxSZWNOdW0+NDI5NTwvUmVjTnVtPjxyZWNvcmQ+PHJlYy1udW1iZXI+NDI5NTwv
-cmVjLW51bWJlcj48Zm9yZWlnbi1rZXlzPjxrZXkgYXBwPSJFTiIgZGItaWQ9InhmYXRwMmRmOGZ3
-eDJsZXRkeDE1ejVwbGV2OXZhOXJkcHh3MiIgdGltZXN0YW1wPSIxNjY0NTQ3MTI0Ij40Mjk1PC9r
-ZXk+PC9mb3JlaWduLWtleXM+PHJlZi10eXBlIG5hbWU9IkpvdXJuYWwgQXJ0aWNsZSI+MTc8L3Jl
-Zi10eXBlPjxjb250cmlidXRvcnM+PGF1dGhvcnM+PGF1dGhvcj5CYWxkYXNzYXJyZSwgRGFuaWVs
-IFQuPC9hdXRob3I+PGF1dGhvcj5UaG9tYXNzZW4sIEhlbnJpIEEuPC9hdXRob3I+PGF1dGhvcj5L
-YXJ1YmlhbiwgSm9yZGFuPC9hdXRob3I+PGF1dGhvcj5XZWJzdGVyLCBNaWNoYWVsIFMuPC9hdXRo
-b3I+PC9hdXRob3JzPjwvY29udHJpYnV0b3JzPjx0aXRsZXM+PHRpdGxlPlRoZSByb2xlIG9mIGVj
-b2xvZ2ljYWwgdmFyaWF0aW9uIGluIGRyaXZpbmcgZGl2ZXJnZW5jZSBvZiBzZXh1YWwgYW5kIG5v
-bi1zZXh1YWwgdHJhaXRzIGluIHRoZSByZWQtYmFja2VkIGZhaXJ5LXdyZW4gKE1hbHVydXMgbWVs
-YW5vY2VwaGFsdXMpPC90aXRsZT48c2Vjb25kYXJ5LXRpdGxlPkJNQyBFdm9sdXRpb25hcnkgQmlv
-bG9neTwvc2Vjb25kYXJ5LXRpdGxlPjwvdGl0bGVzPjxwZXJpb2RpY2FsPjxmdWxsLXRpdGxlPkJN
-QyBFdm9sdXRpb25hcnkgQmlvbG9neTwvZnVsbC10aXRsZT48L3BlcmlvZGljYWw+PHBhZ2VzPjc1
-PC9wYWdlcz48dm9sdW1lPjEzPC92b2x1bWU+PG51bWJlcj4xPC9udW1iZXI+PGRhdGVzPjx5ZWFy
-PjIwMTM8L3llYXI+PHB1Yi1kYXRlcz48ZGF0ZT4yMDEzLzAzLzI4PC9kYXRlPjwvcHViLWRhdGVz
-PjwvZGF0ZXM+PGlzYm4+MTQ3MS0yMTQ4PC9pc2JuPjx1cmxzPjxyZWxhdGVkLXVybHM+PHVybD5o
-dHRwczovL2RvaS5vcmcvMTAuMTE4Ni8xNDcxLTIxNDgtMTMtNzU8L3VybD48L3JlbGF0ZWQtdXJs
-cz48L3VybHM+PGVsZWN0cm9uaWMtcmVzb3VyY2UtbnVtPjEwLjExODYvMTQ3MS0yMTQ4LTEzLTc1
-PC9lbGVjdHJvbmljLXJlc291cmNlLW51bT48L3JlY29yZD48L0NpdGU+PC9FbmROb3RlPgB=
-</w:fldData>
-        </w:fldChar>
-      </w:r>
-      <w:r>
-        <w:rPr>
-          <w:rFonts w:asciiTheme="minorBidi" w:hAnsiTheme="minorBidi"/>
-          <w:sz w:val="24"/>
-          <w:szCs w:val="24"/>
-        </w:rPr>
-        <w:instrText xml:space="preserve"> ADDIN EN.CITE.DATA </w:instrText>
-      </w:r>
-      <w:r>
-        <w:rPr>
-          <w:rFonts w:asciiTheme="minorBidi" w:hAnsiTheme="minorBidi"/>
-          <w:sz w:val="24"/>
-          <w:szCs w:val="24"/>
-        </w:rPr>
-      </w:r>
-      <w:r>
-        <w:rPr>
-          <w:rFonts w:asciiTheme="minorBidi" w:hAnsiTheme="minorBidi"/>
-          <w:sz w:val="24"/>
-          <w:szCs w:val="24"/>
-        </w:rPr>
-        <w:fldChar w:fldCharType="end"/>
-      </w:r>
-      <w:r>
-        <w:rPr>
-          <w:rFonts w:asciiTheme="minorBidi" w:hAnsiTheme="minorBidi"/>
-          <w:sz w:val="24"/>
-          <w:szCs w:val="24"/>
-        </w:rPr>
-      </w:r>
-      <w:r>
-        <w:rPr>
-          <w:rFonts w:asciiTheme="minorBidi" w:hAnsiTheme="minorBidi"/>
-          <w:sz w:val="24"/>
-          <w:szCs w:val="24"/>
-        </w:rPr>
-        <w:fldChar w:fldCharType="separate"/>
-      </w:r>
-      <w:r>
-        <w:rPr>
-          <w:rFonts w:asciiTheme="minorBidi" w:hAnsiTheme="minorBidi"/>
-          <w:noProof/>
-          <w:sz w:val="24"/>
-          <w:szCs w:val="24"/>
-        </w:rPr>
-        <w:t>(Thomassen et al., 2010; Baldassarre et al., 2013)</w:t>
-      </w:r>
-      <w:r>
-        <w:rPr>
-          <w:rFonts w:asciiTheme="minorBidi" w:hAnsiTheme="minorBidi"/>
-          <w:sz w:val="24"/>
-          <w:szCs w:val="24"/>
-        </w:rPr>
-        <w:fldChar w:fldCharType="end"/>
-      </w:r>
-      <w:r>
-        <w:rPr>
-          <w:rFonts w:asciiTheme="minorBidi" w:hAnsiTheme="minorBidi"/>
-          <w:sz w:val="24"/>
-          <w:szCs w:val="24"/>
-        </w:rPr>
-        <w:t xml:space="preserve">. </w:t>
-      </w:r>
-    </w:p>
-    <w:p>
-      <w:pPr>
-        <w:autoSpaceDE w:val="0"/>
-        <w:autoSpaceDN w:val="0"/>
-        <w:adjustRightInd w:val="0"/>
-        <w:spacing w:after="0" w:line="276" w:lineRule="auto"/>
-        <w:rPr>
-          <w:rFonts w:asciiTheme="minorBidi" w:hAnsiTheme="minorBidi"/>
-          <w:sz w:val="24"/>
-          <w:szCs w:val="24"/>
-          <w:rtl/>
-        </w:rPr>
-      </w:pPr>
-    </w:p>
-    <w:p>
-      <w:pPr>
-        <w:autoSpaceDE w:val="0"/>
-        <w:autoSpaceDN w:val="0"/>
-        <w:adjustRightInd w:val="0"/>
-        <w:spacing w:after="0" w:line="276" w:lineRule="auto"/>
-        <w:rPr>
-          <w:rFonts w:asciiTheme="minorBidi" w:hAnsiTheme="minorBidi"/>
-          <w:b/>
-          <w:bCs/>
-          <w:sz w:val="24"/>
-          <w:szCs w:val="24"/>
-        </w:rPr>
-      </w:pPr>
-      <w:r>
-        <w:rPr>
-          <w:rFonts w:asciiTheme="minorBidi" w:hAnsiTheme="minorBidi"/>
-          <w:b/>
-          <w:bCs/>
-          <w:sz w:val="24"/>
-          <w:szCs w:val="24"/>
-        </w:rPr>
-        <w:t>Results</w:t>
-      </w:r>
-    </w:p>
-    <w:p>
-      <w:pPr>
-        <w:autoSpaceDE w:val="0"/>
-        <w:autoSpaceDN w:val="0"/>
-        <w:adjustRightInd w:val="0"/>
-        <w:spacing w:after="0" w:line="276" w:lineRule="auto"/>
-        <w:rPr>
-          <w:rFonts w:asciiTheme="minorBidi" w:hAnsiTheme="minorBidi"/>
-          <w:sz w:val="24"/>
-          <w:szCs w:val="24"/>
-        </w:rPr>
-      </w:pPr>
-      <w:r>
-        <w:rPr>
-          <w:rFonts w:asciiTheme="minorBidi" w:hAnsiTheme="minorBidi"/>
-          <w:sz w:val="24"/>
-          <w:szCs w:val="24"/>
-        </w:rPr>
-        <w:t xml:space="preserve">We ran full model (environmental variables and geographic distance as predictor variables), </w:t>
-      </w:r>
-      <w:r>
-        <w:rPr>
-          <w:rFonts w:asciiTheme="minorBidi" w:hAnsiTheme="minorBidi"/>
-          <w:sz w:val="24"/>
-          <w:szCs w:val="24"/>
-        </w:rPr>
-        <w:t>environmental model</w:t>
-      </w:r>
-      <w:r>
-        <w:rPr>
-          <w:rFonts w:asciiTheme="minorBidi" w:hAnsiTheme="minorBidi"/>
-          <w:sz w:val="24"/>
-          <w:szCs w:val="24"/>
-        </w:rPr>
-        <w:t xml:space="preserve"> </w:t>
-      </w:r>
-      <w:r>
-        <w:rPr>
-          <w:rFonts w:asciiTheme="minorBidi" w:hAnsiTheme="minorBidi"/>
-          <w:sz w:val="24"/>
-          <w:szCs w:val="24"/>
-        </w:rPr>
-        <w:t xml:space="preserve">(only environmental variables were used as predictor variables) and geographic distance model (only geographic distance were used as predictor variables) for all phenotypic traits. As we mentioned in </w:t>
-      </w:r>
-      <w:r>
-        <w:rPr>
-          <w:rFonts w:asciiTheme="minorBidi" w:hAnsiTheme="minorBidi"/>
-          <w:sz w:val="24"/>
-          <w:szCs w:val="24"/>
-        </w:rPr>
-        <w:t xml:space="preserve">the </w:t>
-      </w:r>
-      <w:r>
-        <w:rPr>
-          <w:rFonts w:asciiTheme="minorBidi" w:hAnsiTheme="minorBidi"/>
-          <w:sz w:val="24"/>
-          <w:szCs w:val="24"/>
-        </w:rPr>
-        <w:t xml:space="preserve">method </w:t>
-      </w:r>
-      <w:r>
-        <w:rPr>
-          <w:rFonts w:asciiTheme="minorBidi" w:hAnsiTheme="minorBidi"/>
-          <w:sz w:val="24"/>
-          <w:szCs w:val="24"/>
-        </w:rPr>
-        <w:t>for</w:t>
-      </w:r>
-      <w:r>
-        <w:rPr>
-          <w:rFonts w:asciiTheme="minorBidi" w:hAnsiTheme="minorBidi"/>
-          <w:sz w:val="24"/>
-          <w:szCs w:val="24"/>
-        </w:rPr>
-        <w:t xml:space="preserve"> verif</w:t>
-      </w:r>
-      <w:r>
-        <w:rPr>
-          <w:rFonts w:asciiTheme="minorBidi" w:hAnsiTheme="minorBidi"/>
-          <w:sz w:val="24"/>
-          <w:szCs w:val="24"/>
-        </w:rPr>
-        <w:t>y</w:t>
-      </w:r>
-      <w:r>
-        <w:rPr>
-          <w:rFonts w:asciiTheme="minorBidi" w:hAnsiTheme="minorBidi"/>
-          <w:sz w:val="24"/>
-          <w:szCs w:val="24"/>
-        </w:rPr>
-        <w:t>ing</w:t>
-      </w:r>
-      <w:r>
-        <w:rPr>
-          <w:rFonts w:asciiTheme="minorBidi" w:hAnsiTheme="minorBidi"/>
-          <w:sz w:val="24"/>
-          <w:szCs w:val="24"/>
-        </w:rPr>
-        <w:t xml:space="preserve"> </w:t>
-      </w:r>
-      <w:r>
-        <w:rPr>
-          <w:rFonts w:asciiTheme="minorBidi" w:hAnsiTheme="minorBidi"/>
-          <w:sz w:val="24"/>
-          <w:szCs w:val="24"/>
-        </w:rPr>
-        <w:t xml:space="preserve">the </w:t>
-      </w:r>
-      <w:r>
-        <w:rPr>
-          <w:rFonts w:asciiTheme="minorBidi" w:hAnsiTheme="minorBidi"/>
-          <w:sz w:val="24"/>
-          <w:szCs w:val="24"/>
-        </w:rPr>
-        <w:t xml:space="preserve">performance of </w:t>
-      </w:r>
-      <w:r>
-        <w:rPr>
-          <w:rFonts w:asciiTheme="minorBidi" w:hAnsiTheme="minorBidi"/>
-          <w:sz w:val="24"/>
-          <w:szCs w:val="24"/>
-        </w:rPr>
-        <w:t xml:space="preserve">the </w:t>
-      </w:r>
-      <w:r>
-        <w:rPr>
-          <w:rFonts w:asciiTheme="minorBidi" w:hAnsiTheme="minorBidi"/>
-          <w:sz w:val="24"/>
-          <w:szCs w:val="24"/>
-        </w:rPr>
-        <w:t>models, we compare the deviance explained by each model to the deviance explained by random model (</w:t>
-      </w:r>
-      <w:r>
-        <w:rPr>
-          <w:rFonts w:asciiTheme="minorBidi" w:hAnsiTheme="minorBidi"/>
-          <w:sz w:val="24"/>
-          <w:szCs w:val="24"/>
-        </w:rPr>
-        <w:t xml:space="preserve">t-test comparison of mean </w:t>
-      </w:r>
-      <w:r>
-        <w:rPr>
-          <w:rFonts w:asciiTheme="minorBidi" w:hAnsiTheme="minorBidi"/>
-          <w:sz w:val="24"/>
-          <w:szCs w:val="24"/>
-        </w:rPr>
-        <w:t>deviance</w:t>
-      </w:r>
-      <w:r>
-        <w:rPr>
-          <w:rFonts w:asciiTheme="minorBidi" w:hAnsiTheme="minorBidi"/>
-          <w:sz w:val="24"/>
-          <w:szCs w:val="24"/>
-        </w:rPr>
-        <w:t xml:space="preserve"> explained by </w:t>
-      </w:r>
-      <w:r>
-        <w:rPr>
-          <w:rFonts w:asciiTheme="minorBidi" w:hAnsiTheme="minorBidi"/>
-          <w:sz w:val="24"/>
-          <w:szCs w:val="24"/>
-        </w:rPr>
-        <w:t>environmental model</w:t>
-      </w:r>
-      <w:r>
-        <w:rPr>
-          <w:rFonts w:asciiTheme="minorBidi" w:hAnsiTheme="minorBidi"/>
-          <w:sz w:val="24"/>
-          <w:szCs w:val="24"/>
-        </w:rPr>
-        <w:t xml:space="preserve">s and random models: t = </w:t>
-      </w:r>
-      <w:r>
-        <w:rPr>
-          <w:rFonts w:asciiTheme="minorBidi" w:hAnsiTheme="minorBidi"/>
-          <w:sz w:val="24"/>
-          <w:szCs w:val="24"/>
-        </w:rPr>
-        <w:t>9.33</w:t>
-      </w:r>
-      <w:r>
-        <w:rPr>
-          <w:rFonts w:asciiTheme="minorBidi" w:hAnsiTheme="minorBidi"/>
-          <w:sz w:val="24"/>
-          <w:szCs w:val="24"/>
-        </w:rPr>
-        <w:t xml:space="preserve">, df = </w:t>
-      </w:r>
-      <w:r>
-        <w:rPr>
-          <w:rFonts w:asciiTheme="minorBidi" w:hAnsiTheme="minorBidi"/>
-          <w:sz w:val="24"/>
-          <w:szCs w:val="24"/>
-        </w:rPr>
-        <w:t>8.97</w:t>
-      </w:r>
-      <w:r>
-        <w:rPr>
-          <w:rFonts w:asciiTheme="minorBidi" w:hAnsiTheme="minorBidi"/>
-          <w:sz w:val="24"/>
-          <w:szCs w:val="24"/>
-        </w:rPr>
-        <w:t xml:space="preserve">, p &lt; 0.001, </w:t>
-      </w:r>
-      <w:r>
-        <w:rPr>
-          <w:rFonts w:asciiTheme="minorBidi" w:hAnsiTheme="minorBidi"/>
-          <w:sz w:val="24"/>
-          <w:szCs w:val="24"/>
-        </w:rPr>
-        <w:t>CI = 54.36</w:t>
-      </w:r>
-      <w:r>
-        <w:rPr>
-          <w:rFonts w:asciiTheme="minorBidi" w:hAnsiTheme="minorBidi"/>
-          <w:sz w:val="24"/>
-          <w:szCs w:val="24"/>
-        </w:rPr>
-        <w:t xml:space="preserve">). </w:t>
-      </w:r>
-      <w:r>
-        <w:rPr>
-          <w:rFonts w:asciiTheme="minorBidi" w:hAnsiTheme="minorBidi"/>
-          <w:sz w:val="24"/>
-          <w:szCs w:val="24"/>
-        </w:rPr>
-        <w:t>Environmental model</w:t>
-      </w:r>
-      <w:r>
-        <w:rPr>
-          <w:rFonts w:asciiTheme="minorBidi" w:hAnsiTheme="minorBidi"/>
-          <w:sz w:val="24"/>
-          <w:szCs w:val="24"/>
-        </w:rPr>
-        <w:t xml:space="preserve">s </w:t>
-      </w:r>
-      <w:r>
-        <w:rPr>
-          <w:rFonts w:asciiTheme="minorBidi" w:hAnsiTheme="minorBidi"/>
-          <w:sz w:val="24"/>
-          <w:szCs w:val="24"/>
-        </w:rPr>
-        <w:t>explained most of the proportion of variation</w:t>
-      </w:r>
-      <w:r>
-        <w:rPr>
-          <w:rFonts w:asciiTheme="minorBidi" w:hAnsiTheme="minorBidi"/>
-          <w:sz w:val="24"/>
-          <w:szCs w:val="24"/>
-        </w:rPr>
-        <w:t xml:space="preserve"> in all phenotypic traits compare to full and geographic distance models</w:t>
-      </w:r>
-      <w:r>
-        <w:rPr>
-          <w:rFonts w:asciiTheme="minorBidi" w:hAnsiTheme="minorBidi"/>
-          <w:sz w:val="24"/>
-          <w:szCs w:val="24"/>
-        </w:rPr>
-        <w:t xml:space="preserve"> (</w:t>
-      </w:r>
-      <w:r>
-        <w:rPr>
-          <w:rFonts w:asciiTheme="minorBidi" w:hAnsiTheme="minorBidi"/>
-          <w:sz w:val="24"/>
-          <w:szCs w:val="24"/>
-        </w:rPr>
-        <w:t>T</w:t>
-      </w:r>
-      <w:r>
-        <w:rPr>
-          <w:rFonts w:asciiTheme="minorBidi" w:hAnsiTheme="minorBidi"/>
-          <w:sz w:val="24"/>
-          <w:szCs w:val="24"/>
-        </w:rPr>
-        <w:t xml:space="preserve">able 2). </w:t>
-      </w:r>
-      <w:r>
-        <w:rPr>
-          <w:rFonts w:asciiTheme="minorBidi" w:hAnsiTheme="minorBidi"/>
-          <w:sz w:val="24"/>
-          <w:szCs w:val="24"/>
-        </w:rPr>
-        <w:t>The geographic</w:t>
-      </w:r>
-      <w:r>
-        <w:rPr>
-          <w:rFonts w:asciiTheme="minorBidi" w:hAnsiTheme="minorBidi"/>
-          <w:sz w:val="24"/>
-          <w:szCs w:val="24"/>
-        </w:rPr>
-        <w:t xml:space="preserve"> distance model </w:t>
-      </w:r>
-      <w:r>
-        <w:rPr>
-          <w:rFonts w:asciiTheme="minorBidi" w:hAnsiTheme="minorBidi"/>
-          <w:sz w:val="24"/>
-          <w:szCs w:val="24"/>
-        </w:rPr>
-        <w:t>did not explain the</w:t>
-      </w:r>
-      <w:r>
-        <w:rPr>
-          <w:rFonts w:asciiTheme="minorBidi" w:hAnsiTheme="minorBidi"/>
-          <w:sz w:val="24"/>
-          <w:szCs w:val="24"/>
-        </w:rPr>
-        <w:t xml:space="preserve"> variation on any </w:t>
-      </w:r>
-      <w:r>
-        <w:rPr>
-          <w:rFonts w:asciiTheme="minorBidi" w:hAnsiTheme="minorBidi"/>
-          <w:sz w:val="24"/>
-          <w:szCs w:val="24"/>
-        </w:rPr>
-        <w:t>phenotypic traits (</w:t>
-      </w:r>
-      <w:r>
-        <w:rPr>
-          <w:rFonts w:asciiTheme="minorBidi" w:hAnsiTheme="minorBidi"/>
-          <w:sz w:val="24"/>
-          <w:szCs w:val="24"/>
-        </w:rPr>
-        <w:t>T</w:t>
-      </w:r>
-      <w:r>
-        <w:rPr>
-          <w:rFonts w:asciiTheme="minorBidi" w:hAnsiTheme="minorBidi"/>
-          <w:sz w:val="24"/>
-          <w:szCs w:val="24"/>
-        </w:rPr>
-        <w:t xml:space="preserve">able </w:t>
-      </w:r>
-      <w:r>
-        <w:rPr>
-          <w:rFonts w:asciiTheme="minorBidi" w:hAnsiTheme="minorBidi"/>
-          <w:sz w:val="24"/>
-          <w:szCs w:val="24"/>
-        </w:rPr>
-        <w:t>3</w:t>
-      </w:r>
-      <w:r>
-        <w:rPr>
-          <w:rFonts w:asciiTheme="minorBidi" w:hAnsiTheme="minorBidi"/>
-          <w:sz w:val="24"/>
-          <w:szCs w:val="24"/>
-        </w:rPr>
-        <w:t xml:space="preserve">). </w:t>
-      </w:r>
-      <w:r>
-        <w:rPr>
-          <w:rFonts w:asciiTheme="minorBidi" w:hAnsiTheme="minorBidi"/>
-          <w:sz w:val="24"/>
-          <w:szCs w:val="24"/>
-        </w:rPr>
-        <w:t xml:space="preserve">For all phenotypic variables, the </w:t>
-      </w:r>
-      <w:r>
-        <w:rPr>
-          <w:rFonts w:asciiTheme="minorBidi" w:hAnsiTheme="minorBidi"/>
-          <w:sz w:val="24"/>
-          <w:szCs w:val="24"/>
-        </w:rPr>
-        <w:t>environmental model</w:t>
-      </w:r>
-      <w:r>
-        <w:rPr>
-          <w:rFonts w:asciiTheme="minorBidi" w:hAnsiTheme="minorBidi"/>
-          <w:sz w:val="24"/>
-          <w:szCs w:val="24"/>
-        </w:rPr>
-        <w:t xml:space="preserve"> (range= </w:t>
-      </w:r>
-      <w:r>
-        <w:rPr>
-          <w:rFonts w:asciiTheme="minorBidi" w:eastAsia="Times New Roman" w:hAnsiTheme="minorBidi"/>
-          <w:color w:val="000000"/>
-          <w:sz w:val="24"/>
-          <w:szCs w:val="24"/>
-        </w:rPr>
-        <w:t>43.69-78.52</w:t>
-      </w:r>
-      <w:r>
-        <w:rPr>
-          <w:rFonts w:asciiTheme="minorBidi" w:hAnsiTheme="minorBidi"/>
-          <w:sz w:val="24"/>
-          <w:szCs w:val="24"/>
-        </w:rPr>
-        <w:t xml:space="preserve"> mean = 60.53 SD = 12.39)</w:t>
-      </w:r>
-      <w:r>
-        <w:rPr>
-          <w:rFonts w:asciiTheme="minorBidi" w:hAnsiTheme="minorBidi"/>
-          <w:sz w:val="24"/>
-          <w:szCs w:val="24"/>
-        </w:rPr>
-        <w:t xml:space="preserve"> </w:t>
-      </w:r>
-      <w:r>
-        <w:rPr>
-          <w:rFonts w:asciiTheme="minorBidi" w:hAnsiTheme="minorBidi"/>
-          <w:sz w:val="24"/>
-          <w:szCs w:val="24"/>
-        </w:rPr>
-        <w:t>explained most of the variation</w:t>
-      </w:r>
-      <w:r>
-        <w:rPr>
-          <w:rFonts w:asciiTheme="minorBidi" w:hAnsiTheme="minorBidi"/>
-          <w:sz w:val="24"/>
-          <w:szCs w:val="24"/>
-        </w:rPr>
-        <w:t xml:space="preserve"> than associated random</w:t>
-      </w:r>
-      <w:r>
-        <w:rPr>
-          <w:rFonts w:asciiTheme="minorBidi" w:hAnsiTheme="minorBidi"/>
-          <w:sz w:val="24"/>
-          <w:szCs w:val="24"/>
-        </w:rPr>
-        <w:t xml:space="preserve"> model (</w:t>
-      </w:r>
-      <w:r>
-        <w:rPr>
-          <w:rFonts w:asciiTheme="minorBidi" w:hAnsiTheme="minorBidi"/>
-          <w:sz w:val="24"/>
-          <w:szCs w:val="24"/>
-        </w:rPr>
-        <w:t xml:space="preserve">range = </w:t>
-      </w:r>
-      <w:r>
-        <w:rPr>
-          <w:rFonts w:asciiTheme="minorBidi" w:hAnsiTheme="minorBidi"/>
-          <w:sz w:val="24"/>
-          <w:szCs w:val="24"/>
-        </w:rPr>
-        <w:t>11.18-24.08</w:t>
-      </w:r>
-      <w:r>
-        <w:rPr>
-          <w:rFonts w:asciiTheme="minorBidi" w:hAnsiTheme="minorBidi"/>
-          <w:sz w:val="24"/>
-          <w:szCs w:val="24"/>
-        </w:rPr>
-        <w:t>, mean = 16.78, SD = 4.70</w:t>
-      </w:r>
-      <w:r>
-        <w:rPr>
-          <w:rFonts w:asciiTheme="minorBidi" w:hAnsiTheme="minorBidi"/>
-          <w:sz w:val="24"/>
-          <w:szCs w:val="24"/>
-        </w:rPr>
-        <w:t xml:space="preserve">). </w:t>
-      </w:r>
-      <w:r>
-        <w:rPr>
-          <w:rFonts w:asciiTheme="minorBidi" w:hAnsiTheme="minorBidi"/>
-          <w:sz w:val="24"/>
-          <w:szCs w:val="24"/>
-        </w:rPr>
-        <w:t>E</w:t>
-      </w:r>
-      <w:r>
-        <w:rPr>
-          <w:rFonts w:asciiTheme="minorBidi" w:hAnsiTheme="minorBidi"/>
-          <w:sz w:val="24"/>
-          <w:szCs w:val="24"/>
-        </w:rPr>
-        <w:t xml:space="preserve">ight </w:t>
-      </w:r>
-      <w:r>
-        <w:rPr>
-          <w:rFonts w:asciiTheme="minorBidi" w:hAnsiTheme="minorBidi"/>
-          <w:sz w:val="24"/>
-          <w:szCs w:val="24"/>
-        </w:rPr>
-        <w:t xml:space="preserve">phenotypic </w:t>
-      </w:r>
-      <w:r>
-        <w:rPr>
-          <w:rFonts w:asciiTheme="minorBidi" w:hAnsiTheme="minorBidi"/>
-          <w:sz w:val="24"/>
-          <w:szCs w:val="24"/>
-        </w:rPr>
-        <w:t xml:space="preserve">variables showed relationship with some of </w:t>
-      </w:r>
-      <w:r>
-        <w:rPr>
-          <w:rFonts w:asciiTheme="minorBidi" w:hAnsiTheme="minorBidi"/>
-          <w:sz w:val="24"/>
-          <w:szCs w:val="24"/>
-        </w:rPr>
-        <w:t xml:space="preserve">the </w:t>
-      </w:r>
-      <w:r>
-        <w:rPr>
-          <w:rFonts w:asciiTheme="minorBidi" w:hAnsiTheme="minorBidi"/>
-          <w:sz w:val="24"/>
-          <w:szCs w:val="24"/>
-        </w:rPr>
-        <w:t>predictor variables</w:t>
-      </w:r>
-      <w:r>
-        <w:rPr>
-          <w:rFonts w:asciiTheme="minorBidi" w:hAnsiTheme="minorBidi"/>
-          <w:sz w:val="24"/>
-          <w:szCs w:val="24"/>
-        </w:rPr>
-        <w:t xml:space="preserve">. </w:t>
-      </w:r>
-      <w:r>
-        <w:rPr>
-          <w:rFonts w:asciiTheme="minorBidi" w:hAnsiTheme="minorBidi"/>
-          <w:sz w:val="24"/>
-          <w:szCs w:val="24"/>
-        </w:rPr>
-        <w:t xml:space="preserve">There </w:t>
-      </w:r>
-      <w:r>
-        <w:rPr>
-          <w:rFonts w:asciiTheme="minorBidi" w:hAnsiTheme="minorBidi"/>
-          <w:sz w:val="24"/>
-          <w:szCs w:val="24"/>
-        </w:rPr>
-        <w:t xml:space="preserve">was a </w:t>
-      </w:r>
-      <w:r>
-        <w:rPr>
-          <w:rFonts w:asciiTheme="minorBidi" w:hAnsiTheme="minorBidi"/>
-          <w:sz w:val="24"/>
-          <w:szCs w:val="24"/>
-        </w:rPr>
-        <w:t xml:space="preserve">different combination of predictor variables for each phenotypic </w:t>
-      </w:r>
-      <w:r>
-        <w:rPr>
-          <w:rFonts w:asciiTheme="minorBidi" w:hAnsiTheme="minorBidi"/>
-          <w:sz w:val="24"/>
-          <w:szCs w:val="24"/>
-        </w:rPr>
-        <w:t>trait</w:t>
-      </w:r>
-      <w:r>
-        <w:rPr>
-          <w:rFonts w:asciiTheme="minorBidi" w:hAnsiTheme="minorBidi"/>
-          <w:sz w:val="24"/>
-          <w:szCs w:val="24"/>
-        </w:rPr>
-        <w:t xml:space="preserve"> (</w:t>
-      </w:r>
-      <w:r>
-        <w:rPr>
-          <w:rFonts w:asciiTheme="minorBidi" w:hAnsiTheme="minorBidi"/>
-          <w:sz w:val="24"/>
-          <w:szCs w:val="24"/>
-        </w:rPr>
-        <w:t>T</w:t>
-      </w:r>
-      <w:r>
-        <w:rPr>
-          <w:rFonts w:asciiTheme="minorBidi" w:hAnsiTheme="minorBidi"/>
-          <w:sz w:val="24"/>
-          <w:szCs w:val="24"/>
-        </w:rPr>
-        <w:t xml:space="preserve">able </w:t>
-      </w:r>
-      <w:r>
-        <w:rPr>
-          <w:rFonts w:asciiTheme="minorBidi" w:hAnsiTheme="minorBidi"/>
-          <w:sz w:val="24"/>
-          <w:szCs w:val="24"/>
-        </w:rPr>
-        <w:t>3</w:t>
-      </w:r>
-      <w:r>
-        <w:rPr>
-          <w:rFonts w:asciiTheme="minorBidi" w:hAnsiTheme="minorBidi"/>
-          <w:sz w:val="24"/>
-          <w:szCs w:val="24"/>
-        </w:rPr>
-        <w:t>)</w:t>
-      </w:r>
-      <w:r>
-        <w:rPr>
-          <w:rFonts w:asciiTheme="minorBidi" w:hAnsiTheme="minorBidi"/>
-          <w:sz w:val="24"/>
-          <w:szCs w:val="24"/>
-        </w:rPr>
-        <w:t>.</w:t>
-      </w:r>
-      <w:r>
-        <w:rPr>
-          <w:rFonts w:asciiTheme="minorBidi" w:hAnsiTheme="minorBidi"/>
-          <w:sz w:val="24"/>
-          <w:szCs w:val="24"/>
-        </w:rPr>
-        <w:t xml:space="preserve"> </w:t>
-      </w:r>
-      <w:r>
-        <w:rPr>
-          <w:rFonts w:asciiTheme="minorBidi" w:hAnsiTheme="minorBidi"/>
-          <w:sz w:val="24"/>
-          <w:szCs w:val="24"/>
-        </w:rPr>
-        <w:t>T</w:t>
-      </w:r>
-      <w:r>
-        <w:rPr>
-          <w:rFonts w:asciiTheme="minorBidi" w:hAnsiTheme="minorBidi"/>
-          <w:sz w:val="24"/>
-          <w:szCs w:val="24"/>
-        </w:rPr>
-        <w:t xml:space="preserve">wo predictor </w:t>
-      </w:r>
-      <w:r>
-        <w:rPr>
-          <w:rFonts w:asciiTheme="minorBidi" w:hAnsiTheme="minorBidi"/>
-          <w:sz w:val="24"/>
-          <w:szCs w:val="24"/>
-        </w:rPr>
-        <w:t>variables</w:t>
-      </w:r>
-      <w:r>
-        <w:rPr>
-          <w:rFonts w:asciiTheme="minorBidi" w:hAnsiTheme="minorBidi"/>
-          <w:sz w:val="24"/>
-          <w:szCs w:val="24"/>
-        </w:rPr>
-        <w:t xml:space="preserve"> that influenced fecundity</w:t>
-      </w:r>
-      <w:r>
-        <w:rPr>
-          <w:rFonts w:asciiTheme="minorBidi" w:hAnsiTheme="minorBidi"/>
-          <w:sz w:val="24"/>
-          <w:szCs w:val="24"/>
-        </w:rPr>
-        <w:t xml:space="preserve"> (Fec)</w:t>
-      </w:r>
-      <w:r>
-        <w:rPr>
-          <w:rFonts w:asciiTheme="minorBidi" w:hAnsiTheme="minorBidi"/>
-          <w:sz w:val="24"/>
-          <w:szCs w:val="24"/>
-        </w:rPr>
-        <w:t xml:space="preserve">, </w:t>
-      </w:r>
-      <w:r>
-        <w:rPr>
-          <w:rFonts w:asciiTheme="minorBidi" w:hAnsiTheme="minorBidi"/>
-          <w:sz w:val="24"/>
-          <w:szCs w:val="24"/>
-        </w:rPr>
-        <w:t xml:space="preserve">solar radiation </w:t>
-      </w:r>
-      <w:r>
-        <w:rPr>
-          <w:rFonts w:asciiTheme="minorBidi" w:hAnsiTheme="minorBidi"/>
-          <w:sz w:val="24"/>
-          <w:szCs w:val="24"/>
-        </w:rPr>
-        <w:t>in</w:t>
-      </w:r>
-      <w:r>
-        <w:rPr>
-          <w:rFonts w:asciiTheme="minorBidi" w:hAnsiTheme="minorBidi"/>
-          <w:sz w:val="24"/>
-          <w:szCs w:val="24"/>
-        </w:rPr>
-        <w:t xml:space="preserve"> January </w:t>
-      </w:r>
-      <w:r>
-        <w:rPr>
-          <w:rFonts w:asciiTheme="minorBidi" w:hAnsiTheme="minorBidi"/>
-          <w:sz w:val="24"/>
-          <w:szCs w:val="24"/>
-        </w:rPr>
-        <w:t xml:space="preserve">and </w:t>
-      </w:r>
-      <w:r>
-        <w:rPr>
-          <w:rFonts w:asciiTheme="minorBidi" w:hAnsiTheme="minorBidi"/>
-          <w:sz w:val="24"/>
-          <w:szCs w:val="24"/>
-        </w:rPr>
-        <w:t xml:space="preserve">wind speed </w:t>
-      </w:r>
-      <w:r>
-        <w:rPr>
-          <w:rFonts w:asciiTheme="minorBidi" w:hAnsiTheme="minorBidi"/>
-          <w:sz w:val="24"/>
-          <w:szCs w:val="24"/>
-        </w:rPr>
-        <w:t>in</w:t>
-      </w:r>
-      <w:r>
-        <w:rPr>
-          <w:rFonts w:asciiTheme="minorBidi" w:hAnsiTheme="minorBidi"/>
-          <w:sz w:val="24"/>
-          <w:szCs w:val="24"/>
-        </w:rPr>
-        <w:t xml:space="preserve"> </w:t>
-      </w:r>
-      <w:r>
-        <w:rPr>
-          <w:rFonts w:asciiTheme="minorBidi" w:hAnsiTheme="minorBidi"/>
-          <w:sz w:val="24"/>
-          <w:szCs w:val="24"/>
-        </w:rPr>
-        <w:t>July were identified; however,</w:t>
-      </w:r>
-      <w:r>
-        <w:rPr>
-          <w:rFonts w:asciiTheme="minorBidi" w:hAnsiTheme="minorBidi"/>
-          <w:sz w:val="24"/>
-          <w:szCs w:val="24"/>
-        </w:rPr>
-        <w:t xml:space="preserve"> </w:t>
-      </w:r>
-      <w:r>
-        <w:rPr>
-          <w:rFonts w:asciiTheme="minorBidi" w:hAnsiTheme="minorBidi"/>
-          <w:sz w:val="24"/>
-          <w:szCs w:val="24"/>
-        </w:rPr>
-        <w:t xml:space="preserve">solar radiation </w:t>
-      </w:r>
-      <w:r>
-        <w:rPr>
-          <w:rFonts w:asciiTheme="minorBidi" w:hAnsiTheme="minorBidi"/>
-          <w:sz w:val="24"/>
-          <w:szCs w:val="24"/>
-        </w:rPr>
-        <w:t>in</w:t>
-      </w:r>
-      <w:r>
-        <w:rPr>
-          <w:rFonts w:asciiTheme="minorBidi" w:hAnsiTheme="minorBidi"/>
-          <w:sz w:val="24"/>
-          <w:szCs w:val="24"/>
-        </w:rPr>
-        <w:t xml:space="preserve"> January </w:t>
-      </w:r>
-      <w:r>
-        <w:rPr>
-          <w:rFonts w:asciiTheme="minorBidi" w:hAnsiTheme="minorBidi"/>
-          <w:sz w:val="24"/>
-          <w:szCs w:val="24"/>
-        </w:rPr>
-        <w:t xml:space="preserve">has response cure dramatically higher than </w:t>
-      </w:r>
-      <w:r>
-        <w:rPr>
-          <w:rFonts w:asciiTheme="minorBidi" w:hAnsiTheme="minorBidi"/>
-          <w:sz w:val="24"/>
-          <w:szCs w:val="24"/>
-        </w:rPr>
-        <w:t xml:space="preserve">wind speed </w:t>
-      </w:r>
-      <w:r>
-        <w:rPr>
-          <w:rFonts w:asciiTheme="minorBidi" w:hAnsiTheme="minorBidi"/>
-          <w:sz w:val="24"/>
-          <w:szCs w:val="24"/>
-        </w:rPr>
-        <w:t>in</w:t>
-      </w:r>
-      <w:r>
-        <w:rPr>
-          <w:rFonts w:asciiTheme="minorBidi" w:hAnsiTheme="minorBidi"/>
-          <w:sz w:val="24"/>
-          <w:szCs w:val="24"/>
-        </w:rPr>
-        <w:t xml:space="preserve"> July </w:t>
-      </w:r>
-      <w:r>
-        <w:rPr>
-          <w:rFonts w:asciiTheme="minorBidi" w:hAnsiTheme="minorBidi"/>
-          <w:sz w:val="24"/>
-          <w:szCs w:val="24"/>
-        </w:rPr>
-        <w:t>(</w:t>
-      </w:r>
-      <w:r>
-        <w:rPr>
-          <w:rFonts w:asciiTheme="minorBidi" w:hAnsiTheme="minorBidi"/>
-          <w:sz w:val="24"/>
-          <w:szCs w:val="24"/>
-        </w:rPr>
-        <w:t>F</w:t>
-      </w:r>
-      <w:r>
-        <w:rPr>
-          <w:rFonts w:asciiTheme="minorBidi" w:hAnsiTheme="minorBidi"/>
-          <w:sz w:val="24"/>
-          <w:szCs w:val="24"/>
-        </w:rPr>
-        <w:t xml:space="preserve">igure 1). </w:t>
-      </w:r>
-      <w:r>
-        <w:rPr>
-          <w:rFonts w:asciiTheme="minorBidi" w:hAnsiTheme="minorBidi"/>
-          <w:sz w:val="24"/>
-          <w:szCs w:val="24"/>
-        </w:rPr>
-        <w:t>The e</w:t>
-      </w:r>
-      <w:r>
-        <w:rPr>
-          <w:rFonts w:asciiTheme="minorBidi" w:hAnsiTheme="minorBidi"/>
-          <w:sz w:val="24"/>
-          <w:szCs w:val="24"/>
-        </w:rPr>
-        <w:t>nvironmental model</w:t>
-      </w:r>
-      <w:r>
-        <w:rPr>
-          <w:rFonts w:asciiTheme="minorBidi" w:hAnsiTheme="minorBidi"/>
-          <w:sz w:val="24"/>
-          <w:szCs w:val="24"/>
-        </w:rPr>
-        <w:t xml:space="preserve"> explained most of the variation in m</w:t>
-      </w:r>
-      <w:r>
-        <w:rPr>
-          <w:rFonts w:asciiTheme="minorBidi" w:hAnsiTheme="minorBidi"/>
-          <w:sz w:val="24"/>
-          <w:szCs w:val="24"/>
-        </w:rPr>
-        <w:t xml:space="preserve">ale dry weight </w:t>
-      </w:r>
-      <w:r>
-        <w:rPr>
-          <w:rFonts w:asciiTheme="minorBidi" w:hAnsiTheme="minorBidi"/>
-          <w:sz w:val="24"/>
-          <w:szCs w:val="24"/>
-        </w:rPr>
-        <w:t xml:space="preserve">(64.05%) derived </w:t>
-      </w:r>
-      <w:r>
-        <w:rPr>
-          <w:rFonts w:asciiTheme="minorBidi" w:hAnsiTheme="minorBidi"/>
-          <w:sz w:val="24"/>
-          <w:szCs w:val="24"/>
-        </w:rPr>
-        <w:t>from</w:t>
-      </w:r>
-      <w:r>
-        <w:rPr>
-          <w:rFonts w:asciiTheme="minorBidi" w:hAnsiTheme="minorBidi"/>
-          <w:sz w:val="24"/>
-          <w:szCs w:val="24"/>
-        </w:rPr>
-        <w:t xml:space="preserve"> bio 02 (diurnal temperature range) and water vapor pressure </w:t>
-      </w:r>
-      <w:r>
-        <w:rPr>
-          <w:rFonts w:asciiTheme="minorBidi" w:hAnsiTheme="minorBidi"/>
-          <w:sz w:val="24"/>
-          <w:szCs w:val="24"/>
-        </w:rPr>
-        <w:t>in</w:t>
-      </w:r>
-      <w:r>
-        <w:rPr>
-          <w:rFonts w:asciiTheme="minorBidi" w:hAnsiTheme="minorBidi"/>
-          <w:sz w:val="24"/>
-          <w:szCs w:val="24"/>
-        </w:rPr>
-        <w:t xml:space="preserve"> July</w:t>
-      </w:r>
-      <w:r>
-        <w:rPr>
-          <w:rFonts w:asciiTheme="minorBidi" w:hAnsiTheme="minorBidi"/>
-          <w:sz w:val="24"/>
-          <w:szCs w:val="24"/>
-        </w:rPr>
-        <w:t xml:space="preserve"> (</w:t>
-      </w:r>
-      <w:r>
-        <w:rPr>
-          <w:rFonts w:asciiTheme="minorBidi" w:hAnsiTheme="minorBidi"/>
-          <w:sz w:val="24"/>
-          <w:szCs w:val="24"/>
-        </w:rPr>
-        <w:t>T</w:t>
-      </w:r>
-      <w:r>
-        <w:rPr>
-          <w:rFonts w:asciiTheme="minorBidi" w:hAnsiTheme="minorBidi"/>
-          <w:sz w:val="24"/>
-          <w:szCs w:val="24"/>
-        </w:rPr>
-        <w:t xml:space="preserve">able </w:t>
-      </w:r>
-      <w:r>
-        <w:rPr>
-          <w:rFonts w:asciiTheme="minorBidi" w:hAnsiTheme="minorBidi"/>
-          <w:sz w:val="24"/>
-          <w:szCs w:val="24"/>
-        </w:rPr>
-        <w:t>3</w:t>
-      </w:r>
-      <w:r>
-        <w:rPr>
-          <w:rFonts w:asciiTheme="minorBidi" w:hAnsiTheme="minorBidi"/>
-          <w:sz w:val="24"/>
-          <w:szCs w:val="24"/>
-        </w:rPr>
-        <w:t>)</w:t>
-      </w:r>
-      <w:r>
-        <w:rPr>
-          <w:rFonts w:asciiTheme="minorBidi" w:hAnsiTheme="minorBidi"/>
-          <w:sz w:val="24"/>
-          <w:szCs w:val="24"/>
-        </w:rPr>
-        <w:t xml:space="preserve">. </w:t>
-      </w:r>
-      <w:r>
-        <w:rPr>
-          <w:rFonts w:asciiTheme="minorBidi" w:hAnsiTheme="minorBidi"/>
-          <w:sz w:val="24"/>
-          <w:szCs w:val="24"/>
-        </w:rPr>
-        <w:t xml:space="preserve">Life span in male and female and thorax length </w:t>
-      </w:r>
-      <w:r>
-        <w:rPr>
-          <w:rFonts w:asciiTheme="minorBidi" w:hAnsiTheme="minorBidi"/>
-          <w:sz w:val="24"/>
-          <w:szCs w:val="24"/>
-        </w:rPr>
-        <w:t>in</w:t>
-      </w:r>
-      <w:r>
-        <w:rPr>
-          <w:rFonts w:asciiTheme="minorBidi" w:hAnsiTheme="minorBidi"/>
-          <w:sz w:val="24"/>
-          <w:szCs w:val="24"/>
-        </w:rPr>
-        <w:t xml:space="preserve"> female had more than two predictor variables that explained th</w:t>
-      </w:r>
-      <w:r>
-        <w:rPr>
-          <w:rFonts w:asciiTheme="minorBidi" w:hAnsiTheme="minorBidi"/>
-          <w:sz w:val="24"/>
-          <w:szCs w:val="24"/>
-        </w:rPr>
-        <w:t>eir variation</w:t>
-      </w:r>
-      <w:r>
-        <w:rPr>
-          <w:rFonts w:asciiTheme="minorBidi" w:hAnsiTheme="minorBidi"/>
-          <w:sz w:val="24"/>
-          <w:szCs w:val="24"/>
-        </w:rPr>
-        <w:t xml:space="preserve"> (Table </w:t>
-      </w:r>
-      <w:r>
-        <w:rPr>
-          <w:rFonts w:asciiTheme="minorBidi" w:hAnsiTheme="minorBidi"/>
-          <w:sz w:val="24"/>
-          <w:szCs w:val="24"/>
-        </w:rPr>
-        <w:t>3</w:t>
-      </w:r>
-      <w:r>
-        <w:rPr>
-          <w:rFonts w:asciiTheme="minorBidi" w:hAnsiTheme="minorBidi"/>
-          <w:sz w:val="24"/>
-          <w:szCs w:val="24"/>
-        </w:rPr>
-        <w:t>)</w:t>
-      </w:r>
-      <w:r>
-        <w:rPr>
-          <w:rFonts w:asciiTheme="minorBidi" w:hAnsiTheme="minorBidi"/>
-          <w:sz w:val="24"/>
-          <w:szCs w:val="24"/>
-        </w:rPr>
-        <w:t xml:space="preserve">. Solar radiation </w:t>
-      </w:r>
-      <w:r>
-        <w:rPr>
-          <w:rFonts w:asciiTheme="minorBidi" w:hAnsiTheme="minorBidi"/>
-          <w:sz w:val="24"/>
-          <w:szCs w:val="24"/>
-        </w:rPr>
-        <w:t>in</w:t>
-      </w:r>
-      <w:r>
-        <w:rPr>
-          <w:rFonts w:asciiTheme="minorBidi" w:hAnsiTheme="minorBidi"/>
-          <w:sz w:val="24"/>
-          <w:szCs w:val="24"/>
-        </w:rPr>
-        <w:t xml:space="preserve"> May</w:t>
-      </w:r>
-      <w:r>
-        <w:rPr>
-          <w:rFonts w:asciiTheme="minorBidi" w:hAnsiTheme="minorBidi"/>
-          <w:sz w:val="24"/>
-          <w:szCs w:val="24"/>
-        </w:rPr>
-        <w:t xml:space="preserve"> </w:t>
-      </w:r>
-      <w:r>
-        <w:rPr>
-          <w:rFonts w:asciiTheme="minorBidi" w:hAnsiTheme="minorBidi"/>
-          <w:sz w:val="24"/>
-          <w:szCs w:val="24"/>
-        </w:rPr>
-        <w:t xml:space="preserve">was the most important predictor of variation of life span in male and female (Figure 1). The most of variation in thorax length was explained by solar radiation </w:t>
-      </w:r>
-      <w:r>
-        <w:rPr>
-          <w:rFonts w:asciiTheme="minorBidi" w:hAnsiTheme="minorBidi"/>
-          <w:sz w:val="24"/>
-          <w:szCs w:val="24"/>
-        </w:rPr>
-        <w:t>in</w:t>
-      </w:r>
-      <w:r>
-        <w:rPr>
-          <w:rFonts w:asciiTheme="minorBidi" w:hAnsiTheme="minorBidi"/>
-          <w:sz w:val="24"/>
-          <w:szCs w:val="24"/>
-        </w:rPr>
-        <w:t xml:space="preserve"> June and followed by precipitation </w:t>
-      </w:r>
-      <w:r>
-        <w:rPr>
-          <w:rFonts w:asciiTheme="minorBidi" w:hAnsiTheme="minorBidi"/>
-          <w:sz w:val="24"/>
-          <w:szCs w:val="24"/>
-        </w:rPr>
-        <w:t>in</w:t>
-      </w:r>
-      <w:r>
-        <w:rPr>
-          <w:rFonts w:asciiTheme="minorBidi" w:hAnsiTheme="minorBidi"/>
-          <w:sz w:val="24"/>
-          <w:szCs w:val="24"/>
-        </w:rPr>
-        <w:t xml:space="preserve"> May (Figure 1). </w:t>
-      </w:r>
-    </w:p>
-    <w:p>
-      <w:pPr>
-        <w:autoSpaceDE w:val="0"/>
-        <w:autoSpaceDN w:val="0"/>
-        <w:adjustRightInd w:val="0"/>
-        <w:spacing w:after="0" w:line="276" w:lineRule="auto"/>
-        <w:rPr>
-          <w:rFonts w:asciiTheme="minorBidi" w:hAnsiTheme="minorBidi"/>
-          <w:sz w:val="24"/>
-          <w:szCs w:val="24"/>
-        </w:rPr>
-      </w:pPr>
-    </w:p>
-    <w:p>
-      <w:pPr>
-        <w:autoSpaceDE w:val="0"/>
-        <w:autoSpaceDN w:val="0"/>
-        <w:adjustRightInd w:val="0"/>
-        <w:spacing w:after="0" w:line="276" w:lineRule="auto"/>
-        <w:rPr>
-          <w:rFonts w:asciiTheme="minorBidi" w:hAnsiTheme="minorBidi"/>
-          <w:sz w:val="24"/>
-          <w:szCs w:val="24"/>
-        </w:rPr>
-      </w:pPr>
-    </w:p>
-    <w:p>
-      <w:pPr>
-        <w:autoSpaceDE w:val="0"/>
-        <w:autoSpaceDN w:val="0"/>
-        <w:adjustRightInd w:val="0"/>
-        <w:spacing w:after="0" w:line="276" w:lineRule="auto"/>
-        <w:rPr>
-          <w:rFonts w:asciiTheme="minorBidi" w:hAnsiTheme="minorBidi"/>
-          <w:sz w:val="24"/>
-          <w:szCs w:val="24"/>
-        </w:rPr>
-      </w:pPr>
-    </w:p>
-    <w:p>
-      <w:pPr>
-        <w:autoSpaceDE w:val="0"/>
-        <w:autoSpaceDN w:val="0"/>
-        <w:adjustRightInd w:val="0"/>
-        <w:spacing w:after="0" w:line="276" w:lineRule="auto"/>
-        <w:rPr>
-          <w:rFonts w:asciiTheme="minorBidi" w:hAnsiTheme="minorBidi"/>
-          <w:sz w:val="24"/>
-          <w:szCs w:val="24"/>
-        </w:rPr>
-      </w:pPr>
-    </w:p>
-    <w:p>
-      <w:pPr>
-        <w:autoSpaceDE w:val="0"/>
-        <w:autoSpaceDN w:val="0"/>
-        <w:adjustRightInd w:val="0"/>
-        <w:spacing w:after="0" w:line="276" w:lineRule="auto"/>
-        <w:rPr>
-          <w:rFonts w:asciiTheme="minorBidi" w:hAnsiTheme="minorBidi"/>
-          <w:sz w:val="24"/>
-          <w:szCs w:val="24"/>
-        </w:rPr>
-      </w:pPr>
-    </w:p>
-    <w:p>
-      <w:pPr>
-        <w:autoSpaceDE w:val="0"/>
-        <w:autoSpaceDN w:val="0"/>
-        <w:adjustRightInd w:val="0"/>
-        <w:spacing w:after="0" w:line="276" w:lineRule="auto"/>
-        <w:rPr>
-          <w:rFonts w:asciiTheme="minorBidi" w:hAnsiTheme="minorBidi"/>
-          <w:sz w:val="24"/>
-          <w:szCs w:val="24"/>
-        </w:rPr>
-      </w:pPr>
-    </w:p>
-    <w:p>
-      <w:pPr>
-        <w:autoSpaceDE w:val="0"/>
-        <w:autoSpaceDN w:val="0"/>
-        <w:adjustRightInd w:val="0"/>
-        <w:spacing w:after="0" w:line="276" w:lineRule="auto"/>
-        <w:rPr>
-          <w:rFonts w:asciiTheme="minorBidi" w:hAnsiTheme="minorBidi"/>
-          <w:sz w:val="24"/>
-          <w:szCs w:val="24"/>
-        </w:rPr>
-      </w:pPr>
-    </w:p>
-    <w:p>
-      <w:pPr>
-        <w:autoSpaceDE w:val="0"/>
-        <w:autoSpaceDN w:val="0"/>
-        <w:adjustRightInd w:val="0"/>
-        <w:spacing w:after="0" w:line="276" w:lineRule="auto"/>
-        <w:rPr>
-          <w:rFonts w:asciiTheme="minorBidi" w:hAnsiTheme="minorBidi"/>
-          <w:sz w:val="24"/>
-          <w:szCs w:val="24"/>
-        </w:rPr>
-      </w:pPr>
-    </w:p>
-    <w:p>
-      <w:pPr>
-        <w:autoSpaceDE w:val="0"/>
-        <w:autoSpaceDN w:val="0"/>
-        <w:adjustRightInd w:val="0"/>
-        <w:spacing w:after="0" w:line="276" w:lineRule="auto"/>
-        <w:rPr>
-          <w:rFonts w:asciiTheme="minorBidi" w:hAnsiTheme="minorBidi"/>
-          <w:sz w:val="24"/>
-          <w:szCs w:val="24"/>
-        </w:rPr>
-      </w:pPr>
-    </w:p>
-    <w:p>
-      <w:pPr>
-        <w:autoSpaceDE w:val="0"/>
-        <w:autoSpaceDN w:val="0"/>
-        <w:adjustRightInd w:val="0"/>
-        <w:spacing w:after="0" w:line="276" w:lineRule="auto"/>
-        <w:rPr>
-          <w:rFonts w:asciiTheme="minorBidi" w:hAnsiTheme="minorBidi"/>
-          <w:sz w:val="24"/>
-          <w:szCs w:val="24"/>
-        </w:rPr>
-      </w:pPr>
-    </w:p>
-    <w:p>
-      <w:pPr>
-        <w:autoSpaceDE w:val="0"/>
-        <w:autoSpaceDN w:val="0"/>
-        <w:adjustRightInd w:val="0"/>
-        <w:spacing w:after="0" w:line="276" w:lineRule="auto"/>
-        <w:rPr>
-          <w:rFonts w:asciiTheme="minorBidi" w:hAnsiTheme="minorBidi"/>
-          <w:sz w:val="24"/>
-          <w:szCs w:val="24"/>
-        </w:rPr>
-      </w:pPr>
-    </w:p>
-    <w:p>
-      <w:pPr>
-        <w:autoSpaceDE w:val="0"/>
-        <w:autoSpaceDN w:val="0"/>
-        <w:adjustRightInd w:val="0"/>
-        <w:spacing w:after="0" w:line="276" w:lineRule="auto"/>
-        <w:rPr>
-          <w:rFonts w:asciiTheme="minorBidi" w:hAnsiTheme="minorBidi"/>
-          <w:sz w:val="24"/>
-          <w:szCs w:val="24"/>
-        </w:rPr>
-      </w:pPr>
-    </w:p>
-    <w:p>
-      <w:pPr>
-        <w:autoSpaceDE w:val="0"/>
-        <w:autoSpaceDN w:val="0"/>
-        <w:adjustRightInd w:val="0"/>
-        <w:spacing w:after="0" w:line="276" w:lineRule="auto"/>
-        <w:rPr>
-          <w:rFonts w:asciiTheme="minorBidi" w:hAnsiTheme="minorBidi"/>
-          <w:sz w:val="24"/>
-          <w:szCs w:val="24"/>
-        </w:rPr>
-      </w:pPr>
-      <w:r>
-        <w:rPr>
-          <w:rFonts w:asciiTheme="minorBidi" w:hAnsiTheme="minorBidi"/>
-          <w:sz w:val="24"/>
-          <w:szCs w:val="24"/>
-        </w:rPr>
-        <w:lastRenderedPageBreak/>
-        <w:t>Table 1:</w:t>
-      </w:r>
-      <w:r>
-        <w:rPr>
-          <w:rFonts w:asciiTheme="minorBidi" w:hAnsiTheme="minorBidi"/>
-          <w:sz w:val="24"/>
-          <w:szCs w:val="24"/>
-        </w:rPr>
-        <w:t xml:space="preserve"> predictor </w:t>
-      </w:r>
-      <w:r>
-        <w:rPr>
-          <w:rFonts w:asciiTheme="minorBidi" w:hAnsiTheme="minorBidi"/>
-          <w:sz w:val="24"/>
-          <w:szCs w:val="24"/>
-        </w:rPr>
-        <w:t>variables</w:t>
-      </w:r>
-      <w:r>
-        <w:rPr>
-          <w:rFonts w:asciiTheme="minorBidi" w:hAnsiTheme="minorBidi"/>
-          <w:sz w:val="24"/>
-          <w:szCs w:val="24"/>
-        </w:rPr>
-        <w:t xml:space="preserve"> identified as important in GDMs.</w:t>
+        <w:t>Table 1: predictor variables that were identified as important in GDMs.</w:t>
       </w:r>
     </w:p>
     <w:tbl>
@@ -2689,14 +575,7 @@
                 <w:rFonts w:asciiTheme="minorBidi" w:eastAsia="Times New Roman" w:hAnsiTheme="minorBidi"/>
                 <w:color w:val="000000"/>
               </w:rPr>
-              <w:t>B</w:t>
-            </w:r>
-            <w:r>
-              <w:rPr>
-                <w:rFonts w:asciiTheme="minorBidi" w:eastAsia="Times New Roman" w:hAnsiTheme="minorBidi"/>
-                <w:color w:val="000000"/>
-              </w:rPr>
-              <w:t>io</w:t>
+              <w:t>Bio</w:t>
             </w:r>
             <w:r>
               <w:rPr>
@@ -2790,28 +669,14 @@
                 <w:rFonts w:asciiTheme="minorBidi" w:eastAsia="Times New Roman" w:hAnsiTheme="minorBidi"/>
                 <w:color w:val="000000"/>
               </w:rPr>
-              <w:t>B</w:t>
-            </w:r>
-            <w:r>
-              <w:rPr>
-                <w:rFonts w:asciiTheme="minorBidi" w:eastAsia="Times New Roman" w:hAnsiTheme="minorBidi"/>
-                <w:color w:val="000000"/>
-              </w:rPr>
-              <w:t>io</w:t>
-            </w:r>
-            <w:r>
-              <w:rPr>
-                <w:rFonts w:asciiTheme="minorBidi" w:eastAsia="Times New Roman" w:hAnsiTheme="minorBidi"/>
-                <w:color w:val="000000"/>
-              </w:rPr>
-              <w:t xml:space="preserve"> </w:t>
-            </w:r>
-            <w:r>
-              <w:rPr>
-                <w:rFonts w:asciiTheme="minorBidi" w:eastAsia="Times New Roman" w:hAnsiTheme="minorBidi"/>
-                <w:color w:val="000000"/>
-              </w:rPr>
-              <w:t>0</w:t>
+              <w:t>Bio</w:t>
+            </w:r>
+            <w:r>
+              <w:rPr>
+                <w:rFonts w:asciiTheme="minorBidi" w:eastAsia="Times New Roman" w:hAnsiTheme="minorBidi"/>
+                <w:color w:val="000000"/>
+              </w:rPr>
+              <w:t xml:space="preserve"> 0</w:t>
             </w:r>
             <w:r>
               <w:rPr>
@@ -2898,28 +763,14 @@
                 <w:rFonts w:asciiTheme="minorBidi" w:eastAsia="Times New Roman" w:hAnsiTheme="minorBidi"/>
                 <w:color w:val="000000"/>
               </w:rPr>
-              <w:t>B</w:t>
-            </w:r>
-            <w:r>
-              <w:rPr>
-                <w:rFonts w:asciiTheme="minorBidi" w:eastAsia="Times New Roman" w:hAnsiTheme="minorBidi"/>
-                <w:color w:val="000000"/>
-              </w:rPr>
-              <w:t>io</w:t>
-            </w:r>
-            <w:r>
-              <w:rPr>
-                <w:rFonts w:asciiTheme="minorBidi" w:eastAsia="Times New Roman" w:hAnsiTheme="minorBidi"/>
-                <w:color w:val="000000"/>
-              </w:rPr>
-              <w:t xml:space="preserve"> </w:t>
-            </w:r>
-            <w:r>
-              <w:rPr>
-                <w:rFonts w:asciiTheme="minorBidi" w:eastAsia="Times New Roman" w:hAnsiTheme="minorBidi"/>
-                <w:color w:val="000000"/>
-              </w:rPr>
-              <w:t>0</w:t>
+              <w:t>Bio</w:t>
+            </w:r>
+            <w:r>
+              <w:rPr>
+                <w:rFonts w:asciiTheme="minorBidi" w:eastAsia="Times New Roman" w:hAnsiTheme="minorBidi"/>
+                <w:color w:val="000000"/>
+              </w:rPr>
+              <w:t xml:space="preserve"> 0</w:t>
             </w:r>
             <w:r>
               <w:rPr>
@@ -3001,20 +852,15 @@
                 <w:color w:val="000000"/>
               </w:rPr>
             </w:pPr>
-            <w:r>
-              <w:rPr>
-                <w:rFonts w:asciiTheme="minorBidi" w:eastAsia="Times New Roman" w:hAnsiTheme="minorBidi"/>
-                <w:color w:val="000000"/>
-              </w:rPr>
-              <w:t>P</w:t>
-            </w:r>
-            <w:r>
-              <w:rPr>
-                <w:rFonts w:asciiTheme="minorBidi" w:eastAsia="Times New Roman" w:hAnsiTheme="minorBidi"/>
-                <w:color w:val="000000"/>
-              </w:rPr>
-              <w:t>rec</w:t>
-            </w:r>
+            <w:proofErr w:type="spellStart"/>
+            <w:r>
+              <w:rPr>
+                <w:rFonts w:asciiTheme="minorBidi" w:eastAsia="Times New Roman" w:hAnsiTheme="minorBidi"/>
+                <w:color w:val="000000"/>
+              </w:rPr>
+              <w:t>Prec</w:t>
+            </w:r>
+            <w:proofErr w:type="spellEnd"/>
             <w:r>
               <w:rPr>
                 <w:rFonts w:asciiTheme="minorBidi" w:eastAsia="Times New Roman" w:hAnsiTheme="minorBidi"/>
@@ -3102,20 +948,15 @@
                 <w:color w:val="000000"/>
               </w:rPr>
             </w:pPr>
-            <w:r>
-              <w:rPr>
-                <w:rFonts w:asciiTheme="minorBidi" w:eastAsia="Times New Roman" w:hAnsiTheme="minorBidi"/>
-                <w:color w:val="000000"/>
-              </w:rPr>
-              <w:t>P</w:t>
-            </w:r>
-            <w:r>
-              <w:rPr>
-                <w:rFonts w:asciiTheme="minorBidi" w:eastAsia="Times New Roman" w:hAnsiTheme="minorBidi"/>
-                <w:color w:val="000000"/>
-              </w:rPr>
-              <w:t>rec</w:t>
-            </w:r>
+            <w:proofErr w:type="spellStart"/>
+            <w:r>
+              <w:rPr>
+                <w:rFonts w:asciiTheme="minorBidi" w:eastAsia="Times New Roman" w:hAnsiTheme="minorBidi"/>
+                <w:color w:val="000000"/>
+              </w:rPr>
+              <w:t>Prec</w:t>
+            </w:r>
+            <w:proofErr w:type="spellEnd"/>
             <w:r>
               <w:rPr>
                 <w:rFonts w:asciiTheme="minorBidi" w:eastAsia="Times New Roman" w:hAnsiTheme="minorBidi"/>
@@ -3203,20 +1044,15 @@
                 <w:color w:val="000000"/>
               </w:rPr>
             </w:pPr>
-            <w:r>
-              <w:rPr>
-                <w:rFonts w:asciiTheme="minorBidi" w:eastAsia="Times New Roman" w:hAnsiTheme="minorBidi"/>
-                <w:color w:val="000000"/>
-              </w:rPr>
-              <w:t>S</w:t>
-            </w:r>
-            <w:r>
-              <w:rPr>
-                <w:rFonts w:asciiTheme="minorBidi" w:eastAsia="Times New Roman" w:hAnsiTheme="minorBidi"/>
-                <w:color w:val="000000"/>
-              </w:rPr>
-              <w:t>rad</w:t>
-            </w:r>
+            <w:proofErr w:type="spellStart"/>
+            <w:r>
+              <w:rPr>
+                <w:rFonts w:asciiTheme="minorBidi" w:eastAsia="Times New Roman" w:hAnsiTheme="minorBidi"/>
+                <w:color w:val="000000"/>
+              </w:rPr>
+              <w:t>Srad</w:t>
+            </w:r>
+            <w:proofErr w:type="spellEnd"/>
             <w:r>
               <w:rPr>
                 <w:rFonts w:asciiTheme="minorBidi" w:eastAsia="Times New Roman" w:hAnsiTheme="minorBidi"/>
@@ -3304,20 +1140,15 @@
                 <w:color w:val="000000"/>
               </w:rPr>
             </w:pPr>
-            <w:r>
-              <w:rPr>
-                <w:rFonts w:asciiTheme="minorBidi" w:eastAsia="Times New Roman" w:hAnsiTheme="minorBidi"/>
-                <w:color w:val="000000"/>
-              </w:rPr>
-              <w:t>S</w:t>
-            </w:r>
-            <w:r>
-              <w:rPr>
-                <w:rFonts w:asciiTheme="minorBidi" w:eastAsia="Times New Roman" w:hAnsiTheme="minorBidi"/>
-                <w:color w:val="000000"/>
-              </w:rPr>
-              <w:t>rad</w:t>
-            </w:r>
+            <w:proofErr w:type="spellStart"/>
+            <w:r>
+              <w:rPr>
+                <w:rFonts w:asciiTheme="minorBidi" w:eastAsia="Times New Roman" w:hAnsiTheme="minorBidi"/>
+                <w:color w:val="000000"/>
+              </w:rPr>
+              <w:t>Srad</w:t>
+            </w:r>
+            <w:proofErr w:type="spellEnd"/>
             <w:r>
               <w:rPr>
                 <w:rFonts w:asciiTheme="minorBidi" w:eastAsia="Times New Roman" w:hAnsiTheme="minorBidi"/>
@@ -3405,20 +1236,15 @@
                 <w:color w:val="000000"/>
               </w:rPr>
             </w:pPr>
-            <w:r>
-              <w:rPr>
-                <w:rFonts w:asciiTheme="minorBidi" w:eastAsia="Times New Roman" w:hAnsiTheme="minorBidi"/>
-                <w:color w:val="000000"/>
-              </w:rPr>
-              <w:t>S</w:t>
-            </w:r>
-            <w:r>
-              <w:rPr>
-                <w:rFonts w:asciiTheme="minorBidi" w:eastAsia="Times New Roman" w:hAnsiTheme="minorBidi"/>
-                <w:color w:val="000000"/>
-              </w:rPr>
-              <w:t>rad</w:t>
-            </w:r>
+            <w:proofErr w:type="spellStart"/>
+            <w:r>
+              <w:rPr>
+                <w:rFonts w:asciiTheme="minorBidi" w:eastAsia="Times New Roman" w:hAnsiTheme="minorBidi"/>
+                <w:color w:val="000000"/>
+              </w:rPr>
+              <w:t>Srad</w:t>
+            </w:r>
+            <w:proofErr w:type="spellEnd"/>
             <w:r>
               <w:rPr>
                 <w:rFonts w:asciiTheme="minorBidi" w:eastAsia="Times New Roman" w:hAnsiTheme="minorBidi"/>
@@ -3511,14 +1337,7 @@
                 <w:rFonts w:asciiTheme="minorBidi" w:eastAsia="Times New Roman" w:hAnsiTheme="minorBidi"/>
                 <w:color w:val="000000"/>
               </w:rPr>
-              <w:t>T</w:t>
-            </w:r>
-            <w:r>
-              <w:rPr>
-                <w:rFonts w:asciiTheme="minorBidi" w:eastAsia="Times New Roman" w:hAnsiTheme="minorBidi"/>
-                <w:color w:val="000000"/>
-              </w:rPr>
-              <w:t>avg</w:t>
+              <w:t>Tavg</w:t>
             </w:r>
             <w:r>
               <w:rPr>
@@ -3607,20 +1426,15 @@
                 <w:color w:val="000000"/>
               </w:rPr>
             </w:pPr>
-            <w:r>
-              <w:rPr>
-                <w:rFonts w:asciiTheme="minorBidi" w:eastAsia="Times New Roman" w:hAnsiTheme="minorBidi"/>
-                <w:color w:val="000000"/>
-              </w:rPr>
-              <w:t>V</w:t>
-            </w:r>
-            <w:r>
-              <w:rPr>
-                <w:rFonts w:asciiTheme="minorBidi" w:eastAsia="Times New Roman" w:hAnsiTheme="minorBidi"/>
-                <w:color w:val="000000"/>
-              </w:rPr>
-              <w:t>apr</w:t>
-            </w:r>
+            <w:proofErr w:type="spellStart"/>
+            <w:r>
+              <w:rPr>
+                <w:rFonts w:asciiTheme="minorBidi" w:eastAsia="Times New Roman" w:hAnsiTheme="minorBidi"/>
+                <w:color w:val="000000"/>
+              </w:rPr>
+              <w:t>Vapr</w:t>
+            </w:r>
+            <w:proofErr w:type="spellEnd"/>
             <w:r>
               <w:rPr>
                 <w:rFonts w:asciiTheme="minorBidi" w:eastAsia="Times New Roman" w:hAnsiTheme="minorBidi"/>
@@ -3708,20 +1522,15 @@
                 <w:color w:val="000000"/>
               </w:rPr>
             </w:pPr>
-            <w:r>
-              <w:rPr>
-                <w:rFonts w:asciiTheme="minorBidi" w:eastAsia="Times New Roman" w:hAnsiTheme="minorBidi"/>
-                <w:color w:val="000000"/>
-              </w:rPr>
-              <w:t>V</w:t>
-            </w:r>
-            <w:r>
-              <w:rPr>
-                <w:rFonts w:asciiTheme="minorBidi" w:eastAsia="Times New Roman" w:hAnsiTheme="minorBidi"/>
-                <w:color w:val="000000"/>
-              </w:rPr>
-              <w:t>apr</w:t>
-            </w:r>
+            <w:proofErr w:type="spellStart"/>
+            <w:r>
+              <w:rPr>
+                <w:rFonts w:asciiTheme="minorBidi" w:eastAsia="Times New Roman" w:hAnsiTheme="minorBidi"/>
+                <w:color w:val="000000"/>
+              </w:rPr>
+              <w:t>Vapr</w:t>
+            </w:r>
+            <w:proofErr w:type="spellEnd"/>
             <w:r>
               <w:rPr>
                 <w:rFonts w:asciiTheme="minorBidi" w:eastAsia="Times New Roman" w:hAnsiTheme="minorBidi"/>
@@ -3809,20 +1618,15 @@
                 <w:color w:val="000000"/>
               </w:rPr>
             </w:pPr>
-            <w:r>
-              <w:rPr>
-                <w:rFonts w:asciiTheme="minorBidi" w:eastAsia="Times New Roman" w:hAnsiTheme="minorBidi"/>
-                <w:color w:val="000000"/>
-              </w:rPr>
-              <w:t>V</w:t>
-            </w:r>
-            <w:r>
-              <w:rPr>
-                <w:rFonts w:asciiTheme="minorBidi" w:eastAsia="Times New Roman" w:hAnsiTheme="minorBidi"/>
-                <w:color w:val="000000"/>
-              </w:rPr>
-              <w:t>apr</w:t>
-            </w:r>
+            <w:proofErr w:type="spellStart"/>
+            <w:r>
+              <w:rPr>
+                <w:rFonts w:asciiTheme="minorBidi" w:eastAsia="Times New Roman" w:hAnsiTheme="minorBidi"/>
+                <w:color w:val="000000"/>
+              </w:rPr>
+              <w:t>Vapr</w:t>
+            </w:r>
+            <w:proofErr w:type="spellEnd"/>
             <w:r>
               <w:rPr>
                 <w:rFonts w:asciiTheme="minorBidi" w:eastAsia="Times New Roman" w:hAnsiTheme="minorBidi"/>
@@ -3915,14 +1719,7 @@
                 <w:rFonts w:asciiTheme="minorBidi" w:eastAsia="Times New Roman" w:hAnsiTheme="minorBidi"/>
                 <w:color w:val="000000"/>
               </w:rPr>
-              <w:t>W</w:t>
-            </w:r>
-            <w:r>
-              <w:rPr>
-                <w:rFonts w:asciiTheme="minorBidi" w:eastAsia="Times New Roman" w:hAnsiTheme="minorBidi"/>
-                <w:color w:val="000000"/>
-              </w:rPr>
-              <w:t>ind</w:t>
+              <w:t>Wind</w:t>
             </w:r>
             <w:r>
               <w:rPr>
@@ -4016,14 +1813,7 @@
                 <w:rFonts w:asciiTheme="minorBidi" w:eastAsia="Times New Roman" w:hAnsiTheme="minorBidi"/>
                 <w:color w:val="000000"/>
               </w:rPr>
-              <w:t>W</w:t>
-            </w:r>
-            <w:r>
-              <w:rPr>
-                <w:rFonts w:asciiTheme="minorBidi" w:eastAsia="Times New Roman" w:hAnsiTheme="minorBidi"/>
-                <w:color w:val="000000"/>
-              </w:rPr>
-              <w:t>ind</w:t>
+              <w:t>Wind</w:t>
             </w:r>
             <w:r>
               <w:rPr>
@@ -4117,14 +1907,7 @@
                 <w:rFonts w:asciiTheme="minorBidi" w:eastAsia="Times New Roman" w:hAnsiTheme="minorBidi"/>
                 <w:color w:val="000000"/>
               </w:rPr>
-              <w:t>W</w:t>
-            </w:r>
-            <w:r>
-              <w:rPr>
-                <w:rFonts w:asciiTheme="minorBidi" w:eastAsia="Times New Roman" w:hAnsiTheme="minorBidi"/>
-                <w:color w:val="000000"/>
-              </w:rPr>
-              <w:t>ind</w:t>
+              <w:t>Wind</w:t>
             </w:r>
             <w:r>
               <w:rPr>
@@ -4197,19 +1980,7 @@
         <w:rPr>
           <w:rFonts w:asciiTheme="minorBidi" w:hAnsiTheme="minorBidi"/>
         </w:rPr>
-        <w:t xml:space="preserve">Table </w:t>
-      </w:r>
-      <w:r>
-        <w:rPr>
-          <w:rFonts w:asciiTheme="minorBidi" w:hAnsiTheme="minorBidi"/>
-        </w:rPr>
-        <w:t>2</w:t>
-      </w:r>
-      <w:r>
-        <w:rPr>
-          <w:rFonts w:asciiTheme="minorBidi" w:hAnsiTheme="minorBidi"/>
-        </w:rPr>
-        <w:t>: proportion of variation</w:t>
+        <w:t>Table 2: proportion of variation</w:t>
       </w:r>
       <w:r>
         <w:rPr>
@@ -4509,6 +2280,7 @@
                 <w:color w:val="000000"/>
               </w:rPr>
             </w:pPr>
+            <w:proofErr w:type="spellStart"/>
             <w:r>
               <w:rPr>
                 <w:rFonts w:asciiTheme="minorBidi" w:eastAsia="Times New Roman" w:hAnsiTheme="minorBidi"/>
@@ -4516,6 +2288,7 @@
               </w:rPr>
               <w:t>Fec</w:t>
             </w:r>
+            <w:proofErr w:type="spellEnd"/>
           </w:p>
         </w:tc>
         <w:tc>
@@ -5390,61 +3163,13 @@
           <w:rFonts w:asciiTheme="minorBidi" w:hAnsiTheme="minorBidi"/>
         </w:rPr>
         <w:lastRenderedPageBreak/>
-        <w:t xml:space="preserve">Table </w:t>
+        <w:t>Table 3: result of generalized dissimilarity model for phenotypic variables</w:t>
       </w:r>
       <w:r>
         <w:rPr>
           <w:rFonts w:asciiTheme="minorBidi" w:hAnsiTheme="minorBidi"/>
         </w:rPr>
-        <w:t>3</w:t>
-      </w:r>
-      <w:r>
-        <w:rPr>
-          <w:rFonts w:asciiTheme="minorBidi" w:hAnsiTheme="minorBidi"/>
-        </w:rPr>
-        <w:t xml:space="preserve">: result of </w:t>
-      </w:r>
-      <w:r>
-        <w:rPr>
-          <w:rFonts w:asciiTheme="minorBidi" w:hAnsiTheme="minorBidi"/>
-        </w:rPr>
-        <w:t xml:space="preserve">generalized dissimilarity model for phenotypic </w:t>
-      </w:r>
-      <w:r>
-        <w:rPr>
-          <w:rFonts w:asciiTheme="minorBidi" w:hAnsiTheme="minorBidi"/>
-        </w:rPr>
-        <w:t>variables, the</w:t>
-      </w:r>
-      <w:r>
-        <w:rPr>
-          <w:rFonts w:asciiTheme="minorBidi" w:hAnsiTheme="minorBidi"/>
-        </w:rPr>
-        <w:t xml:space="preserve"> most important predictor variables </w:t>
-      </w:r>
-      <w:r>
-        <w:rPr>
-          <w:rFonts w:asciiTheme="minorBidi" w:hAnsiTheme="minorBidi"/>
-        </w:rPr>
-        <w:t>were</w:t>
-      </w:r>
-      <w:r>
-        <w:rPr>
-          <w:rFonts w:asciiTheme="minorBidi" w:hAnsiTheme="minorBidi"/>
-        </w:rPr>
-        <w:t xml:space="preserve"> shown </w:t>
-      </w:r>
-      <w:r>
-        <w:rPr>
-          <w:rFonts w:asciiTheme="minorBidi" w:hAnsiTheme="minorBidi"/>
-        </w:rPr>
-        <w:t>in</w:t>
-      </w:r>
-      <w:r>
-        <w:rPr>
-          <w:rFonts w:asciiTheme="minorBidi" w:hAnsiTheme="minorBidi"/>
-        </w:rPr>
-        <w:t xml:space="preserve"> bold. </w:t>
+        <w:t xml:space="preserve">, most important predictor variables was shown by bold. </w:t>
       </w:r>
     </w:p>
     <w:tbl>
@@ -5740,7 +3465,23 @@
                 <w:rFonts w:ascii="Calibri" w:eastAsia="Times New Roman" w:hAnsi="Calibri" w:cs="Calibri"/>
                 <w:color w:val="000000"/>
               </w:rPr>
-              <w:t>, Vapr 07</w:t>
+              <w:t xml:space="preserve">, </w:t>
+            </w:r>
+            <w:proofErr w:type="spellStart"/>
+            <w:r>
+              <w:rPr>
+                <w:rFonts w:ascii="Calibri" w:eastAsia="Times New Roman" w:hAnsi="Calibri" w:cs="Calibri"/>
+                <w:color w:val="000000"/>
+              </w:rPr>
+              <w:t>Vapr</w:t>
+            </w:r>
+            <w:proofErr w:type="spellEnd"/>
+            <w:r>
+              <w:rPr>
+                <w:rFonts w:ascii="Calibri" w:eastAsia="Times New Roman" w:hAnsi="Calibri" w:cs="Calibri"/>
+                <w:color w:val="000000"/>
+              </w:rPr>
+              <w:t xml:space="preserve"> 07</w:t>
             </w:r>
           </w:p>
         </w:tc>
@@ -5791,6 +3532,7 @@
                 <w:color w:val="000000"/>
               </w:rPr>
             </w:pPr>
+            <w:proofErr w:type="spellStart"/>
             <w:r>
               <w:rPr>
                 <w:rFonts w:ascii="Calibri" w:eastAsia="Times New Roman" w:hAnsi="Calibri" w:cs="Calibri"/>
@@ -5798,6 +3540,7 @@
               </w:rPr>
               <w:t>Fec</w:t>
             </w:r>
+            <w:proofErr w:type="spellEnd"/>
           </w:p>
         </w:tc>
         <w:tc>
@@ -5842,6 +3585,7 @@
                 <w:color w:val="000000"/>
               </w:rPr>
             </w:pPr>
+            <w:proofErr w:type="spellStart"/>
             <w:r>
               <w:rPr>
                 <w:rFonts w:ascii="Calibri" w:eastAsia="Times New Roman" w:hAnsi="Calibri" w:cs="Calibri"/>
@@ -5849,7 +3593,17 @@
                 <w:bCs/>
                 <w:color w:val="000000"/>
               </w:rPr>
-              <w:t>Srad 01</w:t>
+              <w:t>Srad</w:t>
+            </w:r>
+            <w:proofErr w:type="spellEnd"/>
+            <w:r>
+              <w:rPr>
+                <w:rFonts w:ascii="Calibri" w:eastAsia="Times New Roman" w:hAnsi="Calibri" w:cs="Calibri"/>
+                <w:b/>
+                <w:bCs/>
+                <w:color w:val="000000"/>
+              </w:rPr>
+              <w:t xml:space="preserve"> 01</w:t>
             </w:r>
             <w:r>
               <w:rPr>
@@ -5965,6 +3719,7 @@
               </w:rPr>
               <w:t xml:space="preserve">Bio 10, </w:t>
             </w:r>
+            <w:proofErr w:type="spellStart"/>
             <w:r>
               <w:rPr>
                 <w:rFonts w:ascii="Calibri" w:eastAsia="Times New Roman" w:hAnsi="Calibri" w:cs="Calibri"/>
@@ -5972,14 +3727,40 @@
                 <w:bCs/>
                 <w:color w:val="000000"/>
               </w:rPr>
-              <w:t>Srad 05</w:t>
-            </w:r>
+              <w:t>Srad</w:t>
+            </w:r>
+            <w:proofErr w:type="spellEnd"/>
             <w:r>
               <w:rPr>
                 <w:rFonts w:ascii="Calibri" w:eastAsia="Times New Roman" w:hAnsi="Calibri" w:cs="Calibri"/>
-                <w:color w:val="000000"/>
-              </w:rPr>
-              <w:t>, Tavg 06, Vapr 06, Wind 08</w:t>
+                <w:b/>
+                <w:bCs/>
+                <w:color w:val="000000"/>
+              </w:rPr>
+              <w:t xml:space="preserve"> 05</w:t>
+            </w:r>
+            <w:r>
+              <w:rPr>
+                <w:rFonts w:ascii="Calibri" w:eastAsia="Times New Roman" w:hAnsi="Calibri" w:cs="Calibri"/>
+                <w:color w:val="000000"/>
+              </w:rPr>
+              <w:t xml:space="preserve">, Tavg 06, </w:t>
+            </w:r>
+            <w:proofErr w:type="spellStart"/>
+            <w:r>
+              <w:rPr>
+                <w:rFonts w:ascii="Calibri" w:eastAsia="Times New Roman" w:hAnsi="Calibri" w:cs="Calibri"/>
+                <w:color w:val="000000"/>
+              </w:rPr>
+              <w:t>Vapr</w:t>
+            </w:r>
+            <w:proofErr w:type="spellEnd"/>
+            <w:r>
+              <w:rPr>
+                <w:rFonts w:ascii="Calibri" w:eastAsia="Times New Roman" w:hAnsi="Calibri" w:cs="Calibri"/>
+                <w:color w:val="000000"/>
+              </w:rPr>
+              <w:t xml:space="preserve"> 06, Wind 08</w:t>
             </w:r>
           </w:p>
         </w:tc>
@@ -6081,13 +3862,23 @@
                 <w:color w:val="000000"/>
               </w:rPr>
             </w:pPr>
+            <w:proofErr w:type="spellStart"/>
             <w:r>
               <w:rPr>
                 <w:rFonts w:ascii="Calibri" w:eastAsia="Times New Roman" w:hAnsi="Calibri" w:cs="Calibri"/>
                 <w:color w:val="000000"/>
               </w:rPr>
-              <w:t xml:space="preserve">Prec 10, </w:t>
-            </w:r>
+              <w:t>Prec</w:t>
+            </w:r>
+            <w:proofErr w:type="spellEnd"/>
+            <w:r>
+              <w:rPr>
+                <w:rFonts w:ascii="Calibri" w:eastAsia="Times New Roman" w:hAnsi="Calibri" w:cs="Calibri"/>
+                <w:color w:val="000000"/>
+              </w:rPr>
+              <w:t xml:space="preserve"> 10, </w:t>
+            </w:r>
+            <w:proofErr w:type="spellStart"/>
             <w:r>
               <w:rPr>
                 <w:rFonts w:ascii="Calibri" w:eastAsia="Times New Roman" w:hAnsi="Calibri" w:cs="Calibri"/>
@@ -6095,14 +3886,40 @@
                 <w:bCs/>
                 <w:color w:val="000000"/>
               </w:rPr>
-              <w:t>Srad 05</w:t>
-            </w:r>
+              <w:t>Srad</w:t>
+            </w:r>
+            <w:proofErr w:type="spellEnd"/>
             <w:r>
               <w:rPr>
                 <w:rFonts w:ascii="Calibri" w:eastAsia="Times New Roman" w:hAnsi="Calibri" w:cs="Calibri"/>
-                <w:color w:val="000000"/>
-              </w:rPr>
-              <w:t>, Srad 06, Wind 12</w:t>
+                <w:b/>
+                <w:bCs/>
+                <w:color w:val="000000"/>
+              </w:rPr>
+              <w:t xml:space="preserve"> 05</w:t>
+            </w:r>
+            <w:r>
+              <w:rPr>
+                <w:rFonts w:ascii="Calibri" w:eastAsia="Times New Roman" w:hAnsi="Calibri" w:cs="Calibri"/>
+                <w:color w:val="000000"/>
+              </w:rPr>
+              <w:t xml:space="preserve">, </w:t>
+            </w:r>
+            <w:proofErr w:type="spellStart"/>
+            <w:r>
+              <w:rPr>
+                <w:rFonts w:ascii="Calibri" w:eastAsia="Times New Roman" w:hAnsi="Calibri" w:cs="Calibri"/>
+                <w:color w:val="000000"/>
+              </w:rPr>
+              <w:t>Srad</w:t>
+            </w:r>
+            <w:proofErr w:type="spellEnd"/>
+            <w:r>
+              <w:rPr>
+                <w:rFonts w:ascii="Calibri" w:eastAsia="Times New Roman" w:hAnsi="Calibri" w:cs="Calibri"/>
+                <w:color w:val="000000"/>
+              </w:rPr>
+              <w:t xml:space="preserve"> 06, Wind 12</w:t>
             </w:r>
           </w:p>
         </w:tc>
@@ -6204,13 +4021,39 @@
                 <w:color w:val="000000"/>
               </w:rPr>
             </w:pPr>
+            <w:proofErr w:type="spellStart"/>
             <w:r>
               <w:rPr>
                 <w:rFonts w:ascii="Calibri" w:eastAsia="Times New Roman" w:hAnsi="Calibri" w:cs="Calibri"/>
                 <w:color w:val="000000"/>
               </w:rPr>
-              <w:t xml:space="preserve">Prec 05, Srad 01, </w:t>
-            </w:r>
+              <w:t>Prec</w:t>
+            </w:r>
+            <w:proofErr w:type="spellEnd"/>
+            <w:r>
+              <w:rPr>
+                <w:rFonts w:ascii="Calibri" w:eastAsia="Times New Roman" w:hAnsi="Calibri" w:cs="Calibri"/>
+                <w:color w:val="000000"/>
+              </w:rPr>
+              <w:t xml:space="preserve"> 05, </w:t>
+            </w:r>
+            <w:proofErr w:type="spellStart"/>
+            <w:r>
+              <w:rPr>
+                <w:rFonts w:ascii="Calibri" w:eastAsia="Times New Roman" w:hAnsi="Calibri" w:cs="Calibri"/>
+                <w:color w:val="000000"/>
+              </w:rPr>
+              <w:t>Srad</w:t>
+            </w:r>
+            <w:proofErr w:type="spellEnd"/>
+            <w:r>
+              <w:rPr>
+                <w:rFonts w:ascii="Calibri" w:eastAsia="Times New Roman" w:hAnsi="Calibri" w:cs="Calibri"/>
+                <w:color w:val="000000"/>
+              </w:rPr>
+              <w:t xml:space="preserve"> 01, </w:t>
+            </w:r>
+            <w:proofErr w:type="spellStart"/>
             <w:r>
               <w:rPr>
                 <w:rFonts w:ascii="Calibri" w:eastAsia="Times New Roman" w:hAnsi="Calibri" w:cs="Calibri"/>
@@ -6218,7 +4061,17 @@
                 <w:bCs/>
                 <w:color w:val="000000"/>
               </w:rPr>
-              <w:t>Srad 06</w:t>
+              <w:t>Srad</w:t>
+            </w:r>
+            <w:proofErr w:type="spellEnd"/>
+            <w:r>
+              <w:rPr>
+                <w:rFonts w:ascii="Calibri" w:eastAsia="Times New Roman" w:hAnsi="Calibri" w:cs="Calibri"/>
+                <w:b/>
+                <w:bCs/>
+                <w:color w:val="000000"/>
+              </w:rPr>
+              <w:t xml:space="preserve"> 06</w:t>
             </w:r>
             <w:r>
               <w:rPr>
@@ -6327,12 +4180,21 @@
                 <w:color w:val="000000"/>
               </w:rPr>
             </w:pPr>
+            <w:proofErr w:type="spellStart"/>
             <w:r>
               <w:rPr>
                 <w:rFonts w:ascii="Calibri" w:eastAsia="Times New Roman" w:hAnsi="Calibri" w:cs="Calibri"/>
                 <w:color w:val="000000"/>
               </w:rPr>
-              <w:t xml:space="preserve">Vap 06, </w:t>
+              <w:t>Vap</w:t>
+            </w:r>
+            <w:proofErr w:type="spellEnd"/>
+            <w:r>
+              <w:rPr>
+                <w:rFonts w:ascii="Calibri" w:eastAsia="Times New Roman" w:hAnsi="Calibri" w:cs="Calibri"/>
+                <w:color w:val="000000"/>
+              </w:rPr>
+              <w:t xml:space="preserve"> 06, </w:t>
             </w:r>
             <w:r>
               <w:rPr>
@@ -6448,7 +4310,23 @@
                 <w:rFonts w:ascii="Calibri" w:eastAsia="Times New Roman" w:hAnsi="Calibri" w:cs="Calibri"/>
                 <w:color w:val="000000"/>
               </w:rPr>
-              <w:t xml:space="preserve">Bio 08, Vapr 08, </w:t>
+              <w:t xml:space="preserve">Bio 08, </w:t>
+            </w:r>
+            <w:proofErr w:type="spellStart"/>
+            <w:r>
+              <w:rPr>
+                <w:rFonts w:ascii="Calibri" w:eastAsia="Times New Roman" w:hAnsi="Calibri" w:cs="Calibri"/>
+                <w:color w:val="000000"/>
+              </w:rPr>
+              <w:t>Vapr</w:t>
+            </w:r>
+            <w:proofErr w:type="spellEnd"/>
+            <w:r>
+              <w:rPr>
+                <w:rFonts w:ascii="Calibri" w:eastAsia="Times New Roman" w:hAnsi="Calibri" w:cs="Calibri"/>
+                <w:color w:val="000000"/>
+              </w:rPr>
+              <w:t xml:space="preserve"> 08, </w:t>
             </w:r>
             <w:r>
               <w:rPr>
@@ -6559,12 +4437,21 @@
                 <w:color w:val="000000"/>
               </w:rPr>
             </w:pPr>
+            <w:proofErr w:type="spellStart"/>
             <w:r>
               <w:rPr>
                 <w:rFonts w:ascii="Calibri" w:eastAsia="Times New Roman" w:hAnsi="Calibri" w:cs="Calibri"/>
                 <w:color w:val="000000"/>
               </w:rPr>
-              <w:t xml:space="preserve">Vapr 06, </w:t>
+              <w:t>Vapr</w:t>
+            </w:r>
+            <w:proofErr w:type="spellEnd"/>
+            <w:r>
+              <w:rPr>
+                <w:rFonts w:ascii="Calibri" w:eastAsia="Times New Roman" w:hAnsi="Calibri" w:cs="Calibri"/>
+                <w:color w:val="000000"/>
+              </w:rPr>
+              <w:t xml:space="preserve"> 06, </w:t>
             </w:r>
             <w:r>
               <w:rPr>
@@ -7163,7 +5050,7 @@
         <mc:AlternateContent>
           <mc:Choice Requires="wpg">
             <w:drawing>
-              <wp:anchor distT="0" distB="0" distL="114300" distR="114300" simplePos="0" relativeHeight="251659264" behindDoc="0" locked="0" layoutInCell="1" allowOverlap="1" wp14:anchorId="7F23FF9F" wp14:editId="414F06AE">
+              <wp:anchor distT="0" distB="0" distL="114300" distR="114300" simplePos="0" relativeHeight="251659264" behindDoc="0" locked="0" layoutInCell="1" allowOverlap="1" wp14:anchorId="79786320" wp14:editId="1A7FC41B">
                 <wp:simplePos x="0" y="0"/>
                 <wp:positionH relativeFrom="margin">
                   <wp:posOffset>-218364</wp:posOffset>
@@ -8544,6 +6431,7 @@
                                     <w:szCs w:val="16"/>
                                   </w:rPr>
                                 </w:pPr>
+                                <w:proofErr w:type="spellStart"/>
                                 <w:r>
                                   <w:rPr>
                                     <w:rFonts w:hAnsi="Calibri"/>
@@ -8556,6 +6444,7 @@
                                   </w:rPr>
                                   <w:t>Fec</w:t>
                                 </w:r>
+                                <w:proofErr w:type="spellEnd"/>
                               </w:p>
                             </w:txbxContent>
                           </wps:txbx>
@@ -8913,6 +6802,7 @@
                                     <w:szCs w:val="16"/>
                                   </w:rPr>
                                 </w:pPr>
+                                <w:proofErr w:type="spellStart"/>
                                 <w:r>
                                   <w:rPr>
                                     <w:rFonts w:hAnsi="Calibri"/>
@@ -8925,6 +6815,7 @@
                                   </w:rPr>
                                   <w:t>Fec</w:t>
                                 </w:r>
+                                <w:proofErr w:type="spellEnd"/>
                               </w:p>
                             </w:txbxContent>
                           </wps:txbx>
@@ -10084,7 +7975,7 @@
           </mc:Choice>
           <mc:Fallback>
             <w:pict>
-              <v:group w14:anchorId="7F23FF9F" id="Group 101" o:spid="_x0000_s1026" style="position:absolute;margin-left:-17.2pt;margin-top:-40.3pt;width:507.25pt;height:623.2pt;z-index:251659264;mso-position-horizontal-relative:margin;mso-width-relative:margin;mso-height-relative:margin" coordsize="67151,90111" o:gfxdata="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">
+              <v:group w14:anchorId="79786320" id="Group 101" o:spid="_x0000_s1026" style="position:absolute;margin-left:-17.2pt;margin-top:-40.3pt;width:507.25pt;height:623.2pt;z-index:251659264;mso-position-horizontal-relative:margin;mso-width-relative:margin;mso-height-relative:margin" coordsize="67151,90111" o:gfxdata="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">
                 <v:group id="Group 1" o:spid="_x0000_s1027" style="position:absolute;top:73248;width:16459;height:16459" coordorigin=",73248" coordsize="16459,16459" o:gfxdata="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">
                   <v:shapetype id="_x0000_t75" coordsize="21600,21600" o:spt="75" o:preferrelative="t" path="m@4@5l@4@11@9@11@9@5xe" filled="f" stroked="f">
                     <v:stroke joinstyle="miter"/>
@@ -10469,6 +8360,7 @@
                               <w:szCs w:val="16"/>
                             </w:rPr>
                           </w:pPr>
+                          <w:proofErr w:type="spellStart"/>
                           <w:r>
                             <w:rPr>
                               <w:rFonts w:hAnsi="Calibri"/>
@@ -10481,6 +8373,7 @@
                             </w:rPr>
                             <w:t>Fec</w:t>
                           </w:r>
+                          <w:proofErr w:type="spellEnd"/>
                         </w:p>
                       </w:txbxContent>
                     </v:textbox>
@@ -10580,6 +8473,7 @@
                               <w:szCs w:val="16"/>
                             </w:rPr>
                           </w:pPr>
+                          <w:proofErr w:type="spellStart"/>
                           <w:r>
                             <w:rPr>
                               <w:rFonts w:hAnsi="Calibri"/>
@@ -10592,6 +8486,7 @@
                             </w:rPr>
                             <w:t>Fec</w:t>
                           </w:r>
+                          <w:proofErr w:type="spellEnd"/>
                         </w:p>
                       </w:txbxContent>
                     </v:textbox>
@@ -11917,19 +9812,7 @@
         <w:rPr>
           <w:rFonts w:asciiTheme="minorBidi" w:hAnsiTheme="minorBidi"/>
         </w:rPr>
-        <w:t>I-spline produced for important predictor</w:t>
-      </w:r>
-      <w:r>
-        <w:rPr>
-          <w:rFonts w:asciiTheme="minorBidi" w:hAnsiTheme="minorBidi"/>
-        </w:rPr>
-        <w:t>s</w:t>
-      </w:r>
-      <w:r>
-        <w:rPr>
-          <w:rFonts w:asciiTheme="minorBidi" w:hAnsiTheme="minorBidi"/>
-        </w:rPr>
-        <w:t xml:space="preserve"> (environmental variables) from the GDMs. The maximum of each curve indicated amount of variation in phenotypic variables with respect to the predictor variable. </w:t>
+        <w:t xml:space="preserve">I-spline produced for important predictor (environmental variables) from the GDMs. The maximum of each curve indicated amount of variation in phenotypic variables with respect to the predictor variable. </w:t>
       </w:r>
     </w:p>
     <w:p>
@@ -12080,6 +9963,14 @@
         <w:fldChar w:fldCharType="end"/>
       </w:r>
     </w:p>
+    <w:p>
+      <w:pPr>
+        <w:rPr>
+          <w:b/>
+          <w:bCs/>
+        </w:rPr>
+      </w:pPr>
+    </w:p>
     <w:sectPr>
       <w:pgSz w:w="12240" w:h="15840"/>
       <w:pgMar w:top="1440" w:right="1440" w:bottom="1440" w:left="1440" w:header="720" w:footer="720" w:gutter="0"/>
@@ -12091,7 +9982,7 @@
 </file>
 
 <file path=word/endnotes.xml><?xml version="1.0" encoding="utf-8"?>
-<w:endnotes xmlns:wpc="http://schemas.microsoft.com/office/word/2010/wordprocessingCanvas" xmlns:cx="http://schemas.microsoft.com/office/drawing/2014/chartex" xmlns:cx1="http://schemas.microsoft.com/office/drawing/2015/9/8/chartex" xmlns:cx2="http://schemas.microsoft.com/office/drawing/2015/10/21/chartex" xmlns:cx3="http://schemas.microsoft.com/office/drawing/2016/5/9/chartex" xmlns:cx4="http://schemas.microsoft.com/office/drawing/2016/5/10/chartex" xmlns:cx5="http://schemas.microsoft.com/office/drawing/2016/5/11/chartex" xmlns:cx6="http://schemas.microsoft.com/office/drawing/2016/5/12/chartex" xmlns:cx7="http://schemas.microsoft.com/office/drawing/2016/5/13/chartex" xmlns:cx8="http://schemas.microsoft.com/office/drawing/2016/5/14/chartex" xmlns:mc="http://schemas.openxmlformats.org/markup-compatibility/2006" xmlns:aink="http://schemas.microsoft.com/office/drawing/2016/ink" xmlns:am3d="http://schemas.microsoft.com/office/drawing/2017/model3d" xmlns:o="urn:schemas-microsoft-com:office:office" xmlns:oel="http://schemas.microsoft.com/office/2019/extlst" xmlns:r="http://schemas.openxmlformats.org/officeDocument/2006/relationships" xmlns:m="http://schemas.openxmlformats.org/officeDocument/2006/math" xmlns:v="urn:schemas-microsoft-com:vml" xmlns:wp14="http://schemas.microsoft.com/office/word/2010/wordprocessingDrawing" xmlns:wp="http://schemas.openxmlformats.org/drawingml/2006/wordprocessingDrawing" xmlns:w10="urn:schemas-microsoft-com:office:word" xmlns:w="http://schemas.openxmlformats.org/wordprocessingml/2006/main" xmlns:w14="http://schemas.microsoft.com/office/word/2010/wordml" xmlns:w15="http://schemas.microsoft.com/office/word/2012/wordml" xmlns:w16cex="http://schemas.microsoft.com/office/word/2018/wordml/cex" xmlns:w16cid="http://schemas.microsoft.com/office/word/2016/wordml/cid" xmlns:w16="http://schemas.microsoft.com/office/word/2018/wordml" xmlns:w16sdtdh="http://schemas.microsoft.com/office/word/2020/wordml/sdtdatahash" xmlns:w16se="http://schemas.microsoft.com/office/word/2015/wordml/symex" xmlns:wpg="http://schemas.microsoft.com/office/word/2010/wordprocessingGroup" xmlns:wpi="http://schemas.microsoft.com/office/word/2010/wordprocessingInk" xmlns:wne="http://schemas.microsoft.com/office/word/2006/wordml" xmlns:wps="http://schemas.microsoft.com/office/word/2010/wordprocessingShape" mc:Ignorable="w14 w15 w16se w16cid w16 w16cex w16sdtdh wp14">
+<w:endnotes xmlns:wpc="http://schemas.microsoft.com/office/word/2010/wordprocessingCanvas" xmlns:cx="http://schemas.microsoft.com/office/drawing/2014/chartex" xmlns:cx1="http://schemas.microsoft.com/office/drawing/2015/9/8/chartex" xmlns:cx2="http://schemas.microsoft.com/office/drawing/2015/10/21/chartex" xmlns:cx3="http://schemas.microsoft.com/office/drawing/2016/5/9/chartex" xmlns:cx4="http://schemas.microsoft.com/office/drawing/2016/5/10/chartex" xmlns:cx5="http://schemas.microsoft.com/office/drawing/2016/5/11/chartex" xmlns:cx6="http://schemas.microsoft.com/office/drawing/2016/5/12/chartex" xmlns:cx7="http://schemas.microsoft.com/office/drawing/2016/5/13/chartex" xmlns:cx8="http://schemas.microsoft.com/office/drawing/2016/5/14/chartex" xmlns:mc="http://schemas.openxmlformats.org/markup-compatibility/2006" xmlns:aink="http://schemas.microsoft.com/office/drawing/2016/ink" xmlns:am3d="http://schemas.microsoft.com/office/drawing/2017/model3d" xmlns:o="urn:schemas-microsoft-com:office:office" xmlns:oel="http://schemas.microsoft.com/office/2019/extlst" xmlns:r="http://schemas.openxmlformats.org/officeDocument/2006/relationships" xmlns:m="http://schemas.openxmlformats.org/officeDocument/2006/math" xmlns:v="urn:schemas-microsoft-com:vml" xmlns:wp14="http://schemas.microsoft.com/office/word/2010/wordprocessingDrawing" xmlns:wp="http://schemas.openxmlformats.org/drawingml/2006/wordprocessingDrawing" xmlns:w10="urn:schemas-microsoft-com:office:word" xmlns:w="http://schemas.openxmlformats.org/wordprocessingml/2006/main" xmlns:w14="http://schemas.microsoft.com/office/word/2010/wordml" xmlns:w15="http://schemas.microsoft.com/office/word/2012/wordml" xmlns:w16cex="http://schemas.microsoft.com/office/word/2018/wordml/cex" xmlns:w16cid="http://schemas.microsoft.com/office/word/2016/wordml/cid" xmlns:w16="http://schemas.microsoft.com/office/word/2018/wordml" xmlns:w16du="http://schemas.microsoft.com/office/word/2023/wordml/word16du" xmlns:w16sdtdh="http://schemas.microsoft.com/office/word/2020/wordml/sdtdatahash" xmlns:w16se="http://schemas.microsoft.com/office/word/2015/wordml/symex" xmlns:wpg="http://schemas.microsoft.com/office/word/2010/wordprocessingGroup" xmlns:wpi="http://schemas.microsoft.com/office/word/2010/wordprocessingInk" xmlns:wne="http://schemas.microsoft.com/office/word/2006/wordml" xmlns:wps="http://schemas.microsoft.com/office/word/2010/wordprocessingShape" mc:Ignorable="w14 w15 w16se w16cid w16 w16cex w16sdtdh w16du wp14">
   <w:endnote w:type="separator" w:id="-1">
     <w:p>
       <w:pPr>
@@ -12116,7 +10007,7 @@
 </file>
 
 <file path=word/footnotes.xml><?xml version="1.0" encoding="utf-8"?>
-<w:footnotes xmlns:wpc="http://schemas.microsoft.com/office/word/2010/wordprocessingCanvas" xmlns:cx="http://schemas.microsoft.com/office/drawing/2014/chartex" xmlns:cx1="http://schemas.microsoft.com/office/drawing/2015/9/8/chartex" xmlns:cx2="http://schemas.microsoft.com/office/drawing/2015/10/21/chartex" xmlns:cx3="http://schemas.microsoft.com/office/drawing/2016/5/9/chartex" xmlns:cx4="http://schemas.microsoft.com/office/drawing/2016/5/10/chartex" xmlns:cx5="http://schemas.microsoft.com/office/drawing/2016/5/11/chartex" xmlns:cx6="http://schemas.microsoft.com/office/drawing/2016/5/12/chartex" xmlns:cx7="http://schemas.microsoft.com/office/drawing/2016/5/13/chartex" xmlns:cx8="http://schemas.microsoft.com/office/drawing/2016/5/14/chartex" xmlns:mc="http://schemas.openxmlformats.org/markup-compatibility/2006" xmlns:aink="http://schemas.microsoft.com/office/drawing/2016/ink" xmlns:am3d="http://schemas.microsoft.com/office/drawing/2017/model3d" xmlns:o="urn:schemas-microsoft-com:office:office" xmlns:oel="http://schemas.microsoft.com/office/2019/extlst" xmlns:r="http://schemas.openxmlformats.org/officeDocument/2006/relationships" xmlns:m="http://schemas.openxmlformats.org/officeDocument/2006/math" xmlns:v="urn:schemas-microsoft-com:vml" xmlns:wp14="http://schemas.microsoft.com/office/word/2010/wordprocessingDrawing" xmlns:wp="http://schemas.openxmlformats.org/drawingml/2006/wordprocessingDrawing" xmlns:w10="urn:schemas-microsoft-com:office:word" xmlns:w="http://schemas.openxmlformats.org/wordprocessingml/2006/main" xmlns:w14="http://schemas.microsoft.com/office/word/2010/wordml" xmlns:w15="http://schemas.microsoft.com/office/word/2012/wordml" xmlns:w16cex="http://schemas.microsoft.com/office/word/2018/wordml/cex" xmlns:w16cid="http://schemas.microsoft.com/office/word/2016/wordml/cid" xmlns:w16="http://schemas.microsoft.com/office/word/2018/wordml" xmlns:w16sdtdh="http://schemas.microsoft.com/office/word/2020/wordml/sdtdatahash" xmlns:w16se="http://schemas.microsoft.com/office/word/2015/wordml/symex" xmlns:wpg="http://schemas.microsoft.com/office/word/2010/wordprocessingGroup" xmlns:wpi="http://schemas.microsoft.com/office/word/2010/wordprocessingInk" xmlns:wne="http://schemas.microsoft.com/office/word/2006/wordml" xmlns:wps="http://schemas.microsoft.com/office/word/2010/wordprocessingShape" mc:Ignorable="w14 w15 w16se w16cid w16 w16cex w16sdtdh wp14">
+<w:footnotes xmlns:wpc="http://schemas.microsoft.com/office/word/2010/wordprocessingCanvas" xmlns:cx="http://schemas.microsoft.com/office/drawing/2014/chartex" xmlns:cx1="http://schemas.microsoft.com/office/drawing/2015/9/8/chartex" xmlns:cx2="http://schemas.microsoft.com/office/drawing/2015/10/21/chartex" xmlns:cx3="http://schemas.microsoft.com/office/drawing/2016/5/9/chartex" xmlns:cx4="http://schemas.microsoft.com/office/drawing/2016/5/10/chartex" xmlns:cx5="http://schemas.microsoft.com/office/drawing/2016/5/11/chartex" xmlns:cx6="http://schemas.microsoft.com/office/drawing/2016/5/12/chartex" xmlns:cx7="http://schemas.microsoft.com/office/drawing/2016/5/13/chartex" xmlns:cx8="http://schemas.microsoft.com/office/drawing/2016/5/14/chartex" xmlns:mc="http://schemas.openxmlformats.org/markup-compatibility/2006" xmlns:aink="http://schemas.microsoft.com/office/drawing/2016/ink" xmlns:am3d="http://schemas.microsoft.com/office/drawing/2017/model3d" xmlns:o="urn:schemas-microsoft-com:office:office" xmlns:oel="http://schemas.microsoft.com/office/2019/extlst" xmlns:r="http://schemas.openxmlformats.org/officeDocument/2006/relationships" xmlns:m="http://schemas.openxmlformats.org/officeDocument/2006/math" xmlns:v="urn:schemas-microsoft-com:vml" xmlns:wp14="http://schemas.microsoft.com/office/word/2010/wordprocessingDrawing" xmlns:wp="http://schemas.openxmlformats.org/drawingml/2006/wordprocessingDrawing" xmlns:w10="urn:schemas-microsoft-com:office:word" xmlns:w="http://schemas.openxmlformats.org/wordprocessingml/2006/main" xmlns:w14="http://schemas.microsoft.com/office/word/2010/wordml" xmlns:w15="http://schemas.microsoft.com/office/word/2012/wordml" xmlns:w16cex="http://schemas.microsoft.com/office/word/2018/wordml/cex" xmlns:w16cid="http://schemas.microsoft.com/office/word/2016/wordml/cid" xmlns:w16="http://schemas.microsoft.com/office/word/2018/wordml" xmlns:w16du="http://schemas.microsoft.com/office/word/2023/wordml/word16du" xmlns:w16sdtdh="http://schemas.microsoft.com/office/word/2020/wordml/sdtdatahash" xmlns:w16se="http://schemas.microsoft.com/office/word/2015/wordml/symex" xmlns:wpg="http://schemas.microsoft.com/office/word/2010/wordprocessingGroup" xmlns:wpi="http://schemas.microsoft.com/office/word/2010/wordprocessingInk" xmlns:wne="http://schemas.microsoft.com/office/word/2006/wordml" xmlns:wps="http://schemas.microsoft.com/office/word/2010/wordprocessingShape" mc:Ignorable="w14 w15 w16se w16cid w16 w16cex w16sdtdh w16du wp14">
   <w:footnote w:type="separator" w:id="-1">
     <w:p>
       <w:pPr>
@@ -12141,7 +10032,7 @@
 </file>
 
 <file path=word/styles.xml><?xml version="1.0" encoding="utf-8"?>
-<w:styles xmlns:mc="http://schemas.openxmlformats.org/markup-compatibility/2006" xmlns:r="http://schemas.openxmlformats.org/officeDocument/2006/relationships" xmlns:w="http://schemas.openxmlformats.org/wordprocessingml/2006/main" xmlns:w14="http://schemas.microsoft.com/office/word/2010/wordml" xmlns:w15="http://schemas.microsoft.com/office/word/2012/wordml" xmlns:w16cex="http://schemas.microsoft.com/office/word/2018/wordml/cex" xmlns:w16cid="http://schemas.microsoft.com/office/word/2016/wordml/cid" xmlns:w16="http://schemas.microsoft.com/office/word/2018/wordml" xmlns:w16sdtdh="http://schemas.microsoft.com/office/word/2020/wordml/sdtdatahash" xmlns:w16se="http://schemas.microsoft.com/office/word/2015/wordml/symex" mc:Ignorable="w14 w15 w16se w16cid w16 w16cex w16sdtdh">
+<w:styles xmlns:mc="http://schemas.openxmlformats.org/markup-compatibility/2006" xmlns:r="http://schemas.openxmlformats.org/officeDocument/2006/relationships" xmlns:w="http://schemas.openxmlformats.org/wordprocessingml/2006/main" xmlns:w14="http://schemas.microsoft.com/office/word/2010/wordml" xmlns:w15="http://schemas.microsoft.com/office/word/2012/wordml" xmlns:w16cex="http://schemas.microsoft.com/office/word/2018/wordml/cex" xmlns:w16cid="http://schemas.microsoft.com/office/word/2016/wordml/cid" xmlns:w16="http://schemas.microsoft.com/office/word/2018/wordml" xmlns:w16du="http://schemas.microsoft.com/office/word/2023/wordml/word16du" xmlns:w16sdtdh="http://schemas.microsoft.com/office/word/2020/wordml/sdtdatahash" xmlns:w16se="http://schemas.microsoft.com/office/word/2015/wordml/symex" mc:Ignorable="w14 w15 w16se w16cid w16 w16cex w16sdtdh w16du">
   <w:docDefaults>
     <w:rPrDefault>
       <w:rPr>

</xml_diff>